<commit_message>
Cambios por revisión docu Seguros, Prestamos y Consultas
Revisión de documentación de Seguros, Prestamos y Consultas.
Agreado de pantallas tanto de errores como del flujo.

Algunos arreglos en CSS.
</commit_message>
<xml_diff>
--- a/app/_documentacion/8- TAS ICBC - Seguros y Prestamos V1.0.docx
+++ b/app/_documentacion/8- TAS ICBC - Seguros y Prestamos V1.0.docx
@@ -1,6 +1,6 @@
 
 <file path=word/document.xml><?xml version="1.0" encoding="utf-8"?>
-<w:document xmlns:wpc="http://schemas.microsoft.com/office/word/2010/wordprocessingCanvas" xmlns:mc="http://schemas.openxmlformats.org/markup-compatibility/2006" xmlns:o="urn:schemas-microsoft-com:office:office" xmlns:r="http://schemas.openxmlformats.org/officeDocument/2006/relationships" xmlns:m="http://schemas.openxmlformats.org/officeDocument/2006/math" xmlns:v="urn:schemas-microsoft-com:vml" xmlns:wp14="http://schemas.microsoft.com/office/word/2010/wordprocessingDrawing" xmlns:wp="http://schemas.openxmlformats.org/drawingml/2006/wordprocessingDrawing" xmlns:w10="urn:schemas-microsoft-com:office:word" xmlns:w="http://schemas.openxmlformats.org/wordprocessingml/2006/main" xmlns:w14="http://schemas.microsoft.com/office/word/2010/wordml" xmlns:wpg="http://schemas.microsoft.com/office/word/2010/wordprocessingGroup" xmlns:wpi="http://schemas.microsoft.com/office/word/2010/wordprocessingInk" xmlns:wne="http://schemas.microsoft.com/office/word/2006/wordml" xmlns:wps="http://schemas.microsoft.com/office/word/2010/wordprocessingShape" mc:Ignorable="w14 wp14">
+<w:document xmlns:wpc="http://schemas.microsoft.com/office/word/2010/wordprocessingCanvas" xmlns:mc="http://schemas.openxmlformats.org/markup-compatibility/2006" xmlns:o="urn:schemas-microsoft-com:office:office" xmlns:r="http://schemas.openxmlformats.org/officeDocument/2006/relationships" xmlns:m="http://schemas.openxmlformats.org/officeDocument/2006/math" xmlns:v="urn:schemas-microsoft-com:vml" xmlns:wp14="http://schemas.microsoft.com/office/word/2010/wordprocessingDrawing" xmlns:wp="http://schemas.openxmlformats.org/drawingml/2006/wordprocessingDrawing" xmlns:w10="urn:schemas-microsoft-com:office:word" xmlns:w="http://schemas.openxmlformats.org/wordprocessingml/2006/main" xmlns:w14="http://schemas.microsoft.com/office/word/2010/wordml" xmlns:w15="http://schemas.microsoft.com/office/word/2012/wordml" xmlns:wpg="http://schemas.microsoft.com/office/word/2010/wordprocessingGroup" xmlns:wpi="http://schemas.microsoft.com/office/word/2010/wordprocessingInk" xmlns:wne="http://schemas.microsoft.com/office/word/2006/wordml" xmlns:wps="http://schemas.microsoft.com/office/word/2010/wordprocessingShape" mc:Ignorable="w14 w15 wp14">
   <w:body>
     <w:bookmarkStart w:id="0" w:name="_Toc437440339" w:displacedByCustomXml="next"/>
     <w:sdt>
@@ -2429,8 +2429,6 @@
               </w:rPr>
               <w:t>4.3 PANTALLAS GENERALES</w:t>
             </w:r>
-            <w:bookmarkStart w:id="1" w:name="_GoBack"/>
-            <w:bookmarkEnd w:id="1"/>
             <w:r>
               <w:rPr>
                 <w:noProof/>
@@ -3089,8 +3087,8 @@
       <w:pPr>
         <w:jc w:val="both"/>
         <w:sectPr>
-          <w:headerReference w:type="default" r:id="rId9"/>
-          <w:footerReference w:type="default" r:id="rId10"/>
+          <w:headerReference w:type="default" r:id="rId8"/>
+          <w:footerReference w:type="default" r:id="rId9"/>
           <w:pgSz w:w="12240" w:h="15840"/>
           <w:pgMar w:top="1417" w:right="1701" w:bottom="1417" w:left="1701" w:header="708" w:footer="708" w:gutter="0"/>
           <w:cols w:space="708"/>
@@ -3106,17 +3104,17 @@
           <w:numId w:val="30"/>
         </w:numPr>
       </w:pPr>
-      <w:bookmarkStart w:id="2" w:name="_Toc486427112"/>
-      <w:bookmarkStart w:id="3" w:name="_Toc486429050"/>
-      <w:bookmarkStart w:id="4" w:name="_Toc492540080"/>
+      <w:bookmarkStart w:id="1" w:name="_Toc486427112"/>
+      <w:bookmarkStart w:id="2" w:name="_Toc486429050"/>
+      <w:bookmarkStart w:id="3" w:name="_Toc492540080"/>
       <w:r>
         <w:lastRenderedPageBreak/>
         <w:t>Descripción General</w:t>
       </w:r>
-      <w:bookmarkEnd w:id="0"/>
+      <w:bookmarkEnd w:id="1"/>
       <w:bookmarkEnd w:id="2"/>
       <w:bookmarkEnd w:id="3"/>
-      <w:bookmarkEnd w:id="4"/>
+      <w:bookmarkEnd w:id="0"/>
     </w:p>
     <w:p>
       <w:pPr>
@@ -3169,7 +3167,7 @@
         </w:rPr>
         <w:t xml:space="preserve"> permitirán real</w:t>
       </w:r>
-      <w:bookmarkStart w:id="5" w:name="_Toc437440340"/>
+      <w:bookmarkStart w:id="4" w:name="_Toc437440340"/>
       <w:r>
         <w:rPr>
           <w:rFonts w:ascii="Arial" w:hAnsi="Arial" w:cs="Arial"/>
@@ -3207,9 +3205,9 @@
       <w:pPr>
         <w:pStyle w:val="Ttulo1"/>
       </w:pPr>
-      <w:bookmarkStart w:id="6" w:name="_Toc486427113"/>
-      <w:bookmarkStart w:id="7" w:name="_Toc486429051"/>
-      <w:bookmarkStart w:id="8" w:name="_Toc492540081"/>
+      <w:bookmarkStart w:id="5" w:name="_Toc486427113"/>
+      <w:bookmarkStart w:id="6" w:name="_Toc486429051"/>
+      <w:bookmarkStart w:id="7" w:name="_Toc492540081"/>
       <w:r>
         <w:lastRenderedPageBreak/>
         <w:t xml:space="preserve">2. </w:t>
@@ -3217,10 +3215,10 @@
       <w:r>
         <w:t>PLATAFORMA tandem - Aplicación base24</w:t>
       </w:r>
+      <w:bookmarkEnd w:id="4"/>
       <w:bookmarkEnd w:id="5"/>
       <w:bookmarkEnd w:id="6"/>
       <w:bookmarkEnd w:id="7"/>
-      <w:bookmarkEnd w:id="8"/>
     </w:p>
     <w:p>
       <w:pPr>
@@ -3233,26 +3231,26 @@
           <w:docGrid w:linePitch="360"/>
         </w:sectPr>
       </w:pPr>
-      <w:bookmarkStart w:id="9" w:name="_Toc437440341"/>
+      <w:bookmarkStart w:id="8" w:name="_Toc437440341"/>
     </w:p>
     <w:p>
       <w:pPr>
         <w:pStyle w:val="Ttulo2"/>
       </w:pPr>
-      <w:bookmarkStart w:id="10" w:name="_Toc486427114"/>
-      <w:bookmarkStart w:id="11" w:name="_Toc486429052"/>
-      <w:bookmarkStart w:id="12" w:name="_Toc492540082"/>
+      <w:bookmarkStart w:id="9" w:name="_Toc486427114"/>
+      <w:bookmarkStart w:id="10" w:name="_Toc486429052"/>
+      <w:bookmarkStart w:id="11" w:name="_Toc492540082"/>
       <w:r>
         <w:lastRenderedPageBreak/>
         <w:t xml:space="preserve">2.1 </w:t>
       </w:r>
+      <w:bookmarkEnd w:id="8"/>
       <w:bookmarkEnd w:id="9"/>
       <w:bookmarkEnd w:id="10"/>
+      <w:r>
+        <w:t>Especificaciones Funcionales</w:t>
+      </w:r>
       <w:bookmarkEnd w:id="11"/>
-      <w:r>
-        <w:t>Especificaciones Funcionales</w:t>
-      </w:r>
-      <w:bookmarkEnd w:id="12"/>
     </w:p>
     <w:p>
       <w:pPr>
@@ -3266,10 +3264,10 @@
           <w:lang w:val="es-ES_tradnl"/>
         </w:rPr>
       </w:pPr>
-      <w:bookmarkStart w:id="13" w:name="_Toc437440342"/>
-      <w:bookmarkStart w:id="14" w:name="_Toc486427115"/>
-      <w:bookmarkStart w:id="15" w:name="_Toc486429053"/>
-      <w:bookmarkStart w:id="16" w:name="_Toc492540083"/>
+      <w:bookmarkStart w:id="12" w:name="_Toc437440342"/>
+      <w:bookmarkStart w:id="13" w:name="_Toc486427115"/>
+      <w:bookmarkStart w:id="14" w:name="_Toc486429053"/>
+      <w:bookmarkStart w:id="15" w:name="_Toc492540083"/>
       <w:r>
         <w:rPr>
           <w:rFonts w:ascii="Arial" w:eastAsia="Times New Roman" w:hAnsi="Arial" w:cs="Arial"/>
@@ -3288,9 +3286,9 @@
         </w:rPr>
         <w:t>D</w:t>
       </w:r>
+      <w:bookmarkEnd w:id="12"/>
       <w:bookmarkEnd w:id="13"/>
       <w:bookmarkEnd w:id="14"/>
-      <w:bookmarkEnd w:id="15"/>
       <w:r>
         <w:rPr>
           <w:rFonts w:ascii="Arial" w:eastAsia="Times New Roman" w:hAnsi="Arial" w:cs="Arial"/>
@@ -3300,7 +3298,7 @@
         </w:rPr>
         <w:t>escripción General</w:t>
       </w:r>
-      <w:bookmarkEnd w:id="16"/>
+      <w:bookmarkEnd w:id="15"/>
     </w:p>
     <w:p>
       <w:pPr>
@@ -3790,8 +3788,8 @@
           <w:lang w:val="es-ES_tradnl"/>
         </w:rPr>
       </w:pPr>
-      <w:bookmarkStart w:id="17" w:name="_Toc486429054"/>
-      <w:bookmarkStart w:id="18" w:name="_Toc492540084"/>
+      <w:bookmarkStart w:id="16" w:name="_Toc486429054"/>
+      <w:bookmarkStart w:id="17" w:name="_Toc492540084"/>
       <w:r>
         <w:rPr>
           <w:rFonts w:ascii="Arial" w:eastAsia="Times New Roman" w:hAnsi="Arial" w:cs="Arial"/>
@@ -3810,7 +3808,7 @@
         </w:rPr>
         <w:t>D</w:t>
       </w:r>
-      <w:bookmarkEnd w:id="17"/>
+      <w:bookmarkEnd w:id="16"/>
       <w:r>
         <w:rPr>
           <w:rFonts w:ascii="Arial" w:eastAsia="Times New Roman" w:hAnsi="Arial" w:cs="Arial"/>
@@ -3820,7 +3818,7 @@
         </w:rPr>
         <w:t>escripción Detallada</w:t>
       </w:r>
-      <w:bookmarkEnd w:id="18"/>
+      <w:bookmarkEnd w:id="17"/>
     </w:p>
     <w:p>
       <w:pPr>
@@ -4104,14 +4102,14 @@
           <w:docGrid w:linePitch="360"/>
         </w:sectPr>
       </w:pPr>
-      <w:bookmarkStart w:id="19" w:name="_Toc486427116"/>
-      <w:bookmarkStart w:id="20" w:name="_Toc486429055"/>
+      <w:bookmarkStart w:id="18" w:name="_Toc486427116"/>
+      <w:bookmarkStart w:id="19" w:name="_Toc486429055"/>
     </w:p>
     <w:p>
       <w:pPr>
         <w:pStyle w:val="Ttulo1"/>
       </w:pPr>
-      <w:bookmarkStart w:id="21" w:name="_Toc492540085"/>
+      <w:bookmarkStart w:id="20" w:name="_Toc492540085"/>
       <w:r>
         <w:lastRenderedPageBreak/>
         <w:t>3.</w:t>
@@ -4128,9 +4126,9 @@
       <w:r>
         <w:t xml:space="preserve"> de navegación</w:t>
       </w:r>
+      <w:bookmarkEnd w:id="18"/>
       <w:bookmarkEnd w:id="19"/>
       <w:bookmarkEnd w:id="20"/>
-      <w:bookmarkEnd w:id="21"/>
     </w:p>
     <w:p>
       <w:pPr>
@@ -4148,25 +4146,25 @@
       <w:pPr>
         <w:pStyle w:val="Ttulo2"/>
       </w:pPr>
-      <w:bookmarkStart w:id="22" w:name="_Toc492540086"/>
+      <w:bookmarkStart w:id="21" w:name="_Toc492540086"/>
       <w:r>
         <w:lastRenderedPageBreak/>
         <w:t xml:space="preserve">3.1 </w:t>
       </w:r>
-      <w:bookmarkStart w:id="23" w:name="_Toc486427117"/>
-      <w:bookmarkStart w:id="24" w:name="_Toc486429056"/>
+      <w:bookmarkStart w:id="22" w:name="_Toc486427117"/>
+      <w:bookmarkStart w:id="23" w:name="_Toc486429056"/>
       <w:r>
         <w:t>D</w:t>
       </w:r>
       <w:r>
         <w:t>ESCRIPCIÓN GENERA</w:t>
       </w:r>
+      <w:bookmarkEnd w:id="22"/>
       <w:bookmarkEnd w:id="23"/>
-      <w:bookmarkEnd w:id="24"/>
       <w:r>
         <w:t>l</w:t>
       </w:r>
-      <w:bookmarkEnd w:id="22"/>
+      <w:bookmarkEnd w:id="21"/>
     </w:p>
     <w:p>
       <w:pPr>
@@ -4189,20 +4187,20 @@
           <w:u w:val="single"/>
         </w:rPr>
       </w:pPr>
-      <w:bookmarkStart w:id="25" w:name="_Toc491791735"/>
-      <w:bookmarkStart w:id="26" w:name="_Toc491945586"/>
-      <w:bookmarkStart w:id="27" w:name="_Toc491945629"/>
-      <w:bookmarkStart w:id="28" w:name="_Toc491953788"/>
-      <w:bookmarkStart w:id="29" w:name="_Toc491954696"/>
-      <w:bookmarkStart w:id="30" w:name="_Toc492470120"/>
-      <w:bookmarkStart w:id="31" w:name="_Toc492540087"/>
+      <w:bookmarkStart w:id="24" w:name="_Toc491791735"/>
+      <w:bookmarkStart w:id="25" w:name="_Toc491945586"/>
+      <w:bookmarkStart w:id="26" w:name="_Toc491945629"/>
+      <w:bookmarkStart w:id="27" w:name="_Toc491953788"/>
+      <w:bookmarkStart w:id="28" w:name="_Toc491954696"/>
+      <w:bookmarkStart w:id="29" w:name="_Toc492470120"/>
+      <w:bookmarkStart w:id="30" w:name="_Toc492540087"/>
+      <w:bookmarkEnd w:id="24"/>
       <w:bookmarkEnd w:id="25"/>
       <w:bookmarkEnd w:id="26"/>
       <w:bookmarkEnd w:id="27"/>
       <w:bookmarkEnd w:id="28"/>
       <w:bookmarkEnd w:id="29"/>
       <w:bookmarkEnd w:id="30"/>
-      <w:bookmarkEnd w:id="31"/>
     </w:p>
     <w:p>
       <w:pPr>
@@ -4225,20 +4223,20 @@
           <w:u w:val="single"/>
         </w:rPr>
       </w:pPr>
-      <w:bookmarkStart w:id="32" w:name="_Toc491791736"/>
-      <w:bookmarkStart w:id="33" w:name="_Toc491945587"/>
-      <w:bookmarkStart w:id="34" w:name="_Toc491945630"/>
-      <w:bookmarkStart w:id="35" w:name="_Toc491953789"/>
-      <w:bookmarkStart w:id="36" w:name="_Toc491954697"/>
-      <w:bookmarkStart w:id="37" w:name="_Toc492470121"/>
-      <w:bookmarkStart w:id="38" w:name="_Toc492540088"/>
+      <w:bookmarkStart w:id="31" w:name="_Toc491791736"/>
+      <w:bookmarkStart w:id="32" w:name="_Toc491945587"/>
+      <w:bookmarkStart w:id="33" w:name="_Toc491945630"/>
+      <w:bookmarkStart w:id="34" w:name="_Toc491953789"/>
+      <w:bookmarkStart w:id="35" w:name="_Toc491954697"/>
+      <w:bookmarkStart w:id="36" w:name="_Toc492470121"/>
+      <w:bookmarkStart w:id="37" w:name="_Toc492540088"/>
+      <w:bookmarkEnd w:id="31"/>
       <w:bookmarkEnd w:id="32"/>
       <w:bookmarkEnd w:id="33"/>
       <w:bookmarkEnd w:id="34"/>
       <w:bookmarkEnd w:id="35"/>
       <w:bookmarkEnd w:id="36"/>
       <w:bookmarkEnd w:id="37"/>
-      <w:bookmarkEnd w:id="38"/>
     </w:p>
     <w:p>
       <w:pPr>
@@ -4261,20 +4259,20 @@
           <w:u w:val="single"/>
         </w:rPr>
       </w:pPr>
-      <w:bookmarkStart w:id="39" w:name="_Toc491791737"/>
-      <w:bookmarkStart w:id="40" w:name="_Toc491945588"/>
-      <w:bookmarkStart w:id="41" w:name="_Toc491945631"/>
-      <w:bookmarkStart w:id="42" w:name="_Toc491953790"/>
-      <w:bookmarkStart w:id="43" w:name="_Toc491954698"/>
-      <w:bookmarkStart w:id="44" w:name="_Toc492470122"/>
-      <w:bookmarkStart w:id="45" w:name="_Toc492540089"/>
+      <w:bookmarkStart w:id="38" w:name="_Toc491791737"/>
+      <w:bookmarkStart w:id="39" w:name="_Toc491945588"/>
+      <w:bookmarkStart w:id="40" w:name="_Toc491945631"/>
+      <w:bookmarkStart w:id="41" w:name="_Toc491953790"/>
+      <w:bookmarkStart w:id="42" w:name="_Toc491954698"/>
+      <w:bookmarkStart w:id="43" w:name="_Toc492470122"/>
+      <w:bookmarkStart w:id="44" w:name="_Toc492540089"/>
+      <w:bookmarkEnd w:id="38"/>
       <w:bookmarkEnd w:id="39"/>
       <w:bookmarkEnd w:id="40"/>
       <w:bookmarkEnd w:id="41"/>
       <w:bookmarkEnd w:id="42"/>
       <w:bookmarkEnd w:id="43"/>
       <w:bookmarkEnd w:id="44"/>
-      <w:bookmarkEnd w:id="45"/>
     </w:p>
     <w:p>
       <w:pPr>
@@ -4297,20 +4295,20 @@
           <w:u w:val="single"/>
         </w:rPr>
       </w:pPr>
-      <w:bookmarkStart w:id="46" w:name="_Toc491791738"/>
-      <w:bookmarkStart w:id="47" w:name="_Toc491945589"/>
-      <w:bookmarkStart w:id="48" w:name="_Toc491945632"/>
-      <w:bookmarkStart w:id="49" w:name="_Toc491953791"/>
-      <w:bookmarkStart w:id="50" w:name="_Toc491954699"/>
-      <w:bookmarkStart w:id="51" w:name="_Toc492470123"/>
-      <w:bookmarkStart w:id="52" w:name="_Toc492540090"/>
+      <w:bookmarkStart w:id="45" w:name="_Toc491791738"/>
+      <w:bookmarkStart w:id="46" w:name="_Toc491945589"/>
+      <w:bookmarkStart w:id="47" w:name="_Toc491945632"/>
+      <w:bookmarkStart w:id="48" w:name="_Toc491953791"/>
+      <w:bookmarkStart w:id="49" w:name="_Toc491954699"/>
+      <w:bookmarkStart w:id="50" w:name="_Toc492470123"/>
+      <w:bookmarkStart w:id="51" w:name="_Toc492540090"/>
+      <w:bookmarkEnd w:id="45"/>
       <w:bookmarkEnd w:id="46"/>
       <w:bookmarkEnd w:id="47"/>
       <w:bookmarkEnd w:id="48"/>
       <w:bookmarkEnd w:id="49"/>
       <w:bookmarkEnd w:id="50"/>
       <w:bookmarkEnd w:id="51"/>
-      <w:bookmarkEnd w:id="52"/>
     </w:p>
     <w:p>
       <w:pPr>
@@ -4327,7 +4325,7 @@
           <w:u w:val="single"/>
         </w:rPr>
       </w:pPr>
-      <w:bookmarkStart w:id="53" w:name="_Toc492540091"/>
+      <w:bookmarkStart w:id="52" w:name="_Toc492540091"/>
       <w:r>
         <w:rPr>
           <w:rFonts w:ascii="Arial" w:hAnsi="Arial"/>
@@ -4336,7 +4334,7 @@
         </w:rPr>
         <w:t>Seguros - Alta</w:t>
       </w:r>
-      <w:bookmarkEnd w:id="53"/>
+      <w:bookmarkEnd w:id="52"/>
     </w:p>
     <w:p>
       <w:pPr>
@@ -4716,7 +4714,7 @@
           <w:u w:val="single"/>
         </w:rPr>
       </w:pPr>
-      <w:bookmarkStart w:id="54" w:name="_Toc492540092"/>
+      <w:bookmarkStart w:id="53" w:name="_Toc492540092"/>
       <w:r>
         <w:rPr>
           <w:rFonts w:ascii="Arial" w:hAnsi="Arial"/>
@@ -4741,7 +4739,7 @@
         </w:rPr>
         <w:t xml:space="preserve"> Baja</w:t>
       </w:r>
-      <w:bookmarkEnd w:id="54"/>
+      <w:bookmarkEnd w:id="53"/>
     </w:p>
     <w:p>
       <w:pPr>
@@ -4919,7 +4917,7 @@
           <w:u w:val="single"/>
         </w:rPr>
       </w:pPr>
-      <w:bookmarkStart w:id="55" w:name="_Toc492540093"/>
+      <w:bookmarkStart w:id="54" w:name="_Toc492540093"/>
       <w:r>
         <w:rPr>
           <w:rFonts w:ascii="Arial" w:hAnsi="Arial"/>
@@ -4928,7 +4926,7 @@
         </w:rPr>
         <w:t>Préstamos</w:t>
       </w:r>
-      <w:bookmarkEnd w:id="55"/>
+      <w:bookmarkEnd w:id="54"/>
     </w:p>
     <w:p>
       <w:pPr>
@@ -5296,9 +5294,9 @@
       <w:pPr>
         <w:pStyle w:val="Ttulo2"/>
       </w:pPr>
-      <w:bookmarkStart w:id="56" w:name="_Toc486427121"/>
-      <w:bookmarkStart w:id="57" w:name="_Toc486429060"/>
-      <w:bookmarkStart w:id="58" w:name="_Toc492540094"/>
+      <w:bookmarkStart w:id="55" w:name="_Toc486427121"/>
+      <w:bookmarkStart w:id="56" w:name="_Toc486429060"/>
+      <w:bookmarkStart w:id="57" w:name="_Toc492540094"/>
       <w:r>
         <w:lastRenderedPageBreak/>
         <w:t xml:space="preserve">3.2 </w:t>
@@ -5309,9 +5307,9 @@
       <w:r>
         <w:t>iseño</w:t>
       </w:r>
+      <w:bookmarkEnd w:id="55"/>
       <w:bookmarkEnd w:id="56"/>
       <w:bookmarkEnd w:id="57"/>
-      <w:bookmarkEnd w:id="58"/>
     </w:p>
     <w:p>
       <w:pPr>
@@ -5323,9 +5321,9 @@
           <w:color w:val="auto"/>
         </w:rPr>
       </w:pPr>
-      <w:bookmarkStart w:id="59" w:name="_Toc486427122"/>
-      <w:bookmarkStart w:id="60" w:name="_Toc486429061"/>
-      <w:bookmarkStart w:id="61" w:name="_Toc492540095"/>
+      <w:bookmarkStart w:id="58" w:name="_Toc486427122"/>
+      <w:bookmarkStart w:id="59" w:name="_Toc486429061"/>
+      <w:bookmarkStart w:id="60" w:name="_Toc492540095"/>
       <w:r>
         <w:rPr>
           <w:rFonts w:ascii="Arial" w:hAnsi="Arial"/>
@@ -5333,8 +5331,8 @@
         </w:rPr>
         <w:t xml:space="preserve">3.2.1 </w:t>
       </w:r>
+      <w:bookmarkEnd w:id="58"/>
       <w:bookmarkEnd w:id="59"/>
-      <w:bookmarkEnd w:id="60"/>
       <w:r>
         <w:rPr>
           <w:rFonts w:ascii="Arial" w:hAnsi="Arial"/>
@@ -5342,7 +5340,7 @@
         </w:rPr>
         <w:t>Seguros – Alta</w:t>
       </w:r>
-      <w:bookmarkEnd w:id="61"/>
+      <w:bookmarkEnd w:id="60"/>
     </w:p>
     <w:p>
       <w:pPr>
@@ -5371,7 +5369,7 @@
                     </pic:cNvPicPr>
                   </pic:nvPicPr>
                   <pic:blipFill rotWithShape="1">
-                    <a:blip r:embed="rId11" cstate="print">
+                    <a:blip r:embed="rId10" cstate="print">
                       <a:extLst>
                         <a:ext uri="{28A0092B-C50C-407E-A947-70E740481C1C}">
                           <a14:useLocalDpi xmlns:a14="http://schemas.microsoft.com/office/drawing/2010/main" val="0"/>
@@ -5461,7 +5459,7 @@
           <w:color w:val="auto"/>
         </w:rPr>
       </w:pPr>
-      <w:bookmarkStart w:id="62" w:name="_Toc492540096"/>
+      <w:bookmarkStart w:id="61" w:name="_Toc492540096"/>
       <w:r>
         <w:rPr>
           <w:rFonts w:ascii="Arial" w:hAnsi="Arial"/>
@@ -5470,7 +5468,7 @@
         <w:lastRenderedPageBreak/>
         <w:t>3.2.2 Seguros – Baja</w:t>
       </w:r>
-      <w:bookmarkEnd w:id="62"/>
+      <w:bookmarkEnd w:id="61"/>
     </w:p>
     <w:p>
       <w:pPr>
@@ -5499,7 +5497,7 @@
                     </pic:cNvPicPr>
                   </pic:nvPicPr>
                   <pic:blipFill rotWithShape="1">
-                    <a:blip r:embed="rId12" cstate="print">
+                    <a:blip r:embed="rId11" cstate="print">
                       <a:extLst>
                         <a:ext uri="{28A0092B-C50C-407E-A947-70E740481C1C}">
                           <a14:useLocalDpi xmlns:a14="http://schemas.microsoft.com/office/drawing/2010/main" val="0"/>
@@ -5609,7 +5607,7 @@
           <w:color w:val="auto"/>
         </w:rPr>
       </w:pPr>
-      <w:bookmarkStart w:id="63" w:name="_Toc492540097"/>
+      <w:bookmarkStart w:id="62" w:name="_Toc492540097"/>
       <w:r>
         <w:rPr>
           <w:rFonts w:ascii="Arial" w:hAnsi="Arial"/>
@@ -5625,7 +5623,7 @@
         </w:rPr>
         <w:t xml:space="preserve"> Préstamos</w:t>
       </w:r>
-      <w:bookmarkEnd w:id="63"/>
+      <w:bookmarkEnd w:id="62"/>
     </w:p>
     <w:p/>
     <w:p>
@@ -5655,7 +5653,7 @@
                     </pic:cNvPicPr>
                   </pic:nvPicPr>
                   <pic:blipFill rotWithShape="1">
-                    <a:blip r:embed="rId13">
+                    <a:blip r:embed="rId12">
                       <a:extLst>
                         <a:ext uri="{28A0092B-C50C-407E-A947-70E740481C1C}">
                           <a14:useLocalDpi xmlns:a14="http://schemas.microsoft.com/office/drawing/2010/main" val="0"/>
@@ -5732,9 +5730,9 @@
       <w:pPr>
         <w:pStyle w:val="Ttulo1"/>
       </w:pPr>
-      <w:bookmarkStart w:id="64" w:name="_Toc486427124"/>
-      <w:bookmarkStart w:id="65" w:name="_Toc486429063"/>
-      <w:bookmarkStart w:id="66" w:name="_Toc492540098"/>
+      <w:bookmarkStart w:id="63" w:name="_Toc486427124"/>
+      <w:bookmarkStart w:id="64" w:name="_Toc486429063"/>
+      <w:bookmarkStart w:id="65" w:name="_Toc492540098"/>
       <w:r>
         <w:lastRenderedPageBreak/>
         <w:t>4.</w:t>
@@ -5745,9 +5743,9 @@
       <w:r>
         <w:t>pantallas</w:t>
       </w:r>
+      <w:bookmarkEnd w:id="63"/>
       <w:bookmarkEnd w:id="64"/>
       <w:bookmarkEnd w:id="65"/>
-      <w:bookmarkEnd w:id="66"/>
     </w:p>
     <w:p>
       <w:pPr>
@@ -5771,8 +5769,8 @@
           <w:color w:val="auto"/>
         </w:rPr>
       </w:pPr>
-      <w:bookmarkStart w:id="67" w:name="_Toc491694911"/>
-      <w:bookmarkStart w:id="68" w:name="_Toc492540099"/>
+      <w:bookmarkStart w:id="66" w:name="_Toc491694911"/>
+      <w:bookmarkStart w:id="67" w:name="_Toc492540099"/>
       <w:r>
         <w:rPr>
           <w:rFonts w:ascii="Arial" w:hAnsi="Arial"/>
@@ -5781,8 +5779,8 @@
         <w:lastRenderedPageBreak/>
         <w:t>4.1 PANTALLAS SEGUROS</w:t>
       </w:r>
+      <w:bookmarkEnd w:id="66"/>
       <w:bookmarkEnd w:id="67"/>
-      <w:bookmarkEnd w:id="68"/>
       <w:r>
         <w:rPr>
           <w:rFonts w:ascii="Arial" w:hAnsi="Arial"/>
@@ -5837,7 +5835,7 @@
         </w:rPr>
         <w:t xml:space="preserve">en el </w:t>
       </w:r>
-      <w:hyperlink r:id="rId14" w:anchor="g=1&amp;p=men__principal_con_tarjeta" w:history="1">
+      <w:hyperlink r:id="rId13" w:anchor="g=1&amp;p=men__principal_con_tarjeta" w:history="1">
         <w:r>
           <w:rPr>
             <w:rStyle w:val="Hipervnculo"/>
@@ -5887,9 +5885,9 @@
           <w:color w:val="auto"/>
         </w:rPr>
       </w:pPr>
-      <w:bookmarkStart w:id="69" w:name="_Toc488420957"/>
-      <w:bookmarkStart w:id="70" w:name="_Toc491694913"/>
-      <w:bookmarkStart w:id="71" w:name="_Toc492540100"/>
+      <w:bookmarkStart w:id="68" w:name="_Toc488420957"/>
+      <w:bookmarkStart w:id="69" w:name="_Toc491694913"/>
+      <w:bookmarkStart w:id="70" w:name="_Toc492540100"/>
       <w:r>
         <w:rPr>
           <w:rFonts w:ascii="Arial" w:hAnsi="Arial"/>
@@ -5911,7 +5909,7 @@
         </w:rPr>
         <w:t xml:space="preserve"> Pantalla </w:t>
       </w:r>
-      <w:bookmarkEnd w:id="69"/>
+      <w:bookmarkEnd w:id="68"/>
       <w:r>
         <w:rPr>
           <w:rFonts w:ascii="Arial" w:hAnsi="Arial"/>
@@ -5919,8 +5917,8 @@
         </w:rPr>
         <w:t>Seguros</w:t>
       </w:r>
+      <w:bookmarkEnd w:id="69"/>
       <w:bookmarkEnd w:id="70"/>
-      <w:bookmarkEnd w:id="71"/>
     </w:p>
     <w:p>
       <w:pPr>
@@ -5937,7 +5935,7 @@
         </w:rPr>
         <w:t xml:space="preserve">En la pantalla </w:t>
       </w:r>
-      <w:hyperlink r:id="rId15" w:anchor="g=1&amp;p=seguros" w:history="1">
+      <w:hyperlink r:id="rId14" w:anchor="g=1&amp;p=seguros" w:history="1">
         <w:r>
           <w:rPr>
             <w:rStyle w:val="Hipervnculo"/>
@@ -6075,7 +6073,7 @@
         </w:rPr>
         <w:t xml:space="preserve">usuario a la pantalla </w:t>
       </w:r>
-      <w:hyperlink r:id="rId16" w:anchor="g=1&amp;p=seguros_alta" w:history="1">
+      <w:hyperlink r:id="rId15" w:anchor="g=1&amp;p=seguros_alta" w:history="1">
         <w:r>
           <w:rPr>
             <w:rStyle w:val="Hipervnculo"/>
@@ -6123,7 +6121,7 @@
         </w:rPr>
         <w:t xml:space="preserve">Direcciona al usuario a la pantalla </w:t>
       </w:r>
-      <w:hyperlink r:id="rId17" w:anchor="g=1&amp;p=seguros_baja" w:history="1">
+      <w:hyperlink r:id="rId16" w:anchor="g=1&amp;p=seguros_baja" w:history="1">
         <w:r>
           <w:rPr>
             <w:rStyle w:val="Hipervnculo"/>
@@ -6169,7 +6167,7 @@
         </w:rPr>
         <w:t xml:space="preserve">Dirige al usuario a la pantalla </w:t>
       </w:r>
-      <w:hyperlink r:id="rId18" w:anchor="g=1&amp;p=men__principal_con_tarjeta" w:history="1">
+      <w:hyperlink r:id="rId17" w:anchor="g=1&amp;p=men__principal_con_tarjeta" w:history="1">
         <w:r>
           <w:rPr>
             <w:rStyle w:val="Hipervnculo"/>
@@ -6230,7 +6228,7 @@
         </w:rPr>
         <w:t xml:space="preserve"> y muestra la pantalla </w:t>
       </w:r>
-      <w:hyperlink r:id="rId19" w:anchor="g=1&amp;p=salir_del_sistema" w:history="1">
+      <w:hyperlink r:id="rId18" w:anchor="g=1&amp;p=salir_del_sistema" w:history="1">
         <w:r>
           <w:rPr>
             <w:rStyle w:val="Hipervnculo"/>
@@ -6459,7 +6457,7 @@
                     <pic:cNvPicPr/>
                   </pic:nvPicPr>
                   <pic:blipFill>
-                    <a:blip r:embed="rId20"/>
+                    <a:blip r:embed="rId19"/>
                     <a:stretch>
                       <a:fillRect/>
                     </a:stretch>
@@ -6494,7 +6492,7 @@
           <w:color w:val="000000" w:themeColor="text1"/>
         </w:rPr>
       </w:pPr>
-      <w:bookmarkStart w:id="72" w:name="_Toc488420958"/>
+      <w:bookmarkStart w:id="71" w:name="_Toc488420958"/>
       <w:r>
         <w:rPr>
           <w:rFonts w:ascii="Arial" w:hAnsi="Arial" w:cs="Arial"/>
@@ -6512,9 +6510,9 @@
           <w:color w:val="auto"/>
         </w:rPr>
       </w:pPr>
+      <w:bookmarkStart w:id="72" w:name="_Toc492540101"/>
       <w:bookmarkStart w:id="73" w:name="_Toc491694914"/>
-      <w:bookmarkStart w:id="74" w:name="_Toc492540101"/>
-      <w:bookmarkEnd w:id="72"/>
+      <w:bookmarkEnd w:id="71"/>
       <w:r>
         <w:rPr>
           <w:rFonts w:ascii="Arial" w:hAnsi="Arial"/>
@@ -6544,58 +6542,58 @@
         </w:rPr>
         <w:t>Alta de Seguros</w:t>
       </w:r>
+      <w:bookmarkEnd w:id="72"/>
+    </w:p>
+    <w:p>
+      <w:pPr>
+        <w:pStyle w:val="Ttulo3"/>
+        <w:jc w:val="both"/>
+        <w:rPr>
+          <w:rFonts w:ascii="Arial" w:hAnsi="Arial" w:cs="Arial"/>
+          <w:color w:val="000000" w:themeColor="text1"/>
+        </w:rPr>
+      </w:pPr>
+      <w:bookmarkStart w:id="74" w:name="_Toc492540102"/>
+      <w:r>
+        <w:rPr>
+          <w:rFonts w:ascii="Arial" w:hAnsi="Arial" w:cs="Arial"/>
+          <w:color w:val="000000" w:themeColor="text1"/>
+        </w:rPr>
+        <w:t>4.1.2</w:t>
+      </w:r>
+      <w:r>
+        <w:rPr>
+          <w:rFonts w:ascii="Arial" w:hAnsi="Arial" w:cs="Arial"/>
+          <w:color w:val="000000" w:themeColor="text1"/>
+        </w:rPr>
+        <w:t>.</w:t>
+      </w:r>
+      <w:r>
+        <w:rPr>
+          <w:rFonts w:ascii="Arial" w:hAnsi="Arial" w:cs="Arial"/>
+          <w:color w:val="000000" w:themeColor="text1"/>
+        </w:rPr>
+        <w:t>1</w:t>
+      </w:r>
+      <w:r>
+        <w:rPr>
+          <w:rFonts w:ascii="Arial" w:hAnsi="Arial" w:cs="Arial"/>
+          <w:color w:val="000000" w:themeColor="text1"/>
+        </w:rPr>
+        <w:t xml:space="preserve"> Pantalla </w:t>
+      </w:r>
+      <w:r>
+        <w:rPr>
+          <w:rFonts w:ascii="Arial" w:hAnsi="Arial" w:cs="Arial"/>
+          <w:color w:val="000000" w:themeColor="text1"/>
+        </w:rPr>
+        <w:t>Seguros Alta</w:t>
+      </w:r>
+      <w:bookmarkEnd w:id="73"/>
       <w:bookmarkEnd w:id="74"/>
     </w:p>
     <w:p>
       <w:pPr>
-        <w:pStyle w:val="Ttulo3"/>
-        <w:jc w:val="both"/>
-        <w:rPr>
-          <w:rFonts w:ascii="Arial" w:hAnsi="Arial" w:cs="Arial"/>
-          <w:color w:val="000000" w:themeColor="text1"/>
-        </w:rPr>
-      </w:pPr>
-      <w:bookmarkStart w:id="75" w:name="_Toc492540102"/>
-      <w:r>
-        <w:rPr>
-          <w:rFonts w:ascii="Arial" w:hAnsi="Arial" w:cs="Arial"/>
-          <w:color w:val="000000" w:themeColor="text1"/>
-        </w:rPr>
-        <w:t>4.1.2</w:t>
-      </w:r>
-      <w:r>
-        <w:rPr>
-          <w:rFonts w:ascii="Arial" w:hAnsi="Arial" w:cs="Arial"/>
-          <w:color w:val="000000" w:themeColor="text1"/>
-        </w:rPr>
-        <w:t>.</w:t>
-      </w:r>
-      <w:r>
-        <w:rPr>
-          <w:rFonts w:ascii="Arial" w:hAnsi="Arial" w:cs="Arial"/>
-          <w:color w:val="000000" w:themeColor="text1"/>
-        </w:rPr>
-        <w:t>1</w:t>
-      </w:r>
-      <w:r>
-        <w:rPr>
-          <w:rFonts w:ascii="Arial" w:hAnsi="Arial" w:cs="Arial"/>
-          <w:color w:val="000000" w:themeColor="text1"/>
-        </w:rPr>
-        <w:t xml:space="preserve"> Pantalla </w:t>
-      </w:r>
-      <w:r>
-        <w:rPr>
-          <w:rFonts w:ascii="Arial" w:hAnsi="Arial" w:cs="Arial"/>
-          <w:color w:val="000000" w:themeColor="text1"/>
-        </w:rPr>
-        <w:t>Seguros Alta</w:t>
-      </w:r>
-      <w:bookmarkEnd w:id="73"/>
-      <w:bookmarkEnd w:id="75"/>
-    </w:p>
-    <w:p>
-      <w:pPr>
         <w:jc w:val="both"/>
         <w:rPr>
           <w:rFonts w:ascii="Arial" w:hAnsi="Arial" w:cs="Arial"/>
@@ -6607,7 +6605,7 @@
         </w:rPr>
         <w:t xml:space="preserve">En la pantalla </w:t>
       </w:r>
-      <w:hyperlink r:id="rId21" w:anchor="g=1&amp;p=seguros_alta" w:history="1">
+      <w:hyperlink r:id="rId20" w:anchor="g=1&amp;p=seguros_alta" w:history="1">
         <w:r>
           <w:rPr>
             <w:rStyle w:val="Hipervnculo"/>
@@ -6653,7 +6651,7 @@
         <w:rPr>
           <w:rFonts w:ascii="Arial" w:hAnsi="Arial" w:cs="Arial"/>
         </w:rPr>
-        <w:t>En caso que el usuario no tenga línea de crédito disponible o que el usuario no tenga seguros contratados, dependiendo de estas validaciones pueden aparecer las pantallas de error 60 o error 65 (</w:t>
+        <w:t>En caso que el usuario no tenga línea de crédito disponible o que el usuario no tenga seguros contratados, dependiendo de estas validaciones pueden aparecer las pantallas de error 60 (</w:t>
       </w:r>
       <w:r>
         <w:rPr>
@@ -6745,7 +6743,7 @@
         </w:rPr>
         <w:t xml:space="preserve">Direcciona al usuario a la pantalla </w:t>
       </w:r>
-      <w:hyperlink r:id="rId22" w:anchor="g=1&amp;p=seguros_confirmar_alta" w:history="1">
+      <w:hyperlink r:id="rId21" w:anchor="g=1&amp;p=seguros_confirmar_alta" w:history="1">
         <w:r>
           <w:rPr>
             <w:rStyle w:val="Hipervnculo"/>
@@ -6788,7 +6786,7 @@
         </w:rPr>
         <w:t xml:space="preserve">Regresa al usuario a la pantalla </w:t>
       </w:r>
-      <w:hyperlink r:id="rId23" w:anchor="g=1&amp;p=seguros" w:history="1">
+      <w:hyperlink r:id="rId22" w:anchor="g=1&amp;p=seguros" w:history="1">
         <w:r>
           <w:rPr>
             <w:rStyle w:val="Hipervnculo"/>
@@ -6826,7 +6824,7 @@
         </w:rPr>
         <w:t xml:space="preserve">Dirige al usuario a la pantalla </w:t>
       </w:r>
-      <w:hyperlink r:id="rId24" w:anchor="g=1&amp;p=men__principal_con_tarjeta" w:history="1">
+      <w:hyperlink r:id="rId23" w:anchor="g=1&amp;p=men__principal_con_tarjeta" w:history="1">
         <w:r>
           <w:rPr>
             <w:rStyle w:val="Hipervnculo"/>
@@ -6882,7 +6880,7 @@
         </w:rPr>
         <w:t xml:space="preserve"> y muestra la pantalla </w:t>
       </w:r>
-      <w:hyperlink r:id="rId25" w:anchor="g=1&amp;p=salir_del_sistema" w:history="1">
+      <w:hyperlink r:id="rId24" w:anchor="g=1&amp;p=salir_del_sistema" w:history="1">
         <w:r>
           <w:rPr>
             <w:rStyle w:val="Hipervnculo"/>
@@ -7003,7 +7001,7 @@
                     <pic:cNvPicPr/>
                   </pic:nvPicPr>
                   <pic:blipFill>
-                    <a:blip r:embed="rId26"/>
+                    <a:blip r:embed="rId25"/>
                     <a:stretch>
                       <a:fillRect/>
                     </a:stretch>
@@ -7056,8 +7054,8 @@
           <w:color w:val="000000" w:themeColor="text1"/>
         </w:rPr>
       </w:pPr>
-      <w:bookmarkStart w:id="76" w:name="_Toc491694915"/>
-      <w:bookmarkStart w:id="77" w:name="_Toc492540103"/>
+      <w:bookmarkStart w:id="75" w:name="_Toc491694915"/>
+      <w:bookmarkStart w:id="76" w:name="_Toc492540103"/>
       <w:r>
         <w:rPr>
           <w:rFonts w:ascii="Arial" w:hAnsi="Arial" w:cs="Arial"/>
@@ -7094,8 +7092,8 @@
         </w:rPr>
         <w:t>Seguros Confirmar Alta</w:t>
       </w:r>
+      <w:bookmarkEnd w:id="75"/>
       <w:bookmarkEnd w:id="76"/>
-      <w:bookmarkEnd w:id="77"/>
     </w:p>
     <w:p>
       <w:pPr>
@@ -7116,7 +7114,7 @@
         </w:rPr>
         <w:t xml:space="preserve">pantalla de </w:t>
       </w:r>
-      <w:hyperlink r:id="rId27" w:anchor="g=1&amp;p=seguros_confirmar_alta" w:history="1">
+      <w:hyperlink r:id="rId26" w:anchor="g=1&amp;p=seguros_confirmar_alta" w:history="1">
         <w:r>
           <w:rPr>
             <w:rStyle w:val="Hipervnculo"/>
@@ -7217,7 +7215,7 @@
         </w:rPr>
         <w:t xml:space="preserve">pantalla </w:t>
       </w:r>
-      <w:hyperlink r:id="rId28" w:anchor="g=1&amp;p=seguros_forma_de_pago" w:history="1">
+      <w:hyperlink r:id="rId27" w:anchor="g=1&amp;p=seguros_forma_de_pago" w:history="1">
         <w:r>
           <w:rPr>
             <w:rStyle w:val="Hipervnculo"/>
@@ -7260,7 +7258,7 @@
         </w:rPr>
         <w:t xml:space="preserve">Re dirige al usuario a la pantalla </w:t>
       </w:r>
-      <w:hyperlink r:id="rId29" w:anchor="g=1&amp;p=seguros_alta" w:history="1">
+      <w:hyperlink r:id="rId28" w:anchor="g=1&amp;p=seguros_alta" w:history="1">
         <w:r>
           <w:rPr>
             <w:rStyle w:val="Hipervnculo"/>
@@ -7298,7 +7296,7 @@
         </w:rPr>
         <w:t xml:space="preserve">Dirige al usuario a la pantalla </w:t>
       </w:r>
-      <w:hyperlink r:id="rId30" w:anchor="g=1&amp;p=men__principal_con_tarjeta" w:history="1">
+      <w:hyperlink r:id="rId29" w:anchor="g=1&amp;p=men__principal_con_tarjeta" w:history="1">
         <w:r>
           <w:rPr>
             <w:rStyle w:val="Hipervnculo"/>
@@ -7354,7 +7352,7 @@
         </w:rPr>
         <w:t xml:space="preserve"> y muestra la pantalla </w:t>
       </w:r>
-      <w:hyperlink r:id="rId31" w:anchor="g=1&amp;p=salir_del_sistema" w:history="1">
+      <w:hyperlink r:id="rId30" w:anchor="g=1&amp;p=salir_del_sistema" w:history="1">
         <w:r>
           <w:rPr>
             <w:rStyle w:val="Hipervnculo"/>
@@ -7455,7 +7453,7 @@
                     <pic:cNvPicPr/>
                   </pic:nvPicPr>
                   <pic:blipFill>
-                    <a:blip r:embed="rId32"/>
+                    <a:blip r:embed="rId31"/>
                     <a:stretch>
                       <a:fillRect/>
                     </a:stretch>
@@ -7495,7 +7493,7 @@
           <w:color w:val="000000" w:themeColor="text1"/>
         </w:rPr>
       </w:pPr>
-      <w:bookmarkStart w:id="78" w:name="_Toc492540104"/>
+      <w:bookmarkStart w:id="77" w:name="_Toc492540104"/>
       <w:r>
         <w:rPr>
           <w:rFonts w:ascii="Arial" w:hAnsi="Arial" w:cs="Arial"/>
@@ -7539,7 +7537,7 @@
         </w:rPr>
         <w:t>Seguros Forma de Pago</w:t>
       </w:r>
-      <w:bookmarkEnd w:id="78"/>
+      <w:bookmarkEnd w:id="77"/>
     </w:p>
     <w:p>
       <w:pPr>
@@ -7566,7 +7564,7 @@
         </w:rPr>
         <w:t xml:space="preserve">pantalla </w:t>
       </w:r>
-      <w:hyperlink r:id="rId33" w:anchor="g=1&amp;p=seguros_forma_de_pago" w:history="1">
+      <w:hyperlink r:id="rId32" w:anchor="g=1&amp;p=seguros_forma_de_pago" w:history="1">
         <w:r>
           <w:rPr>
             <w:rStyle w:val="Hipervnculo"/>
@@ -7697,7 +7695,7 @@
         </w:rPr>
         <w:t xml:space="preserve">Lleva al usuario a la pantalla de </w:t>
       </w:r>
-      <w:hyperlink r:id="rId34" w:anchor="g=1&amp;p=seguros_tyc" w:history="1">
+      <w:hyperlink r:id="rId33" w:anchor="g=1&amp;p=seguros_tyc" w:history="1">
         <w:r>
           <w:rPr>
             <w:rStyle w:val="Hipervnculo"/>
@@ -7747,7 +7745,7 @@
         </w:rPr>
         <w:t xml:space="preserve"> </w:t>
       </w:r>
-      <w:hyperlink r:id="rId35" w:anchor="g=1&amp;p=seguros_confirmar_alta" w:history="1">
+      <w:hyperlink r:id="rId34" w:anchor="g=1&amp;p=seguros_confirmar_alta" w:history="1">
         <w:r>
           <w:rPr>
             <w:rStyle w:val="Hipervnculo"/>
@@ -7785,7 +7783,7 @@
         </w:rPr>
         <w:t xml:space="preserve">Dirige al usuario a la pantalla </w:t>
       </w:r>
-      <w:hyperlink r:id="rId36" w:anchor="g=1&amp;p=men__principal_con_tarjeta" w:history="1">
+      <w:hyperlink r:id="rId35" w:anchor="g=1&amp;p=men__principal_con_tarjeta" w:history="1">
         <w:r>
           <w:rPr>
             <w:rStyle w:val="Hipervnculo"/>
@@ -7844,7 +7842,7 @@
         </w:rPr>
         <w:t xml:space="preserve"> y muestra la pantalla </w:t>
       </w:r>
-      <w:hyperlink r:id="rId37" w:anchor="g=1&amp;p=salir_del_sistema" w:history="1">
+      <w:hyperlink r:id="rId36" w:anchor="g=1&amp;p=salir_del_sistema" w:history="1">
         <w:r>
           <w:rPr>
             <w:rStyle w:val="Hipervnculo"/>
@@ -7956,7 +7954,7 @@
                     </pic:cNvPicPr>
                   </pic:nvPicPr>
                   <pic:blipFill>
-                    <a:blip r:embed="rId38">
+                    <a:blip r:embed="rId37">
                       <a:extLst>
                         <a:ext uri="{28A0092B-C50C-407E-A947-70E740481C1C}">
                           <a14:useLocalDpi xmlns:a14="http://schemas.microsoft.com/office/drawing/2010/main" val="0"/>
@@ -8015,7 +8013,7 @@
           <w:color w:val="000000" w:themeColor="text1"/>
         </w:rPr>
       </w:pPr>
-      <w:bookmarkStart w:id="79" w:name="_Toc492540105"/>
+      <w:bookmarkStart w:id="78" w:name="_Toc492540105"/>
       <w:r>
         <w:rPr>
           <w:rFonts w:ascii="Arial" w:hAnsi="Arial" w:cs="Arial"/>
@@ -8067,7 +8065,7 @@
         </w:rPr>
         <w:t>TyC</w:t>
       </w:r>
-      <w:bookmarkEnd w:id="79"/>
+      <w:bookmarkEnd w:id="78"/>
       <w:proofErr w:type="spellEnd"/>
     </w:p>
     <w:p>
@@ -8094,7 +8092,7 @@
         </w:rPr>
         <w:t xml:space="preserve">pantalla </w:t>
       </w:r>
-      <w:hyperlink r:id="rId39" w:anchor="g=1&amp;p=seguros_tyc" w:history="1">
+      <w:hyperlink r:id="rId38" w:anchor="g=1&amp;p=seguros_tyc" w:history="1">
         <w:r>
           <w:rPr>
             <w:rStyle w:val="Hipervnculo"/>
@@ -8199,7 +8197,7 @@
         </w:rPr>
         <w:t xml:space="preserve"> </w:t>
       </w:r>
-      <w:hyperlink r:id="rId40" w:anchor="g=1&amp;p=seguros_comprobante" w:history="1">
+      <w:hyperlink r:id="rId39" w:anchor="g=1&amp;p=seguros_comprobante" w:history="1">
         <w:r>
           <w:rPr>
             <w:rStyle w:val="Hipervnculo"/>
@@ -8243,7 +8241,7 @@
         </w:rPr>
         <w:t xml:space="preserve"> </w:t>
       </w:r>
-      <w:hyperlink r:id="rId41" w:anchor="g=1&amp;p=seguros_forma_de_pago" w:history="1">
+      <w:hyperlink r:id="rId40" w:anchor="g=1&amp;p=seguros_forma_de_pago" w:history="1">
         <w:r>
           <w:rPr>
             <w:rStyle w:val="Hipervnculo"/>
@@ -8289,7 +8287,7 @@
         </w:rPr>
         <w:t xml:space="preserve">Dirige al usuario a la pantalla </w:t>
       </w:r>
-      <w:hyperlink r:id="rId42" w:anchor="g=1&amp;p=men__principal_con_tarjeta" w:history="1">
+      <w:hyperlink r:id="rId41" w:anchor="g=1&amp;p=men__principal_con_tarjeta" w:history="1">
         <w:r>
           <w:rPr>
             <w:rStyle w:val="Hipervnculo"/>
@@ -8348,7 +8346,7 @@
         </w:rPr>
         <w:t xml:space="preserve"> y muestra la pantalla </w:t>
       </w:r>
-      <w:hyperlink r:id="rId43" w:anchor="g=1&amp;p=salir_del_sistema" w:history="1">
+      <w:hyperlink r:id="rId42" w:anchor="g=1&amp;p=salir_del_sistema" w:history="1">
         <w:r>
           <w:rPr>
             <w:rStyle w:val="Hipervnculo"/>
@@ -8442,7 +8440,7 @@
                     <pic:cNvPicPr/>
                   </pic:nvPicPr>
                   <pic:blipFill>
-                    <a:blip r:embed="rId44"/>
+                    <a:blip r:embed="rId43"/>
                     <a:stretch>
                       <a:fillRect/>
                     </a:stretch>
@@ -8522,8 +8520,8 @@
           <w:u w:val="single"/>
         </w:rPr>
       </w:pPr>
-      <w:bookmarkStart w:id="80" w:name="_4.1.1.6_Pantalla_Seguros"/>
-      <w:bookmarkEnd w:id="80"/>
+      <w:bookmarkStart w:id="79" w:name="_4.1.1.6_Pantalla_Seguros"/>
+      <w:bookmarkEnd w:id="79"/>
     </w:p>
     <w:p>
       <w:pPr>
@@ -8534,7 +8532,7 @@
           <w:color w:val="auto"/>
         </w:rPr>
       </w:pPr>
-      <w:bookmarkStart w:id="81" w:name="_Toc492540106"/>
+      <w:bookmarkStart w:id="80" w:name="_Toc492540106"/>
       <w:r>
         <w:rPr>
           <w:rFonts w:ascii="Arial" w:hAnsi="Arial"/>
@@ -8564,7 +8562,7 @@
         </w:rPr>
         <w:t>Baja de Seguros</w:t>
       </w:r>
-      <w:bookmarkEnd w:id="81"/>
+      <w:bookmarkEnd w:id="80"/>
     </w:p>
     <w:p>
       <w:pPr>
@@ -8605,7 +8603,7 @@
         </w:rPr>
         <w:t xml:space="preserve">n la pantalla </w:t>
       </w:r>
-      <w:hyperlink r:id="rId45" w:anchor="g=1&amp;p=seguros" w:history="1">
+      <w:hyperlink r:id="rId44" w:anchor="g=1&amp;p=seguros" w:history="1">
         <w:r>
           <w:rPr>
             <w:rStyle w:val="Hipervnculo"/>
@@ -8651,7 +8649,7 @@
         </w:rPr>
         <w:t xml:space="preserve">, se dirigirá a las opciones de seguros disponibles en la pantalla </w:t>
       </w:r>
-      <w:hyperlink r:id="rId46" w:anchor="g=1&amp;p=seguros_baja" w:history="1">
+      <w:hyperlink r:id="rId45" w:anchor="g=1&amp;p=seguros_baja" w:history="1">
         <w:r>
           <w:rPr>
             <w:rStyle w:val="Hipervnculo"/>
@@ -8822,7 +8820,7 @@
         </w:rPr>
         <w:t xml:space="preserve">Direcciona al usuario a la pantalla </w:t>
       </w:r>
-      <w:hyperlink r:id="rId47" w:anchor="g=1&amp;p=seguros_confirmar_baja" w:history="1">
+      <w:hyperlink r:id="rId46" w:anchor="g=1&amp;p=seguros_confirmar_baja" w:history="1">
         <w:r>
           <w:rPr>
             <w:rStyle w:val="Hipervnculo"/>
@@ -8881,7 +8879,7 @@
         </w:rPr>
         <w:t xml:space="preserve">Regresa al usuario a la pantalla </w:t>
       </w:r>
-      <w:hyperlink r:id="rId48" w:anchor="g=1&amp;p=seguros" w:history="1">
+      <w:hyperlink r:id="rId47" w:anchor="g=1&amp;p=seguros" w:history="1">
         <w:r>
           <w:rPr>
             <w:rStyle w:val="Hipervnculo"/>
@@ -8919,7 +8917,7 @@
         </w:rPr>
         <w:t xml:space="preserve">Dirige al usuario a la pantalla </w:t>
       </w:r>
-      <w:hyperlink r:id="rId49" w:anchor="g=1&amp;p=men__principal_con_tarjeta" w:history="1">
+      <w:hyperlink r:id="rId48" w:anchor="g=1&amp;p=men__principal_con_tarjeta" w:history="1">
         <w:r>
           <w:rPr>
             <w:rStyle w:val="Hipervnculo"/>
@@ -8975,7 +8973,7 @@
         </w:rPr>
         <w:t xml:space="preserve"> y muestra la pantalla </w:t>
       </w:r>
-      <w:hyperlink r:id="rId50" w:anchor="g=1&amp;p=salir_del_sistema" w:history="1">
+      <w:hyperlink r:id="rId49" w:anchor="g=1&amp;p=salir_del_sistema" w:history="1">
         <w:r>
           <w:rPr>
             <w:rStyle w:val="Hipervnculo"/>
@@ -9099,7 +9097,7 @@
                     <pic:cNvPicPr/>
                   </pic:nvPicPr>
                   <pic:blipFill>
-                    <a:blip r:embed="rId51"/>
+                    <a:blip r:embed="rId50"/>
                     <a:stretch>
                       <a:fillRect/>
                     </a:stretch>
@@ -9151,7 +9149,7 @@
           <w:color w:val="000000" w:themeColor="text1"/>
         </w:rPr>
       </w:pPr>
-      <w:bookmarkStart w:id="82" w:name="_Toc492540107"/>
+      <w:bookmarkStart w:id="81" w:name="_Toc492540107"/>
       <w:r>
         <w:rPr>
           <w:rFonts w:ascii="Arial" w:hAnsi="Arial" w:cs="Arial"/>
@@ -9174,7 +9172,7 @@
         </w:rPr>
         <w:t>Seguros Confirmar Baja</w:t>
       </w:r>
-      <w:bookmarkEnd w:id="82"/>
+      <w:bookmarkEnd w:id="81"/>
     </w:p>
     <w:p>
       <w:pPr>
@@ -9201,7 +9199,7 @@
         </w:rPr>
         <w:t xml:space="preserve">pantalla </w:t>
       </w:r>
-      <w:hyperlink r:id="rId52" w:anchor="g=1&amp;p=seguros_confirmar_baja" w:history="1">
+      <w:hyperlink r:id="rId51" w:anchor="g=1&amp;p=seguros_confirmar_baja" w:history="1">
         <w:r>
           <w:rPr>
             <w:rStyle w:val="Hipervnculo"/>
@@ -9323,7 +9321,7 @@
         </w:rPr>
         <w:t xml:space="preserve">pantalla </w:t>
       </w:r>
-      <w:hyperlink r:id="rId53" w:anchor="g=1&amp;p=seguros_comprobante" w:history="1">
+      <w:hyperlink r:id="rId52" w:anchor="g=1&amp;p=seguros_comprobante" w:history="1">
         <w:r>
           <w:rPr>
             <w:rStyle w:val="Hipervnculo"/>
@@ -9366,7 +9364,7 @@
         </w:rPr>
         <w:t xml:space="preserve">Re dirige al usuario a la pantalla </w:t>
       </w:r>
-      <w:hyperlink r:id="rId54" w:anchor="g=1&amp;p=seguros_baja" w:history="1">
+      <w:hyperlink r:id="rId53" w:anchor="g=1&amp;p=seguros_baja" w:history="1">
         <w:r>
           <w:rPr>
             <w:rStyle w:val="Hipervnculo"/>
@@ -9410,7 +9408,7 @@
         </w:rPr>
         <w:t xml:space="preserve">Dirige al usuario a la pantalla </w:t>
       </w:r>
-      <w:hyperlink r:id="rId55" w:anchor="g=1&amp;p=men__principal_con_tarjeta" w:history="1">
+      <w:hyperlink r:id="rId54" w:anchor="g=1&amp;p=men__principal_con_tarjeta" w:history="1">
         <w:r>
           <w:rPr>
             <w:rStyle w:val="Hipervnculo"/>
@@ -9466,7 +9464,7 @@
         </w:rPr>
         <w:t xml:space="preserve"> y muestra la pantalla </w:t>
       </w:r>
-      <w:hyperlink r:id="rId56" w:anchor="g=1&amp;p=salir_del_sistema" w:history="1">
+      <w:hyperlink r:id="rId55" w:anchor="g=1&amp;p=salir_del_sistema" w:history="1">
         <w:r>
           <w:rPr>
             <w:rStyle w:val="Hipervnculo"/>
@@ -9566,7 +9564,7 @@
                     <pic:cNvPicPr/>
                   </pic:nvPicPr>
                   <pic:blipFill>
-                    <a:blip r:embed="rId57"/>
+                    <a:blip r:embed="rId56"/>
                     <a:stretch>
                       <a:fillRect/>
                     </a:stretch>
@@ -9601,7 +9599,7 @@
           <w:color w:val="000000" w:themeColor="text1"/>
         </w:rPr>
       </w:pPr>
-      <w:bookmarkStart w:id="83" w:name="_Toc492540108"/>
+      <w:bookmarkStart w:id="82" w:name="_Toc492540108"/>
       <w:r>
         <w:rPr>
           <w:rFonts w:ascii="Arial" w:hAnsi="Arial" w:cs="Arial"/>
@@ -9624,7 +9622,7 @@
         </w:rPr>
         <w:t>Seguros Comprobantes</w:t>
       </w:r>
-      <w:bookmarkEnd w:id="83"/>
+      <w:bookmarkEnd w:id="82"/>
     </w:p>
     <w:p>
       <w:pPr>
@@ -9644,7 +9642,7 @@
         </w:rPr>
         <w:t xml:space="preserve">, </w:t>
       </w:r>
-      <w:hyperlink r:id="rId58" w:anchor="g=1&amp;p=seguros_comprobante" w:history="1">
+      <w:hyperlink r:id="rId57" w:anchor="g=1&amp;p=seguros_comprobante" w:history="1">
         <w:r>
           <w:rPr>
             <w:rStyle w:val="Hipervnculo"/>
@@ -9781,7 +9779,7 @@
         </w:rPr>
         <w:t xml:space="preserve">Dirige al usuario a la pantalla </w:t>
       </w:r>
-      <w:hyperlink r:id="rId59" w:anchor="g=1&amp;p=men__principal_con_tarjeta" w:history="1">
+      <w:hyperlink r:id="rId58" w:anchor="g=1&amp;p=men__principal_con_tarjeta" w:history="1">
         <w:r>
           <w:rPr>
             <w:rStyle w:val="Hipervnculo"/>
@@ -9840,7 +9838,7 @@
         </w:rPr>
         <w:t xml:space="preserve"> y muestra la pantalla </w:t>
       </w:r>
-      <w:hyperlink r:id="rId60" w:anchor="g=1&amp;p=salir_del_sistema" w:history="1">
+      <w:hyperlink r:id="rId59" w:anchor="g=1&amp;p=salir_del_sistema" w:history="1">
         <w:r>
           <w:rPr>
             <w:rStyle w:val="Hipervnculo"/>
@@ -9934,7 +9932,7 @@
                     <pic:cNvPicPr/>
                   </pic:nvPicPr>
                   <pic:blipFill>
-                    <a:blip r:embed="rId61"/>
+                    <a:blip r:embed="rId60"/>
                     <a:stretch>
                       <a:fillRect/>
                     </a:stretch>
@@ -9980,7 +9978,7 @@
           <w:color w:val="000000" w:themeColor="text1"/>
         </w:rPr>
       </w:pPr>
-      <w:bookmarkStart w:id="84" w:name="_Toc492540109"/>
+      <w:bookmarkStart w:id="83" w:name="_Toc492540109"/>
       <w:r>
         <w:rPr>
           <w:rFonts w:ascii="Arial" w:hAnsi="Arial" w:cs="Arial"/>
@@ -9989,7 +9987,7 @@
         <w:lastRenderedPageBreak/>
         <w:t>4.2 PANTALLAS PRÉSTAMOS</w:t>
       </w:r>
-      <w:bookmarkEnd w:id="84"/>
+      <w:bookmarkEnd w:id="83"/>
     </w:p>
     <w:p>
       <w:pPr>
@@ -10058,7 +10056,7 @@
         </w:rPr>
         <w:t xml:space="preserve">en el </w:t>
       </w:r>
-      <w:hyperlink r:id="rId62" w:anchor="g=1&amp;p=men__principal_con_tarjeta" w:history="1">
+      <w:hyperlink r:id="rId61" w:anchor="g=1&amp;p=men__principal_con_tarjeta" w:history="1">
         <w:r>
           <w:rPr>
             <w:rStyle w:val="Hipervnculo"/>
@@ -10132,7 +10130,7 @@
           <w:color w:val="000000" w:themeColor="text1"/>
         </w:rPr>
       </w:pPr>
-      <w:bookmarkStart w:id="85" w:name="_Toc492540110"/>
+      <w:bookmarkStart w:id="84" w:name="_Toc492540110"/>
       <w:r>
         <w:rPr>
           <w:rFonts w:ascii="Arial" w:hAnsi="Arial" w:cs="Arial"/>
@@ -10140,7 +10138,7 @@
         </w:rPr>
         <w:t>4.2.1 Pantalla Prestamos</w:t>
       </w:r>
-      <w:bookmarkEnd w:id="85"/>
+      <w:bookmarkEnd w:id="84"/>
     </w:p>
     <w:p>
       <w:pPr>
@@ -10170,7 +10168,7 @@
         </w:rPr>
         <w:t xml:space="preserve">pantalla </w:t>
       </w:r>
-      <w:hyperlink r:id="rId63" w:anchor="g=1&amp;p=pr_stamos" w:history="1">
+      <w:hyperlink r:id="rId62" w:anchor="g=1&amp;p=pr_stamos" w:history="1">
         <w:r>
           <w:rPr>
             <w:rStyle w:val="Hipervnculo"/>
@@ -10439,7 +10437,7 @@
         </w:rPr>
         <w:t xml:space="preserve">usuario a la pantalla </w:t>
       </w:r>
-      <w:hyperlink r:id="rId64" w:anchor="g=1&amp;p=prestamos_alta" w:history="1">
+      <w:hyperlink r:id="rId63" w:anchor="g=1&amp;p=prestamos_alta" w:history="1">
         <w:r>
           <w:rPr>
             <w:rStyle w:val="Hipervnculo"/>
@@ -10484,7 +10482,7 @@
         </w:rPr>
         <w:t xml:space="preserve">Dirige al usuario a la pantalla </w:t>
       </w:r>
-      <w:hyperlink r:id="rId65" w:anchor="g=1&amp;p=men__principal_con_tarjeta" w:history="1">
+      <w:hyperlink r:id="rId64" w:anchor="g=1&amp;p=men__principal_con_tarjeta" w:history="1">
         <w:r>
           <w:rPr>
             <w:rStyle w:val="Hipervnculo"/>
@@ -10540,7 +10538,7 @@
         </w:rPr>
         <w:t xml:space="preserve"> y muestra la pantalla </w:t>
       </w:r>
-      <w:hyperlink r:id="rId66" w:anchor="g=1&amp;p=salir_del_sistema" w:history="1">
+      <w:hyperlink r:id="rId65" w:anchor="g=1&amp;p=salir_del_sistema" w:history="1">
         <w:r>
           <w:rPr>
             <w:rStyle w:val="Hipervnculo"/>
@@ -10666,7 +10664,7 @@
                     </pic:cNvPicPr>
                   </pic:nvPicPr>
                   <pic:blipFill rotWithShape="1">
-                    <a:blip r:embed="rId67">
+                    <a:blip r:embed="rId66">
                       <a:extLst>
                         <a:ext uri="{28A0092B-C50C-407E-A947-70E740481C1C}">
                           <a14:useLocalDpi xmlns:a14="http://schemas.microsoft.com/office/drawing/2010/main" val="0"/>
@@ -10728,7 +10726,7 @@
           <w:color w:val="000000" w:themeColor="text1"/>
         </w:rPr>
       </w:pPr>
-      <w:bookmarkStart w:id="86" w:name="_Toc492540111"/>
+      <w:bookmarkStart w:id="85" w:name="_Toc492540111"/>
       <w:r>
         <w:rPr>
           <w:rFonts w:ascii="Arial" w:hAnsi="Arial" w:cs="Arial"/>
@@ -10751,7 +10749,7 @@
         </w:rPr>
         <w:t xml:space="preserve"> Alta</w:t>
       </w:r>
-      <w:bookmarkEnd w:id="86"/>
+      <w:bookmarkEnd w:id="85"/>
     </w:p>
     <w:p>
       <w:pPr>
@@ -10772,7 +10770,7 @@
         </w:rPr>
         <w:t xml:space="preserve"> </w:t>
       </w:r>
-      <w:hyperlink r:id="rId68" w:anchor="g=1&amp;p=prestamos_alta" w:history="1">
+      <w:hyperlink r:id="rId67" w:anchor="g=1&amp;p=prestamos_alta" w:history="1">
         <w:r>
           <w:rPr>
             <w:rStyle w:val="Hipervnculo"/>
@@ -10974,7 +10972,7 @@
         </w:rPr>
         <w:t xml:space="preserve"> el botón dirigirá al usuario a la pantalla </w:t>
       </w:r>
-      <w:hyperlink r:id="rId69" w:anchor="g=1&amp;p=prestamos_confirmaci_n" w:history="1">
+      <w:hyperlink r:id="rId68" w:anchor="g=1&amp;p=prestamos_confirmaci_n" w:history="1">
         <w:r>
           <w:rPr>
             <w:rStyle w:val="Hipervnculo"/>
@@ -11011,7 +11009,7 @@
         </w:rPr>
         <w:t xml:space="preserve">Re dirige al usuario a la pantalla </w:t>
       </w:r>
-      <w:hyperlink r:id="rId70" w:anchor="g=1&amp;p=pr_stamos" w:history="1">
+      <w:hyperlink r:id="rId69" w:anchor="g=1&amp;p=pr_stamos" w:history="1">
         <w:r>
           <w:rPr>
             <w:rStyle w:val="Hipervnculo"/>
@@ -11065,7 +11063,7 @@
         </w:rPr>
         <w:t xml:space="preserve">Dirige al usuario a la pantalla </w:t>
       </w:r>
-      <w:hyperlink r:id="rId71" w:anchor="g=1&amp;p=men__principal_con_tarjeta" w:history="1">
+      <w:hyperlink r:id="rId70" w:anchor="g=1&amp;p=men__principal_con_tarjeta" w:history="1">
         <w:r>
           <w:rPr>
             <w:rStyle w:val="Hipervnculo"/>
@@ -11121,7 +11119,7 @@
         </w:rPr>
         <w:t xml:space="preserve"> y muestra la pantalla </w:t>
       </w:r>
-      <w:hyperlink r:id="rId72" w:anchor="g=1&amp;p=salir_del_sistema" w:history="1">
+      <w:hyperlink r:id="rId71" w:anchor="g=1&amp;p=salir_del_sistema" w:history="1">
         <w:r>
           <w:rPr>
             <w:rStyle w:val="Hipervnculo"/>
@@ -11227,7 +11225,7 @@
                     <pic:cNvPicPr/>
                   </pic:nvPicPr>
                   <pic:blipFill>
-                    <a:blip r:embed="rId73"/>
+                    <a:blip r:embed="rId72"/>
                     <a:stretch>
                       <a:fillRect/>
                     </a:stretch>
@@ -11279,7 +11277,7 @@
           <w:color w:val="000000" w:themeColor="text1"/>
         </w:rPr>
       </w:pPr>
-      <w:bookmarkStart w:id="87" w:name="_Toc492540112"/>
+      <w:bookmarkStart w:id="86" w:name="_Toc492540112"/>
       <w:r>
         <w:rPr>
           <w:rFonts w:ascii="Arial" w:hAnsi="Arial" w:cs="Arial"/>
@@ -11316,7 +11314,7 @@
         </w:rPr>
         <w:t>Confirmación</w:t>
       </w:r>
-      <w:bookmarkEnd w:id="87"/>
+      <w:bookmarkEnd w:id="86"/>
     </w:p>
     <w:p>
       <w:pPr>
@@ -11337,7 +11335,7 @@
         </w:rPr>
         <w:t xml:space="preserve">pantalla </w:t>
       </w:r>
-      <w:hyperlink r:id="rId74" w:anchor="g=1&amp;p=prestamos_confirmaci_n" w:history="1">
+      <w:hyperlink r:id="rId73" w:anchor="g=1&amp;p=prestamos_confirmaci_n" w:history="1">
         <w:r>
           <w:rPr>
             <w:rStyle w:val="Hipervnculo"/>
@@ -11442,7 +11440,7 @@
         </w:rPr>
         <w:t xml:space="preserve">Lleva al usuario a la pantalla </w:t>
       </w:r>
-      <w:hyperlink r:id="rId75" w:anchor="g=1&amp;p=prestamos_informacion_financieros" w:history="1">
+      <w:hyperlink r:id="rId74" w:anchor="g=1&amp;p=prestamos_informacion_financieros" w:history="1">
         <w:r>
           <w:rPr>
             <w:rStyle w:val="Hipervnculo"/>
@@ -11485,7 +11483,7 @@
         </w:rPr>
         <w:t xml:space="preserve">Re dirige al usuario a la pantalla </w:t>
       </w:r>
-      <w:hyperlink r:id="rId76" w:anchor="g=1&amp;p=prestamos_alta" w:history="1">
+      <w:hyperlink r:id="rId75" w:anchor="g=1&amp;p=prestamos_alta" w:history="1">
         <w:r>
           <w:rPr>
             <w:rStyle w:val="Hipervnculo"/>
@@ -11539,7 +11537,7 @@
         </w:rPr>
         <w:t xml:space="preserve">Dirige al usuario a la pantalla </w:t>
       </w:r>
-      <w:hyperlink r:id="rId77" w:anchor="g=1&amp;p=men__principal_con_tarjeta" w:history="1">
+      <w:hyperlink r:id="rId76" w:anchor="g=1&amp;p=men__principal_con_tarjeta" w:history="1">
         <w:r>
           <w:rPr>
             <w:rStyle w:val="Hipervnculo"/>
@@ -11595,7 +11593,7 @@
         </w:rPr>
         <w:t xml:space="preserve"> y muestra la pantalla </w:t>
       </w:r>
-      <w:hyperlink r:id="rId78" w:anchor="g=1&amp;p=salir_del_sistema" w:history="1">
+      <w:hyperlink r:id="rId77" w:anchor="g=1&amp;p=salir_del_sistema" w:history="1">
         <w:r>
           <w:rPr>
             <w:rStyle w:val="Hipervnculo"/>
@@ -11698,7 +11696,7 @@
                     <pic:cNvPicPr/>
                   </pic:nvPicPr>
                   <pic:blipFill>
-                    <a:blip r:embed="rId79"/>
+                    <a:blip r:embed="rId78"/>
                     <a:stretch>
                       <a:fillRect/>
                     </a:stretch>
@@ -11750,7 +11748,7 @@
           <w:color w:val="000000" w:themeColor="text1"/>
         </w:rPr>
       </w:pPr>
-      <w:bookmarkStart w:id="88" w:name="_Toc492540113"/>
+      <w:bookmarkStart w:id="87" w:name="_Toc492540113"/>
       <w:r>
         <w:rPr>
           <w:rFonts w:ascii="Arial" w:hAnsi="Arial" w:cs="Arial"/>
@@ -11759,7 +11757,7 @@
         <w:lastRenderedPageBreak/>
         <w:t>4.2.4 Pantalla Prestamos Información Financiera</w:t>
       </w:r>
-      <w:bookmarkEnd w:id="88"/>
+      <w:bookmarkEnd w:id="87"/>
     </w:p>
     <w:p>
       <w:pPr>
@@ -11774,7 +11772,7 @@
         </w:rPr>
         <w:t xml:space="preserve">En esta pantalla de </w:t>
       </w:r>
-      <w:hyperlink r:id="rId80" w:anchor="g=1&amp;p=prestamos_informacion_financieros" w:history="1">
+      <w:hyperlink r:id="rId79" w:anchor="g=1&amp;p=prestamos_informacion_financieros" w:history="1">
         <w:r>
           <w:rPr>
             <w:rStyle w:val="Hipervnculo"/>
@@ -11835,7 +11833,7 @@
         </w:rPr>
         <w:t xml:space="preserve">Lleva al usuario a la pantalla </w:t>
       </w:r>
-      <w:hyperlink r:id="rId81" w:anchor="g=1&amp;p=prestamos_tyc" w:history="1">
+      <w:hyperlink r:id="rId80" w:anchor="g=1&amp;p=prestamos_tyc" w:history="1">
         <w:r>
           <w:rPr>
             <w:rStyle w:val="Hipervnculo"/>
@@ -11896,7 +11894,7 @@
         </w:rPr>
         <w:t xml:space="preserve">Re dirige al usuario a la pantalla </w:t>
       </w:r>
-      <w:hyperlink r:id="rId82" w:anchor="g=1&amp;p=prestamos_confirmaci_n" w:history="1">
+      <w:hyperlink r:id="rId81" w:anchor="g=1&amp;p=prestamos_confirmaci_n" w:history="1">
         <w:r>
           <w:rPr>
             <w:rStyle w:val="Hipervnculo"/>
@@ -11942,7 +11940,7 @@
         </w:rPr>
         <w:t xml:space="preserve">Dirige al usuario a la pantalla </w:t>
       </w:r>
-      <w:hyperlink r:id="rId83" w:anchor="g=1&amp;p=men__principal_con_tarjeta" w:history="1">
+      <w:hyperlink r:id="rId82" w:anchor="g=1&amp;p=men__principal_con_tarjeta" w:history="1">
         <w:r>
           <w:rPr>
             <w:rStyle w:val="Hipervnculo"/>
@@ -11998,7 +11996,7 @@
         </w:rPr>
         <w:t xml:space="preserve"> y muestra la pantalla </w:t>
       </w:r>
-      <w:hyperlink r:id="rId84" w:anchor="g=1&amp;p=salir_del_sistema" w:history="1">
+      <w:hyperlink r:id="rId83" w:anchor="g=1&amp;p=salir_del_sistema" w:history="1">
         <w:r>
           <w:rPr>
             <w:rStyle w:val="Hipervnculo"/>
@@ -12099,7 +12097,7 @@
                     <pic:cNvPicPr/>
                   </pic:nvPicPr>
                   <pic:blipFill>
-                    <a:blip r:embed="rId85"/>
+                    <a:blip r:embed="rId84"/>
                     <a:stretch>
                       <a:fillRect/>
                     </a:stretch>
@@ -12164,7 +12162,7 @@
           <w:color w:val="000000" w:themeColor="text1"/>
         </w:rPr>
       </w:pPr>
-      <w:bookmarkStart w:id="89" w:name="_Toc492540114"/>
+      <w:bookmarkStart w:id="88" w:name="_Toc492540114"/>
       <w:r>
         <w:rPr>
           <w:rFonts w:ascii="Arial" w:hAnsi="Arial" w:cs="Arial"/>
@@ -12195,7 +12193,7 @@
         </w:rPr>
         <w:t>TyC</w:t>
       </w:r>
-      <w:bookmarkEnd w:id="89"/>
+      <w:bookmarkEnd w:id="88"/>
       <w:proofErr w:type="spellEnd"/>
     </w:p>
     <w:p>
@@ -12216,7 +12214,7 @@
         </w:rPr>
         <w:t xml:space="preserve">pantalla </w:t>
       </w:r>
-      <w:hyperlink r:id="rId86" w:anchor="g=1&amp;p=prestamos_tyc" w:history="1">
+      <w:hyperlink r:id="rId85" w:anchor="g=1&amp;p=prestamos_tyc" w:history="1">
         <w:r>
           <w:rPr>
             <w:rStyle w:val="Hipervnculo"/>
@@ -12356,7 +12354,7 @@
         </w:rPr>
         <w:t xml:space="preserve"> </w:t>
       </w:r>
-      <w:hyperlink r:id="rId87" w:anchor="g=1&amp;p=prestamos_comprobante" w:history="1">
+      <w:hyperlink r:id="rId86" w:anchor="g=1&amp;p=prestamos_comprobante" w:history="1">
         <w:r>
           <w:rPr>
             <w:rStyle w:val="Hipervnculo"/>
@@ -12416,7 +12414,7 @@
         </w:rPr>
         <w:t xml:space="preserve"> </w:t>
       </w:r>
-      <w:hyperlink r:id="rId88" w:anchor="g=1&amp;p=prestamos_informacion_financieros" w:history="1">
+      <w:hyperlink r:id="rId87" w:anchor="g=1&amp;p=prestamos_informacion_financieros" w:history="1">
         <w:r>
           <w:rPr>
             <w:rStyle w:val="Hipervnculo"/>
@@ -12454,7 +12452,7 @@
         </w:rPr>
         <w:t xml:space="preserve">Dirige al usuario a la pantalla </w:t>
       </w:r>
-      <w:hyperlink r:id="rId89" w:anchor="g=1&amp;p=men__principal_con_tarjeta" w:history="1">
+      <w:hyperlink r:id="rId88" w:anchor="g=1&amp;p=men__principal_con_tarjeta" w:history="1">
         <w:r>
           <w:rPr>
             <w:rStyle w:val="Hipervnculo"/>
@@ -12513,7 +12511,7 @@
         </w:rPr>
         <w:t xml:space="preserve"> y muestra la pantalla </w:t>
       </w:r>
-      <w:hyperlink r:id="rId90" w:anchor="g=1&amp;p=salir_del_sistema" w:history="1">
+      <w:hyperlink r:id="rId89" w:anchor="g=1&amp;p=salir_del_sistema" w:history="1">
         <w:r>
           <w:rPr>
             <w:rStyle w:val="Hipervnculo"/>
@@ -12605,7 +12603,7 @@
                     <pic:cNvPicPr/>
                   </pic:nvPicPr>
                   <pic:blipFill>
-                    <a:blip r:embed="rId91"/>
+                    <a:blip r:embed="rId90"/>
                     <a:stretch>
                       <a:fillRect/>
                     </a:stretch>
@@ -12670,7 +12668,7 @@
           <w:color w:val="000000" w:themeColor="text1"/>
         </w:rPr>
       </w:pPr>
-      <w:bookmarkStart w:id="90" w:name="_Toc492540115"/>
+      <w:bookmarkStart w:id="89" w:name="_Toc492540115"/>
       <w:r>
         <w:rPr>
           <w:rFonts w:ascii="Arial" w:hAnsi="Arial" w:cs="Arial"/>
@@ -12679,7 +12677,7 @@
         <w:lastRenderedPageBreak/>
         <w:t>4.2.6 Pantalla Préstamos Comprobantes</w:t>
       </w:r>
-      <w:bookmarkEnd w:id="90"/>
+      <w:bookmarkEnd w:id="89"/>
     </w:p>
     <w:p>
       <w:pPr>
@@ -12694,7 +12692,7 @@
         </w:rPr>
         <w:t xml:space="preserve">La pantalla </w:t>
       </w:r>
-      <w:hyperlink r:id="rId92" w:anchor="g=1&amp;p=prestamos_comprobante" w:history="1">
+      <w:hyperlink r:id="rId91" w:anchor="g=1&amp;p=prestamos_comprobante" w:history="1">
         <w:r>
           <w:rPr>
             <w:rStyle w:val="Hipervnculo"/>
@@ -12804,7 +12802,7 @@
         </w:rPr>
         <w:t xml:space="preserve">Dirige al usuario a la pantalla </w:t>
       </w:r>
-      <w:hyperlink r:id="rId93" w:anchor="g=1&amp;p=men__principal_con_tarjeta" w:history="1">
+      <w:hyperlink r:id="rId92" w:anchor="g=1&amp;p=men__principal_con_tarjeta" w:history="1">
         <w:r>
           <w:rPr>
             <w:rStyle w:val="Hipervnculo"/>
@@ -12863,7 +12861,7 @@
         </w:rPr>
         <w:t xml:space="preserve"> y muestra la pantalla </w:t>
       </w:r>
-      <w:hyperlink r:id="rId94" w:anchor="g=1&amp;p=salir_del_sistema" w:history="1">
+      <w:hyperlink r:id="rId93" w:anchor="g=1&amp;p=salir_del_sistema" w:history="1">
         <w:r>
           <w:rPr>
             <w:rStyle w:val="Hipervnculo"/>
@@ -12952,7 +12950,7 @@
                     <pic:cNvPicPr/>
                   </pic:nvPicPr>
                   <pic:blipFill>
-                    <a:blip r:embed="rId95"/>
+                    <a:blip r:embed="rId94"/>
                     <a:stretch>
                       <a:fillRect/>
                     </a:stretch>
@@ -13006,9 +13004,9 @@
       <w:pPr>
         <w:pStyle w:val="Ttulo2"/>
       </w:pPr>
-      <w:bookmarkStart w:id="91" w:name="_4.3_PANTALLAS_generales"/>
-      <w:bookmarkStart w:id="92" w:name="_Toc492540116"/>
-      <w:bookmarkEnd w:id="91"/>
+      <w:bookmarkStart w:id="90" w:name="_4.3_PANTALLAS_generales"/>
+      <w:bookmarkStart w:id="91" w:name="_Toc492540116"/>
+      <w:bookmarkEnd w:id="90"/>
       <w:r>
         <w:lastRenderedPageBreak/>
         <w:t>4.3</w:t>
@@ -13022,7 +13020,7 @@
       <w:r>
         <w:t>generales</w:t>
       </w:r>
-      <w:bookmarkEnd w:id="92"/>
+      <w:bookmarkEnd w:id="91"/>
     </w:p>
     <w:p>
       <w:pPr>
@@ -13034,6 +13032,7 @@
           <w:color w:val="auto"/>
         </w:rPr>
       </w:pPr>
+      <w:bookmarkStart w:id="92" w:name="_Toc491778833"/>
       <w:bookmarkStart w:id="93" w:name="_Toc492540117"/>
       <w:r>
         <w:rPr>
@@ -13047,23 +13046,9 @@
           <w:rFonts w:ascii="Arial" w:hAnsi="Arial" w:cs="Arial"/>
           <w:color w:val="auto"/>
         </w:rPr>
-        <w:t xml:space="preserve"> </w:t>
-      </w:r>
-      <w:r>
-        <w:rPr>
-          <w:rFonts w:ascii="Arial" w:hAnsi="Arial" w:cs="Arial"/>
-          <w:color w:val="auto"/>
-        </w:rPr>
-        <w:t>Error 6</w:t>
-      </w:r>
-      <w:r>
-        <w:rPr>
-          <w:rFonts w:ascii="Arial" w:hAnsi="Arial" w:cs="Arial"/>
-          <w:color w:val="auto"/>
-        </w:rPr>
-        <w:t>0</w:t>
-      </w:r>
-      <w:bookmarkEnd w:id="93"/>
+        <w:t xml:space="preserve"> Error 50</w:t>
+      </w:r>
+      <w:bookmarkEnd w:id="92"/>
     </w:p>
     <w:p>
       <w:pPr>
@@ -13079,52 +13064,123 @@
           <w:rFonts w:ascii="Arial" w:eastAsia="Times New Roman" w:hAnsi="Arial" w:cs="Arial"/>
           <w:lang w:eastAsia="es-AR"/>
         </w:rPr>
-        <w:t>Error 60 “</w:t>
+        <w:t xml:space="preserve">Error 50 “Operación rechazada” - En el caso </w:t>
       </w:r>
       <w:r>
         <w:rPr>
           <w:rFonts w:ascii="Arial" w:eastAsia="Times New Roman" w:hAnsi="Arial" w:cs="Arial"/>
           <w:lang w:eastAsia="es-AR"/>
         </w:rPr>
-        <w:t>No hay información disponible</w:t>
+        <w:t>de Seguros por ATM se presentará</w:t>
       </w:r>
       <w:r>
         <w:rPr>
           <w:rFonts w:ascii="Arial" w:eastAsia="Times New Roman" w:hAnsi="Arial" w:cs="Arial"/>
           <w:lang w:eastAsia="es-AR"/>
         </w:rPr>
-        <w:t>”</w:t>
-      </w:r>
-      <w:r>
+        <w:t xml:space="preserve"> cuando el usuario no está habilitado para contratar un seguro.</w:t>
+      </w:r>
+    </w:p>
+    <w:p>
+      <w:pPr>
+        <w:pStyle w:val="Ttulo3"/>
+        <w:spacing w:after="120"/>
+        <w:jc w:val="both"/>
+        <w:rPr>
+          <w:rFonts w:ascii="Arial" w:hAnsi="Arial" w:cs="Arial"/>
+          <w:color w:val="auto"/>
+        </w:rPr>
+      </w:pPr>
+      <w:r>
+        <w:rPr>
+          <w:rFonts w:ascii="Arial" w:hAnsi="Arial" w:cs="Arial"/>
+          <w:color w:val="auto"/>
+        </w:rPr>
+        <w:t>4.3.2</w:t>
+      </w:r>
+      <w:r>
+        <w:rPr>
+          <w:rFonts w:ascii="Arial" w:hAnsi="Arial" w:cs="Arial"/>
+          <w:color w:val="auto"/>
+        </w:rPr>
+        <w:t xml:space="preserve"> </w:t>
+      </w:r>
+      <w:r>
+        <w:rPr>
+          <w:rFonts w:ascii="Arial" w:hAnsi="Arial" w:cs="Arial"/>
+          <w:color w:val="auto"/>
+        </w:rPr>
+        <w:t>Error 6</w:t>
+      </w:r>
+      <w:r>
+        <w:rPr>
+          <w:rFonts w:ascii="Arial" w:hAnsi="Arial" w:cs="Arial"/>
+          <w:color w:val="auto"/>
+        </w:rPr>
+        <w:t>0</w:t>
+      </w:r>
+      <w:bookmarkEnd w:id="93"/>
+    </w:p>
+    <w:p>
+      <w:pPr>
+        <w:spacing w:after="0" w:line="240" w:lineRule="auto"/>
+        <w:jc w:val="both"/>
         <w:rPr>
           <w:rFonts w:ascii="Arial" w:eastAsia="Times New Roman" w:hAnsi="Arial" w:cs="Arial"/>
           <w:lang w:eastAsia="es-AR"/>
         </w:rPr>
-        <w:t xml:space="preserve"> – se presentará para la f</w:t>
-      </w:r>
+      </w:pPr>
       <w:r>
         <w:rPr>
           <w:rFonts w:ascii="Arial" w:eastAsia="Times New Roman" w:hAnsi="Arial" w:cs="Arial"/>
           <w:lang w:eastAsia="es-AR"/>
         </w:rPr>
-        <w:t xml:space="preserve">uncionalidad de Seguros </w:t>
+        <w:t>Error 60 “</w:t>
       </w:r>
       <w:r>
         <w:rPr>
           <w:rFonts w:ascii="Arial" w:eastAsia="Times New Roman" w:hAnsi="Arial" w:cs="Arial"/>
           <w:lang w:eastAsia="es-AR"/>
         </w:rPr>
-        <w:t>cuando el cliente este habilitado para obtener un seguro pero no haya información de seguro.</w:t>
-      </w:r>
-    </w:p>
-    <w:p>
-      <w:pPr>
-        <w:spacing w:after="0" w:line="240" w:lineRule="auto"/>
-        <w:jc w:val="both"/>
+        <w:t>No hay información disponible</w:t>
+      </w:r>
+      <w:r>
         <w:rPr>
           <w:rFonts w:ascii="Arial" w:eastAsia="Times New Roman" w:hAnsi="Arial" w:cs="Arial"/>
           <w:lang w:eastAsia="es-AR"/>
         </w:rPr>
+        <w:t>”</w:t>
+      </w:r>
+      <w:r>
+        <w:rPr>
+          <w:rFonts w:ascii="Arial" w:eastAsia="Times New Roman" w:hAnsi="Arial" w:cs="Arial"/>
+          <w:lang w:eastAsia="es-AR"/>
+        </w:rPr>
+        <w:t xml:space="preserve"> – se presentará para la f</w:t>
+      </w:r>
+      <w:r>
+        <w:rPr>
+          <w:rFonts w:ascii="Arial" w:eastAsia="Times New Roman" w:hAnsi="Arial" w:cs="Arial"/>
+          <w:lang w:eastAsia="es-AR"/>
+        </w:rPr>
+        <w:t xml:space="preserve">uncionalidad de Seguros </w:t>
+      </w:r>
+      <w:r>
+        <w:rPr>
+          <w:rFonts w:ascii="Arial" w:eastAsia="Times New Roman" w:hAnsi="Arial" w:cs="Arial"/>
+          <w:lang w:eastAsia="es-AR"/>
+        </w:rPr>
+        <w:t>cuando el cliente este habilitado para obtener un seguro pero no haya información de seguro.</w:t>
+      </w:r>
+    </w:p>
+    <w:p>
+      <w:pPr>
+        <w:spacing w:after="0" w:line="240" w:lineRule="auto"/>
+        <w:jc w:val="both"/>
+        <w:rPr>
+          <w:rFonts w:ascii="Arial" w:eastAsia="Times New Roman" w:hAnsi="Arial" w:cs="Arial"/>
+          <w:lang w:eastAsia="es-AR"/>
+        </w:rPr>
       </w:pPr>
     </w:p>
     <w:p>
@@ -13143,7 +13199,7 @@
           <w:rFonts w:ascii="Arial" w:hAnsi="Arial" w:cs="Arial"/>
           <w:color w:val="auto"/>
         </w:rPr>
-        <w:t>4.3.2</w:t>
+        <w:t>4.3.3</w:t>
       </w:r>
       <w:r>
         <w:rPr>
@@ -13282,7 +13338,7 @@
           <w:rFonts w:ascii="Arial" w:hAnsi="Arial" w:cs="Arial"/>
           <w:color w:val="auto"/>
         </w:rPr>
-        <w:t>4.3.3</w:t>
+        <w:t>4.3.4</w:t>
       </w:r>
       <w:r>
         <w:rPr>
@@ -13442,107 +13498,10 @@
     </w:p>
     <w:p>
       <w:pPr>
-        <w:pStyle w:val="Ttulo3"/>
-        <w:spacing w:after="120"/>
-        <w:jc w:val="both"/>
-        <w:rPr>
-          <w:rFonts w:ascii="Arial" w:hAnsi="Arial" w:cs="Arial"/>
-          <w:color w:val="auto"/>
-        </w:rPr>
-      </w:pPr>
-      <w:bookmarkStart w:id="97" w:name="_Toc492540120"/>
-      <w:r>
-        <w:rPr>
-          <w:rFonts w:ascii="Arial" w:hAnsi="Arial" w:cs="Arial"/>
-          <w:color w:val="auto"/>
-        </w:rPr>
-        <w:t xml:space="preserve">4.3.4 Error 72 </w:t>
-      </w:r>
-      <w:proofErr w:type="spellStart"/>
-      <w:r>
-        <w:rPr>
-          <w:rFonts w:ascii="Arial" w:hAnsi="Arial" w:cs="Arial"/>
-          <w:color w:val="auto"/>
-        </w:rPr>
-        <w:t>Tx</w:t>
-      </w:r>
-      <w:proofErr w:type="spellEnd"/>
-      <w:r>
-        <w:rPr>
-          <w:rFonts w:ascii="Arial" w:hAnsi="Arial" w:cs="Arial"/>
-          <w:color w:val="auto"/>
-        </w:rPr>
-        <w:t xml:space="preserve"> 25 – Host fuera de línea</w:t>
-      </w:r>
+        <w:jc w:val="both"/>
+      </w:pPr>
+      <w:bookmarkStart w:id="97" w:name="_GoBack"/>
       <w:bookmarkEnd w:id="97"/>
-    </w:p>
-    <w:p>
-      <w:pPr>
-        <w:rPr>
-          <w:rFonts w:ascii="Arial" w:eastAsia="Times New Roman" w:hAnsi="Arial" w:cs="Arial"/>
-          <w:lang w:eastAsia="es-AR"/>
-        </w:rPr>
-      </w:pPr>
-      <w:r>
-        <w:rPr>
-          <w:rFonts w:ascii="Arial" w:eastAsia="Times New Roman" w:hAnsi="Arial" w:cs="Arial"/>
-          <w:lang w:eastAsia="es-AR"/>
-        </w:rPr>
-        <w:t>Cuando el host se encuentra fuera de línea, se muestra el siguiente mensaje:</w:t>
-      </w:r>
-    </w:p>
-    <w:p>
-      <w:pPr>
-        <w:jc w:val="center"/>
-        <w:rPr>
-          <w:rFonts w:ascii="Arial" w:eastAsia="Times New Roman" w:hAnsi="Arial" w:cs="Arial"/>
-          <w:lang w:eastAsia="es-AR"/>
-        </w:rPr>
-      </w:pPr>
-      <w:r>
-        <w:rPr>
-          <w:rFonts w:ascii="Arial" w:eastAsia="Times New Roman" w:hAnsi="Arial" w:cs="Arial"/>
-          <w:i/>
-          <w:lang w:eastAsia="es-AR"/>
-        </w:rPr>
-        <w:t>“Por favor realice una consulta de saldo en su cuenta para confirmar la transacción solicitada”</w:t>
-      </w:r>
-    </w:p>
-    <w:p>
-      <w:pPr>
-        <w:spacing w:after="0" w:line="240" w:lineRule="auto"/>
-        <w:jc w:val="both"/>
-        <w:rPr>
-          <w:rFonts w:ascii="Arial" w:eastAsia="Times New Roman" w:hAnsi="Arial" w:cs="Arial"/>
-          <w:lang w:eastAsia="es-AR"/>
-        </w:rPr>
-      </w:pPr>
-    </w:p>
-    <w:p>
-      <w:pPr>
-        <w:spacing w:after="0" w:line="240" w:lineRule="auto"/>
-        <w:jc w:val="both"/>
-        <w:rPr>
-          <w:rFonts w:ascii="Arial" w:eastAsia="Times New Roman" w:hAnsi="Arial" w:cs="Arial"/>
-          <w:lang w:eastAsia="es-AR"/>
-        </w:rPr>
-      </w:pPr>
-    </w:p>
-    <w:p/>
-    <w:p>
-      <w:pPr>
-        <w:spacing w:after="0" w:line="240" w:lineRule="auto"/>
-        <w:jc w:val="both"/>
-        <w:rPr>
-          <w:rFonts w:ascii="Arial" w:eastAsia="Times New Roman" w:hAnsi="Arial" w:cs="Arial"/>
-          <w:lang w:eastAsia="es-AR"/>
-        </w:rPr>
-      </w:pPr>
-    </w:p>
-    <w:p>
-      <w:pPr>
-        <w:jc w:val="both"/>
-      </w:pPr>
     </w:p>
     <w:p>
       <w:pPr>
@@ -13689,7 +13648,7 @@
                     <pic:cNvPicPr/>
                   </pic:nvPicPr>
                   <pic:blipFill rotWithShape="1">
-                    <a:blip r:embed="rId96">
+                    <a:blip r:embed="rId95">
                       <a:extLst>
                         <a:ext uri="{28A0092B-C50C-407E-A947-70E740481C1C}">
                           <a14:useLocalDpi xmlns:a14="http://schemas.microsoft.com/office/drawing/2010/main" val="0"/>
@@ -13882,7 +13841,7 @@
                     <pic:cNvPicPr/>
                   </pic:nvPicPr>
                   <pic:blipFill rotWithShape="1">
-                    <a:blip r:embed="rId97">
+                    <a:blip r:embed="rId96">
                       <a:extLst>
                         <a:ext uri="{28A0092B-C50C-407E-A947-70E740481C1C}">
                           <a14:useLocalDpi xmlns:a14="http://schemas.microsoft.com/office/drawing/2010/main" val="0"/>
@@ -14072,7 +14031,7 @@
                     <pic:cNvPicPr/>
                   </pic:nvPicPr>
                   <pic:blipFill>
-                    <a:blip r:embed="rId98">
+                    <a:blip r:embed="rId97">
                       <a:extLst>
                         <a:ext uri="{28A0092B-C50C-407E-A947-70E740481C1C}">
                           <a14:useLocalDpi xmlns:a14="http://schemas.microsoft.com/office/drawing/2010/main" val="0"/>
@@ -14174,7 +14133,7 @@
 </file>
 
 <file path=word/endnotes.xml><?xml version="1.0" encoding="utf-8"?>
-<w:endnotes xmlns:wpc="http://schemas.microsoft.com/office/word/2010/wordprocessingCanvas" xmlns:mc="http://schemas.openxmlformats.org/markup-compatibility/2006" xmlns:o="urn:schemas-microsoft-com:office:office" xmlns:r="http://schemas.openxmlformats.org/officeDocument/2006/relationships" xmlns:m="http://schemas.openxmlformats.org/officeDocument/2006/math" xmlns:v="urn:schemas-microsoft-com:vml" xmlns:wp14="http://schemas.microsoft.com/office/word/2010/wordprocessingDrawing" xmlns:wp="http://schemas.openxmlformats.org/drawingml/2006/wordprocessingDrawing" xmlns:w10="urn:schemas-microsoft-com:office:word" xmlns:w="http://schemas.openxmlformats.org/wordprocessingml/2006/main" xmlns:w14="http://schemas.microsoft.com/office/word/2010/wordml" xmlns:wpg="http://schemas.microsoft.com/office/word/2010/wordprocessingGroup" xmlns:wpi="http://schemas.microsoft.com/office/word/2010/wordprocessingInk" xmlns:wne="http://schemas.microsoft.com/office/word/2006/wordml" xmlns:wps="http://schemas.microsoft.com/office/word/2010/wordprocessingShape" mc:Ignorable="w14 wp14">
+<w:endnotes xmlns:wpc="http://schemas.microsoft.com/office/word/2010/wordprocessingCanvas" xmlns:mc="http://schemas.openxmlformats.org/markup-compatibility/2006" xmlns:o="urn:schemas-microsoft-com:office:office" xmlns:r="http://schemas.openxmlformats.org/officeDocument/2006/relationships" xmlns:m="http://schemas.openxmlformats.org/officeDocument/2006/math" xmlns:v="urn:schemas-microsoft-com:vml" xmlns:wp14="http://schemas.microsoft.com/office/word/2010/wordprocessingDrawing" xmlns:wp="http://schemas.openxmlformats.org/drawingml/2006/wordprocessingDrawing" xmlns:w10="urn:schemas-microsoft-com:office:word" xmlns:w="http://schemas.openxmlformats.org/wordprocessingml/2006/main" xmlns:w14="http://schemas.microsoft.com/office/word/2010/wordml" xmlns:w15="http://schemas.microsoft.com/office/word/2012/wordml" xmlns:wpg="http://schemas.microsoft.com/office/word/2010/wordprocessingGroup" xmlns:wpi="http://schemas.microsoft.com/office/word/2010/wordprocessingInk" xmlns:wne="http://schemas.microsoft.com/office/word/2006/wordml" xmlns:wps="http://schemas.microsoft.com/office/word/2010/wordprocessingShape" mc:Ignorable="w14 w15 wp14">
   <w:endnote w:type="separator" w:id="-1">
     <w:p>
       <w:pPr>
@@ -14199,7 +14158,7 @@
 </file>
 
 <file path=word/footer1.xml><?xml version="1.0" encoding="utf-8"?>
-<w:ftr xmlns:wpc="http://schemas.microsoft.com/office/word/2010/wordprocessingCanvas" xmlns:mc="http://schemas.openxmlformats.org/markup-compatibility/2006" xmlns:o="urn:schemas-microsoft-com:office:office" xmlns:r="http://schemas.openxmlformats.org/officeDocument/2006/relationships" xmlns:m="http://schemas.openxmlformats.org/officeDocument/2006/math" xmlns:v="urn:schemas-microsoft-com:vml" xmlns:wp14="http://schemas.microsoft.com/office/word/2010/wordprocessingDrawing" xmlns:wp="http://schemas.openxmlformats.org/drawingml/2006/wordprocessingDrawing" xmlns:w10="urn:schemas-microsoft-com:office:word" xmlns:w="http://schemas.openxmlformats.org/wordprocessingml/2006/main" xmlns:w14="http://schemas.microsoft.com/office/word/2010/wordml" xmlns:wpg="http://schemas.microsoft.com/office/word/2010/wordprocessingGroup" xmlns:wpi="http://schemas.microsoft.com/office/word/2010/wordprocessingInk" xmlns:wne="http://schemas.microsoft.com/office/word/2006/wordml" xmlns:wps="http://schemas.microsoft.com/office/word/2010/wordprocessingShape" mc:Ignorable="w14 wp14">
+<w:ftr xmlns:wpc="http://schemas.microsoft.com/office/word/2010/wordprocessingCanvas" xmlns:mc="http://schemas.openxmlformats.org/markup-compatibility/2006" xmlns:o="urn:schemas-microsoft-com:office:office" xmlns:r="http://schemas.openxmlformats.org/officeDocument/2006/relationships" xmlns:m="http://schemas.openxmlformats.org/officeDocument/2006/math" xmlns:v="urn:schemas-microsoft-com:vml" xmlns:wp14="http://schemas.microsoft.com/office/word/2010/wordprocessingDrawing" xmlns:wp="http://schemas.openxmlformats.org/drawingml/2006/wordprocessingDrawing" xmlns:w10="urn:schemas-microsoft-com:office:word" xmlns:w="http://schemas.openxmlformats.org/wordprocessingml/2006/main" xmlns:w14="http://schemas.microsoft.com/office/word/2010/wordml" xmlns:w15="http://schemas.microsoft.com/office/word/2012/wordml" xmlns:wpg="http://schemas.microsoft.com/office/word/2010/wordprocessingGroup" xmlns:wpi="http://schemas.microsoft.com/office/word/2010/wordprocessingInk" xmlns:wne="http://schemas.microsoft.com/office/word/2006/wordml" xmlns:wps="http://schemas.microsoft.com/office/word/2010/wordprocessingShape" mc:Ignorable="w14 w15 wp14">
   <w:p>
     <w:pPr>
       <w:pStyle w:val="Piedepgina"/>
@@ -14321,7 +14280,7 @@
         <w:sz w:val="16"/>
         <w:szCs w:val="16"/>
       </w:rPr>
-      <w:t>2</w:t>
+      <w:t>36</w:t>
     </w:r>
     <w:r>
       <w:rPr>
@@ -14435,7 +14394,7 @@
 </file>
 
 <file path=word/footnotes.xml><?xml version="1.0" encoding="utf-8"?>
-<w:footnotes xmlns:wpc="http://schemas.microsoft.com/office/word/2010/wordprocessingCanvas" xmlns:mc="http://schemas.openxmlformats.org/markup-compatibility/2006" xmlns:o="urn:schemas-microsoft-com:office:office" xmlns:r="http://schemas.openxmlformats.org/officeDocument/2006/relationships" xmlns:m="http://schemas.openxmlformats.org/officeDocument/2006/math" xmlns:v="urn:schemas-microsoft-com:vml" xmlns:wp14="http://schemas.microsoft.com/office/word/2010/wordprocessingDrawing" xmlns:wp="http://schemas.openxmlformats.org/drawingml/2006/wordprocessingDrawing" xmlns:w10="urn:schemas-microsoft-com:office:word" xmlns:w="http://schemas.openxmlformats.org/wordprocessingml/2006/main" xmlns:w14="http://schemas.microsoft.com/office/word/2010/wordml" xmlns:wpg="http://schemas.microsoft.com/office/word/2010/wordprocessingGroup" xmlns:wpi="http://schemas.microsoft.com/office/word/2010/wordprocessingInk" xmlns:wne="http://schemas.microsoft.com/office/word/2006/wordml" xmlns:wps="http://schemas.microsoft.com/office/word/2010/wordprocessingShape" mc:Ignorable="w14 wp14">
+<w:footnotes xmlns:wpc="http://schemas.microsoft.com/office/word/2010/wordprocessingCanvas" xmlns:mc="http://schemas.openxmlformats.org/markup-compatibility/2006" xmlns:o="urn:schemas-microsoft-com:office:office" xmlns:r="http://schemas.openxmlformats.org/officeDocument/2006/relationships" xmlns:m="http://schemas.openxmlformats.org/officeDocument/2006/math" xmlns:v="urn:schemas-microsoft-com:vml" xmlns:wp14="http://schemas.microsoft.com/office/word/2010/wordprocessingDrawing" xmlns:wp="http://schemas.openxmlformats.org/drawingml/2006/wordprocessingDrawing" xmlns:w10="urn:schemas-microsoft-com:office:word" xmlns:w="http://schemas.openxmlformats.org/wordprocessingml/2006/main" xmlns:w14="http://schemas.microsoft.com/office/word/2010/wordml" xmlns:w15="http://schemas.microsoft.com/office/word/2012/wordml" xmlns:wpg="http://schemas.microsoft.com/office/word/2010/wordprocessingGroup" xmlns:wpi="http://schemas.microsoft.com/office/word/2010/wordprocessingInk" xmlns:wne="http://schemas.microsoft.com/office/word/2006/wordml" xmlns:wps="http://schemas.microsoft.com/office/word/2010/wordprocessingShape" mc:Ignorable="w14 w15 wp14">
   <w:footnote w:type="separator" w:id="-1">
     <w:p>
       <w:pPr>
@@ -14460,7 +14419,7 @@
 </file>
 
 <file path=word/header1.xml><?xml version="1.0" encoding="utf-8"?>
-<w:hdr xmlns:wpc="http://schemas.microsoft.com/office/word/2010/wordprocessingCanvas" xmlns:mc="http://schemas.openxmlformats.org/markup-compatibility/2006" xmlns:o="urn:schemas-microsoft-com:office:office" xmlns:r="http://schemas.openxmlformats.org/officeDocument/2006/relationships" xmlns:m="http://schemas.openxmlformats.org/officeDocument/2006/math" xmlns:v="urn:schemas-microsoft-com:vml" xmlns:wp14="http://schemas.microsoft.com/office/word/2010/wordprocessingDrawing" xmlns:wp="http://schemas.openxmlformats.org/drawingml/2006/wordprocessingDrawing" xmlns:w10="urn:schemas-microsoft-com:office:word" xmlns:w="http://schemas.openxmlformats.org/wordprocessingml/2006/main" xmlns:w14="http://schemas.microsoft.com/office/word/2010/wordml" xmlns:wpg="http://schemas.microsoft.com/office/word/2010/wordprocessingGroup" xmlns:wpi="http://schemas.microsoft.com/office/word/2010/wordprocessingInk" xmlns:wne="http://schemas.microsoft.com/office/word/2006/wordml" xmlns:wps="http://schemas.microsoft.com/office/word/2010/wordprocessingShape" mc:Ignorable="w14 wp14">
+<w:hdr xmlns:wpc="http://schemas.microsoft.com/office/word/2010/wordprocessingCanvas" xmlns:mc="http://schemas.openxmlformats.org/markup-compatibility/2006" xmlns:o="urn:schemas-microsoft-com:office:office" xmlns:r="http://schemas.openxmlformats.org/officeDocument/2006/relationships" xmlns:m="http://schemas.openxmlformats.org/officeDocument/2006/math" xmlns:v="urn:schemas-microsoft-com:vml" xmlns:wp14="http://schemas.microsoft.com/office/word/2010/wordprocessingDrawing" xmlns:wp="http://schemas.openxmlformats.org/drawingml/2006/wordprocessingDrawing" xmlns:w10="urn:schemas-microsoft-com:office:word" xmlns:w="http://schemas.openxmlformats.org/wordprocessingml/2006/main" xmlns:w14="http://schemas.microsoft.com/office/word/2010/wordml" xmlns:w15="http://schemas.microsoft.com/office/word/2012/wordml" xmlns:wpg="http://schemas.microsoft.com/office/word/2010/wordprocessingGroup" xmlns:wpi="http://schemas.microsoft.com/office/word/2010/wordprocessingInk" xmlns:wne="http://schemas.microsoft.com/office/word/2006/wordml" xmlns:wps="http://schemas.microsoft.com/office/word/2010/wordprocessingShape" mc:Ignorable="w14 w15 wp14">
   <w:p>
     <w:pPr>
       <w:pStyle w:val="Encabezado"/>
@@ -14578,8 +14537,8 @@
 </file>
 
 <file path=word/numbering.xml><?xml version="1.0" encoding="utf-8"?>
-<w:numbering xmlns:wpc="http://schemas.microsoft.com/office/word/2010/wordprocessingCanvas" xmlns:mc="http://schemas.openxmlformats.org/markup-compatibility/2006" xmlns:o="urn:schemas-microsoft-com:office:office" xmlns:r="http://schemas.openxmlformats.org/officeDocument/2006/relationships" xmlns:m="http://schemas.openxmlformats.org/officeDocument/2006/math" xmlns:v="urn:schemas-microsoft-com:vml" xmlns:wp14="http://schemas.microsoft.com/office/word/2010/wordprocessingDrawing" xmlns:wp="http://schemas.openxmlformats.org/drawingml/2006/wordprocessingDrawing" xmlns:w10="urn:schemas-microsoft-com:office:word" xmlns:w="http://schemas.openxmlformats.org/wordprocessingml/2006/main" xmlns:w14="http://schemas.microsoft.com/office/word/2010/wordml" xmlns:wpg="http://schemas.microsoft.com/office/word/2010/wordprocessingGroup" xmlns:wpi="http://schemas.microsoft.com/office/word/2010/wordprocessingInk" xmlns:wne="http://schemas.microsoft.com/office/word/2006/wordml" xmlns:wps="http://schemas.microsoft.com/office/word/2010/wordprocessingShape" mc:Ignorable="w14 wp14">
-  <w:abstractNum w:abstractNumId="0">
+<w:numbering xmlns:wpc="http://schemas.microsoft.com/office/word/2010/wordprocessingCanvas" xmlns:mc="http://schemas.openxmlformats.org/markup-compatibility/2006" xmlns:o="urn:schemas-microsoft-com:office:office" xmlns:r="http://schemas.openxmlformats.org/officeDocument/2006/relationships" xmlns:m="http://schemas.openxmlformats.org/officeDocument/2006/math" xmlns:v="urn:schemas-microsoft-com:vml" xmlns:wp14="http://schemas.microsoft.com/office/word/2010/wordprocessingDrawing" xmlns:wp="http://schemas.openxmlformats.org/drawingml/2006/wordprocessingDrawing" xmlns:w10="urn:schemas-microsoft-com:office:word" xmlns:w="http://schemas.openxmlformats.org/wordprocessingml/2006/main" xmlns:w14="http://schemas.microsoft.com/office/word/2010/wordml" xmlns:w15="http://schemas.microsoft.com/office/word/2012/wordml" xmlns:wpg="http://schemas.microsoft.com/office/word/2010/wordprocessingGroup" xmlns:wpi="http://schemas.microsoft.com/office/word/2010/wordprocessingInk" xmlns:wne="http://schemas.microsoft.com/office/word/2006/wordml" xmlns:wps="http://schemas.microsoft.com/office/word/2010/wordprocessingShape" mc:Ignorable="w14 w15 wp14">
+  <w:abstractNum w:abstractNumId="0" w15:restartNumberingAfterBreak="0">
     <w:nsid w:val="04596F8D"/>
     <w:multiLevelType w:val="hybridMultilevel"/>
     <w:tmpl w:val="6358C0C0"/>
@@ -14692,7 +14651,7 @@
       </w:rPr>
     </w:lvl>
   </w:abstractNum>
-  <w:abstractNum w:abstractNumId="1">
+  <w:abstractNum w:abstractNumId="1" w15:restartNumberingAfterBreak="0">
     <w:nsid w:val="05CB76F8"/>
     <w:multiLevelType w:val="hybridMultilevel"/>
     <w:tmpl w:val="98C2B9A0"/>
@@ -14781,7 +14740,7 @@
       </w:pPr>
     </w:lvl>
   </w:abstractNum>
-  <w:abstractNum w:abstractNumId="2">
+  <w:abstractNum w:abstractNumId="2" w15:restartNumberingAfterBreak="0">
     <w:nsid w:val="060E07F5"/>
     <w:multiLevelType w:val="hybridMultilevel"/>
     <w:tmpl w:val="D59C440E"/>
@@ -14871,7 +14830,7 @@
       </w:pPr>
     </w:lvl>
   </w:abstractNum>
-  <w:abstractNum w:abstractNumId="3">
+  <w:abstractNum w:abstractNumId="3" w15:restartNumberingAfterBreak="0">
     <w:nsid w:val="06760905"/>
     <w:multiLevelType w:val="hybridMultilevel"/>
     <w:tmpl w:val="2626D32C"/>
@@ -14961,7 +14920,7 @@
       </w:pPr>
     </w:lvl>
   </w:abstractNum>
-  <w:abstractNum w:abstractNumId="4">
+  <w:abstractNum w:abstractNumId="4" w15:restartNumberingAfterBreak="0">
     <w:nsid w:val="07626CDB"/>
     <w:multiLevelType w:val="hybridMultilevel"/>
     <w:tmpl w:val="974A7E3C"/>
@@ -15074,7 +15033,7 @@
       </w:rPr>
     </w:lvl>
   </w:abstractNum>
-  <w:abstractNum w:abstractNumId="5">
+  <w:abstractNum w:abstractNumId="5" w15:restartNumberingAfterBreak="0">
     <w:nsid w:val="092333B1"/>
     <w:multiLevelType w:val="hybridMultilevel"/>
     <w:tmpl w:val="54C6B2AC"/>
@@ -15187,7 +15146,7 @@
       </w:rPr>
     </w:lvl>
   </w:abstractNum>
-  <w:abstractNum w:abstractNumId="6">
+  <w:abstractNum w:abstractNumId="6" w15:restartNumberingAfterBreak="0">
     <w:nsid w:val="1D1904A1"/>
     <w:multiLevelType w:val="hybridMultilevel"/>
     <w:tmpl w:val="8A7EA18A"/>
@@ -15300,7 +15259,7 @@
       </w:rPr>
     </w:lvl>
   </w:abstractNum>
-  <w:abstractNum w:abstractNumId="7">
+  <w:abstractNum w:abstractNumId="7" w15:restartNumberingAfterBreak="0">
     <w:nsid w:val="221539E8"/>
     <w:multiLevelType w:val="hybridMultilevel"/>
     <w:tmpl w:val="EDFEB63A"/>
@@ -15389,7 +15348,7 @@
       </w:pPr>
     </w:lvl>
   </w:abstractNum>
-  <w:abstractNum w:abstractNumId="8">
+  <w:abstractNum w:abstractNumId="8" w15:restartNumberingAfterBreak="0">
     <w:nsid w:val="25764820"/>
     <w:multiLevelType w:val="hybridMultilevel"/>
     <w:tmpl w:val="767A8424"/>
@@ -15502,7 +15461,7 @@
       </w:rPr>
     </w:lvl>
   </w:abstractNum>
-  <w:abstractNum w:abstractNumId="9">
+  <w:abstractNum w:abstractNumId="9" w15:restartNumberingAfterBreak="0">
     <w:nsid w:val="2FC26A49"/>
     <w:multiLevelType w:val="hybridMultilevel"/>
     <w:tmpl w:val="7006EDE8"/>
@@ -15615,7 +15574,7 @@
       </w:rPr>
     </w:lvl>
   </w:abstractNum>
-  <w:abstractNum w:abstractNumId="10">
+  <w:abstractNum w:abstractNumId="10" w15:restartNumberingAfterBreak="0">
     <w:nsid w:val="305B462E"/>
     <w:multiLevelType w:val="hybridMultilevel"/>
     <w:tmpl w:val="27EC06A6"/>
@@ -15728,7 +15687,7 @@
       </w:rPr>
     </w:lvl>
   </w:abstractNum>
-  <w:abstractNum w:abstractNumId="11">
+  <w:abstractNum w:abstractNumId="11" w15:restartNumberingAfterBreak="0">
     <w:nsid w:val="38A67556"/>
     <w:multiLevelType w:val="multilevel"/>
     <w:tmpl w:val="AC3CEAF0"/>
@@ -15885,7 +15844,7 @@
       </w:rPr>
     </w:lvl>
   </w:abstractNum>
-  <w:abstractNum w:abstractNumId="12">
+  <w:abstractNum w:abstractNumId="12" w15:restartNumberingAfterBreak="0">
     <w:nsid w:val="3D0950CE"/>
     <w:multiLevelType w:val="hybridMultilevel"/>
     <w:tmpl w:val="C75A3A1C"/>
@@ -15998,7 +15957,7 @@
       </w:rPr>
     </w:lvl>
   </w:abstractNum>
-  <w:abstractNum w:abstractNumId="13">
+  <w:abstractNum w:abstractNumId="13" w15:restartNumberingAfterBreak="0">
     <w:nsid w:val="3DD712A3"/>
     <w:multiLevelType w:val="hybridMultilevel"/>
     <w:tmpl w:val="4AA63DA0"/>
@@ -16111,7 +16070,7 @@
       </w:rPr>
     </w:lvl>
   </w:abstractNum>
-  <w:abstractNum w:abstractNumId="14">
+  <w:abstractNum w:abstractNumId="14" w15:restartNumberingAfterBreak="0">
     <w:nsid w:val="3FB66E82"/>
     <w:multiLevelType w:val="hybridMultilevel"/>
     <w:tmpl w:val="8BC44104"/>
@@ -16224,7 +16183,7 @@
       </w:rPr>
     </w:lvl>
   </w:abstractNum>
-  <w:abstractNum w:abstractNumId="15">
+  <w:abstractNum w:abstractNumId="15" w15:restartNumberingAfterBreak="0">
     <w:nsid w:val="434E3902"/>
     <w:multiLevelType w:val="hybridMultilevel"/>
     <w:tmpl w:val="4B5217F4"/>
@@ -16337,7 +16296,7 @@
       </w:rPr>
     </w:lvl>
   </w:abstractNum>
-  <w:abstractNum w:abstractNumId="16">
+  <w:abstractNum w:abstractNumId="16" w15:restartNumberingAfterBreak="0">
     <w:nsid w:val="45E6437F"/>
     <w:multiLevelType w:val="hybridMultilevel"/>
     <w:tmpl w:val="2048E16A"/>
@@ -16450,7 +16409,7 @@
       </w:rPr>
     </w:lvl>
   </w:abstractNum>
-  <w:abstractNum w:abstractNumId="17">
+  <w:abstractNum w:abstractNumId="17" w15:restartNumberingAfterBreak="0">
     <w:nsid w:val="4687754A"/>
     <w:multiLevelType w:val="hybridMultilevel"/>
     <w:tmpl w:val="27680656"/>
@@ -16563,7 +16522,7 @@
       </w:rPr>
     </w:lvl>
   </w:abstractNum>
-  <w:abstractNum w:abstractNumId="18">
+  <w:abstractNum w:abstractNumId="18" w15:restartNumberingAfterBreak="0">
     <w:nsid w:val="4D8B09D9"/>
     <w:multiLevelType w:val="hybridMultilevel"/>
     <w:tmpl w:val="07663970"/>
@@ -16676,7 +16635,7 @@
       </w:rPr>
     </w:lvl>
   </w:abstractNum>
-  <w:abstractNum w:abstractNumId="19">
+  <w:abstractNum w:abstractNumId="19" w15:restartNumberingAfterBreak="0">
     <w:nsid w:val="590D0058"/>
     <w:multiLevelType w:val="hybridMultilevel"/>
     <w:tmpl w:val="9A2ABEF4"/>
@@ -16789,7 +16748,7 @@
       </w:rPr>
     </w:lvl>
   </w:abstractNum>
-  <w:abstractNum w:abstractNumId="20">
+  <w:abstractNum w:abstractNumId="20" w15:restartNumberingAfterBreak="0">
     <w:nsid w:val="64345E3B"/>
     <w:multiLevelType w:val="hybridMultilevel"/>
     <w:tmpl w:val="5F4C3966"/>
@@ -16878,7 +16837,7 @@
       </w:pPr>
     </w:lvl>
   </w:abstractNum>
-  <w:abstractNum w:abstractNumId="21">
+  <w:abstractNum w:abstractNumId="21" w15:restartNumberingAfterBreak="0">
     <w:nsid w:val="66841488"/>
     <w:multiLevelType w:val="hybridMultilevel"/>
     <w:tmpl w:val="9560F856"/>
@@ -16991,7 +16950,7 @@
       </w:rPr>
     </w:lvl>
   </w:abstractNum>
-  <w:abstractNum w:abstractNumId="22">
+  <w:abstractNum w:abstractNumId="22" w15:restartNumberingAfterBreak="0">
     <w:nsid w:val="68721CB2"/>
     <w:multiLevelType w:val="hybridMultilevel"/>
     <w:tmpl w:val="54BE5944"/>
@@ -17080,7 +17039,7 @@
       </w:pPr>
     </w:lvl>
   </w:abstractNum>
-  <w:abstractNum w:abstractNumId="23">
+  <w:abstractNum w:abstractNumId="23" w15:restartNumberingAfterBreak="0">
     <w:nsid w:val="69216933"/>
     <w:multiLevelType w:val="hybridMultilevel"/>
     <w:tmpl w:val="2DA0D1F0"/>
@@ -17193,7 +17152,7 @@
       </w:rPr>
     </w:lvl>
   </w:abstractNum>
-  <w:abstractNum w:abstractNumId="24">
+  <w:abstractNum w:abstractNumId="24" w15:restartNumberingAfterBreak="0">
     <w:nsid w:val="6E9225D5"/>
     <w:multiLevelType w:val="hybridMultilevel"/>
     <w:tmpl w:val="2C8EA51A"/>
@@ -17306,7 +17265,7 @@
       </w:rPr>
     </w:lvl>
   </w:abstractNum>
-  <w:abstractNum w:abstractNumId="25">
+  <w:abstractNum w:abstractNumId="25" w15:restartNumberingAfterBreak="0">
     <w:nsid w:val="717324FC"/>
     <w:multiLevelType w:val="multilevel"/>
     <w:tmpl w:val="FC1A3B10"/>
@@ -17424,7 +17383,7 @@
       </w:rPr>
     </w:lvl>
   </w:abstractNum>
-  <w:abstractNum w:abstractNumId="26">
+  <w:abstractNum w:abstractNumId="26" w15:restartNumberingAfterBreak="0">
     <w:nsid w:val="7A002CD4"/>
     <w:multiLevelType w:val="hybridMultilevel"/>
     <w:tmpl w:val="EB5EF8B4"/>
@@ -17635,7 +17594,7 @@
 </file>
 
 <file path=word/styles.xml><?xml version="1.0" encoding="utf-8"?>
-<w:styles xmlns:mc="http://schemas.openxmlformats.org/markup-compatibility/2006" xmlns:r="http://schemas.openxmlformats.org/officeDocument/2006/relationships" xmlns:w="http://schemas.openxmlformats.org/wordprocessingml/2006/main" xmlns:w14="http://schemas.microsoft.com/office/word/2010/wordml" mc:Ignorable="w14">
+<w:styles xmlns:mc="http://schemas.openxmlformats.org/markup-compatibility/2006" xmlns:r="http://schemas.openxmlformats.org/officeDocument/2006/relationships" xmlns:w="http://schemas.openxmlformats.org/wordprocessingml/2006/main" xmlns:w14="http://schemas.microsoft.com/office/word/2010/wordml" xmlns:w15="http://schemas.microsoft.com/office/word/2012/wordml" mc:Ignorable="w14 w15">
   <w:docDefaults>
     <w:rPrDefault>
       <w:rPr>
@@ -17651,958 +17610,378 @@
       </w:pPr>
     </w:pPrDefault>
   </w:docDefaults>
-  <w:latentStyles w:defLockedState="0" w:defUIPriority="99" w:defSemiHidden="1" w:defUnhideWhenUsed="1" w:defQFormat="0" w:count="267">
-    <w:lsdException w:name="Normal" w:semiHidden="0" w:uiPriority="0" w:unhideWhenUsed="0" w:qFormat="1"/>
-    <w:lsdException w:name="heading 1" w:semiHidden="0" w:uiPriority="0" w:unhideWhenUsed="0" w:qFormat="1"/>
-    <w:lsdException w:name="heading 2" w:uiPriority="0" w:qFormat="1"/>
-    <w:lsdException w:name="heading 3" w:uiPriority="0" w:qFormat="1"/>
-    <w:lsdException w:name="heading 4" w:uiPriority="9" w:qFormat="1"/>
-    <w:lsdException w:name="heading 5" w:uiPriority="0" w:qFormat="1"/>
-    <w:lsdException w:name="heading 6" w:uiPriority="0" w:qFormat="1"/>
-    <w:lsdException w:name="heading 7" w:uiPriority="0" w:qFormat="1"/>
-    <w:lsdException w:name="heading 8" w:uiPriority="0" w:qFormat="1"/>
-    <w:lsdException w:name="heading 9" w:uiPriority="0" w:qFormat="1"/>
-    <w:lsdException w:name="toc 1" w:uiPriority="39" w:qFormat="1"/>
-    <w:lsdException w:name="toc 2" w:uiPriority="39" w:qFormat="1"/>
-    <w:lsdException w:name="toc 3" w:uiPriority="39" w:qFormat="1"/>
-    <w:lsdException w:name="toc 4" w:uiPriority="39"/>
-    <w:lsdException w:name="toc 5" w:uiPriority="39"/>
-    <w:lsdException w:name="toc 6" w:uiPriority="39"/>
-    <w:lsdException w:name="toc 7" w:uiPriority="39"/>
-    <w:lsdException w:name="toc 8" w:uiPriority="39"/>
-    <w:lsdException w:name="toc 9" w:uiPriority="39"/>
-    <w:lsdException w:name="caption" w:uiPriority="35" w:qFormat="1"/>
-    <w:lsdException w:name="page number" w:uiPriority="0"/>
-    <w:lsdException w:name="Title" w:semiHidden="0" w:uiPriority="10" w:unhideWhenUsed="0" w:qFormat="1"/>
-    <w:lsdException w:name="Default Paragraph Font" w:uiPriority="1"/>
-    <w:lsdException w:name="Subtitle" w:semiHidden="0" w:uiPriority="11" w:unhideWhenUsed="0" w:qFormat="1"/>
-    <w:lsdException w:name="Strong" w:semiHidden="0" w:uiPriority="22" w:unhideWhenUsed="0" w:qFormat="1"/>
-    <w:lsdException w:name="Emphasis" w:semiHidden="0" w:uiPriority="20" w:unhideWhenUsed="0" w:qFormat="1"/>
-    <w:lsdException w:name="Table Grid" w:semiHidden="0" w:uiPriority="0" w:unhideWhenUsed="0"/>
-    <w:lsdException w:name="Placeholder Text" w:unhideWhenUsed="0"/>
-    <w:lsdException w:name="No Spacing" w:semiHidden="0" w:uiPriority="1" w:unhideWhenUsed="0" w:qFormat="1"/>
-    <w:lsdException w:name="Light Shading" w:semiHidden="0" w:uiPriority="60" w:unhideWhenUsed="0"/>
-    <w:lsdException w:name="Light List" w:semiHidden="0" w:uiPriority="61" w:unhideWhenUsed="0"/>
-    <w:lsdException w:name="Light Grid" w:semiHidden="0" w:uiPriority="62" w:unhideWhenUsed="0"/>
-    <w:lsdException w:name="Medium Shading 1" w:semiHidden="0" w:uiPriority="63" w:unhideWhenUsed="0"/>
-    <w:lsdException w:name="Medium Shading 2" w:semiHidden="0" w:uiPriority="64" w:unhideWhenUsed="0"/>
-    <w:lsdException w:name="Medium List 1" w:semiHidden="0" w:uiPriority="65" w:unhideWhenUsed="0"/>
-    <w:lsdException w:name="Medium List 2" w:semiHidden="0" w:uiPriority="66" w:unhideWhenUsed="0"/>
-    <w:lsdException w:name="Medium Grid 1" w:semiHidden="0" w:uiPriority="67" w:unhideWhenUsed="0"/>
-    <w:lsdException w:name="Medium Grid 2" w:semiHidden="0" w:uiPriority="68" w:unhideWhenUsed="0"/>
-    <w:lsdException w:name="Medium Grid 3" w:semiHidden="0" w:uiPriority="69" w:unhideWhenUsed="0"/>
-    <w:lsdException w:name="Dark List" w:semiHidden="0" w:uiPriority="70" w:unhideWhenUsed="0"/>
-    <w:lsdException w:name="Colorful Shading" w:semiHidden="0" w:uiPriority="71" w:unhideWhenUsed="0"/>
-    <w:lsdException w:name="Colorful List" w:semiHidden="0" w:uiPriority="72" w:unhideWhenUsed="0"/>
-    <w:lsdException w:name="Colorful Grid" w:semiHidden="0" w:uiPriority="73" w:unhideWhenUsed="0"/>
-    <w:lsdException w:name="Light Shading Accent 1" w:semiHidden="0" w:uiPriority="60" w:unhideWhenUsed="0"/>
-    <w:lsdException w:name="Light List Accent 1" w:semiHidden="0" w:uiPriority="61" w:unhideWhenUsed="0"/>
-    <w:lsdException w:name="Light Grid Accent 1" w:semiHidden="0" w:uiPriority="62" w:unhideWhenUsed="0"/>
-    <w:lsdException w:name="Medium Shading 1 Accent 1" w:semiHidden="0" w:uiPriority="63" w:unhideWhenUsed="0"/>
-    <w:lsdException w:name="Medium Shading 2 Accent 1" w:semiHidden="0" w:uiPriority="64" w:unhideWhenUsed="0"/>
-    <w:lsdException w:name="Medium List 1 Accent 1" w:semiHidden="0" w:uiPriority="65" w:unhideWhenUsed="0"/>
-    <w:lsdException w:name="Revision" w:unhideWhenUsed="0"/>
-    <w:lsdException w:name="List Paragraph" w:semiHidden="0" w:uiPriority="34" w:unhideWhenUsed="0" w:qFormat="1"/>
-    <w:lsdException w:name="Quote" w:semiHidden="0" w:uiPriority="29" w:unhideWhenUsed="0" w:qFormat="1"/>
-    <w:lsdException w:name="Intense Quote" w:semiHidden="0" w:uiPriority="30" w:unhideWhenUsed="0" w:qFormat="1"/>
-    <w:lsdException w:name="Medium List 2 Accent 1" w:semiHidden="0" w:uiPriority="66" w:unhideWhenUsed="0"/>
-    <w:lsdException w:name="Medium Grid 1 Accent 1" w:semiHidden="0" w:uiPriority="67" w:unhideWhenUsed="0"/>
-    <w:lsdException w:name="Medium Grid 2 Accent 1" w:semiHidden="0" w:uiPriority="68" w:unhideWhenUsed="0"/>
-    <w:lsdException w:name="Medium Grid 3 Accent 1" w:semiHidden="0" w:uiPriority="69" w:unhideWhenUsed="0"/>
-    <w:lsdException w:name="Dark List Accent 1" w:semiHidden="0" w:uiPriority="70" w:unhideWhenUsed="0"/>
-    <w:lsdException w:name="Colorful Shading Accent 1" w:semiHidden="0" w:uiPriority="71" w:unhideWhenUsed="0"/>
-    <w:lsdException w:name="Colorful List Accent 1" w:semiHidden="0" w:uiPriority="72" w:unhideWhenUsed="0"/>
-    <w:lsdException w:name="Colorful Grid Accent 1" w:semiHidden="0" w:uiPriority="73" w:unhideWhenUsed="0"/>
-    <w:lsdException w:name="Light Shading Accent 2" w:semiHidden="0" w:uiPriority="60" w:unhideWhenUsed="0"/>
-    <w:lsdException w:name="Light List Accent 2" w:semiHidden="0" w:uiPriority="61" w:unhideWhenUsed="0"/>
-    <w:lsdException w:name="Light Grid Accent 2" w:semiHidden="0" w:uiPriority="62" w:unhideWhenUsed="0"/>
-    <w:lsdException w:name="Medium Shading 1 Accent 2" w:semiHidden="0" w:uiPriority="63" w:unhideWhenUsed="0"/>
-    <w:lsdException w:name="Medium Shading 2 Accent 2" w:semiHidden="0" w:uiPriority="64" w:unhideWhenUsed="0"/>
-    <w:lsdException w:name="Medium List 1 Accent 2" w:semiHidden="0" w:uiPriority="65" w:unhideWhenUsed="0"/>
-    <w:lsdException w:name="Medium List 2 Accent 2" w:semiHidden="0" w:uiPriority="66" w:unhideWhenUsed="0"/>
-    <w:lsdException w:name="Medium Grid 1 Accent 2" w:semiHidden="0" w:uiPriority="67" w:unhideWhenUsed="0"/>
-    <w:lsdException w:name="Medium Grid 2 Accent 2" w:semiHidden="0" w:uiPriority="68" w:unhideWhenUsed="0"/>
-    <w:lsdException w:name="Medium Grid 3 Accent 2" w:semiHidden="0" w:uiPriority="69" w:unhideWhenUsed="0"/>
-    <w:lsdException w:name="Dark List Accent 2" w:semiHidden="0" w:uiPriority="70" w:unhideWhenUsed="0"/>
-    <w:lsdException w:name="Colorful Shading Accent 2" w:semiHidden="0" w:uiPriority="71" w:unhideWhenUsed="0"/>
-    <w:lsdException w:name="Colorful List Accent 2" w:semiHidden="0" w:uiPriority="72" w:unhideWhenUsed="0"/>
-    <w:lsdException w:name="Colorful Grid Accent 2" w:semiHidden="0" w:uiPriority="73" w:unhideWhenUsed="0"/>
-    <w:lsdException w:name="Light Shading Accent 3" w:semiHidden="0" w:uiPriority="60" w:unhideWhenUsed="0"/>
-    <w:lsdException w:name="Light List Accent 3" w:semiHidden="0" w:uiPriority="61" w:unhideWhenUsed="0"/>
-    <w:lsdException w:name="Light Grid Accent 3" w:semiHidden="0" w:uiPriority="62" w:unhideWhenUsed="0"/>
-    <w:lsdException w:name="Medium Shading 1 Accent 3" w:semiHidden="0" w:uiPriority="63" w:unhideWhenUsed="0"/>
-    <w:lsdException w:name="Medium Shading 2 Accent 3" w:semiHidden="0" w:uiPriority="64" w:unhideWhenUsed="0"/>
-    <w:lsdException w:name="Medium List 1 Accent 3" w:semiHidden="0" w:uiPriority="65" w:unhideWhenUsed="0"/>
-    <w:lsdException w:name="Medium List 2 Accent 3" w:semiHidden="0" w:uiPriority="66" w:unhideWhenUsed="0"/>
-    <w:lsdException w:name="Medium Grid 1 Accent 3" w:semiHidden="0" w:uiPriority="67" w:unhideWhenUsed="0"/>
-    <w:lsdException w:name="Medium Grid 2 Accent 3" w:semiHidden="0" w:uiPriority="68" w:unhideWhenUsed="0"/>
-    <w:lsdException w:name="Medium Grid 3 Accent 3" w:semiHidden="0" w:uiPriority="69" w:unhideWhenUsed="0"/>
-    <w:lsdException w:name="Dark List Accent 3" w:semiHidden="0" w:uiPriority="70" w:unhideWhenUsed="0"/>
-    <w:lsdException w:name="Colorful Shading Accent 3" w:semiHidden="0" w:uiPriority="71" w:unhideWhenUsed="0"/>
-    <w:lsdException w:name="Colorful List Accent 3" w:semiHidden="0" w:uiPriority="72" w:unhideWhenUsed="0"/>
-    <w:lsdException w:name="Colorful Grid Accent 3" w:semiHidden="0" w:uiPriority="73" w:unhideWhenUsed="0"/>
-    <w:lsdException w:name="Light Shading Accent 4" w:semiHidden="0" w:uiPriority="60" w:unhideWhenUsed="0"/>
-    <w:lsdException w:name="Light List Accent 4" w:semiHidden="0" w:uiPriority="61" w:unhideWhenUsed="0"/>
-    <w:lsdException w:name="Light Grid Accent 4" w:semiHidden="0" w:uiPriority="62" w:unhideWhenUsed="0"/>
-    <w:lsdException w:name="Medium Shading 1 Accent 4" w:semiHidden="0" w:uiPriority="63" w:unhideWhenUsed="0"/>
-    <w:lsdException w:name="Medium Shading 2 Accent 4" w:semiHidden="0" w:uiPriority="64" w:unhideWhenUsed="0"/>
-    <w:lsdException w:name="Medium List 1 Accent 4" w:semiHidden="0" w:uiPriority="65" w:unhideWhenUsed="0"/>
-    <w:lsdException w:name="Medium List 2 Accent 4" w:semiHidden="0" w:uiPriority="66" w:unhideWhenUsed="0"/>
-    <w:lsdException w:name="Medium Grid 1 Accent 4" w:semiHidden="0" w:uiPriority="67" w:unhideWhenUsed="0"/>
-    <w:lsdException w:name="Medium Grid 2 Accent 4" w:semiHidden="0" w:uiPriority="68" w:unhideWhenUsed="0"/>
-    <w:lsdException w:name="Medium Grid 3 Accent 4" w:semiHidden="0" w:uiPriority="69" w:unhideWhenUsed="0"/>
-    <w:lsdException w:name="Dark List Accent 4" w:semiHidden="0" w:uiPriority="70" w:unhideWhenUsed="0"/>
-    <w:lsdException w:name="Colorful Shading Accent 4" w:semiHidden="0" w:uiPriority="71" w:unhideWhenUsed="0"/>
-    <w:lsdException w:name="Colorful List Accent 4" w:semiHidden="0" w:uiPriority="72" w:unhideWhenUsed="0"/>
-    <w:lsdException w:name="Colorful Grid Accent 4" w:semiHidden="0" w:uiPriority="73" w:unhideWhenUsed="0"/>
-    <w:lsdException w:name="Light Shading Accent 5" w:semiHidden="0" w:uiPriority="60" w:unhideWhenUsed="0"/>
-    <w:lsdException w:name="Light List Accent 5" w:semiHidden="0" w:uiPriority="61" w:unhideWhenUsed="0"/>
-    <w:lsdException w:name="Light Grid Accent 5" w:semiHidden="0" w:uiPriority="62" w:unhideWhenUsed="0"/>
-    <w:lsdException w:name="Medium Shading 1 Accent 5" w:semiHidden="0" w:uiPriority="63" w:unhideWhenUsed="0"/>
-    <w:lsdException w:name="Medium Shading 2 Accent 5" w:semiHidden="0" w:uiPriority="64" w:unhideWhenUsed="0"/>
-    <w:lsdException w:name="Medium List 1 Accent 5" w:semiHidden="0" w:uiPriority="65" w:unhideWhenUsed="0"/>
-    <w:lsdException w:name="Medium List 2 Accent 5" w:semiHidden="0" w:uiPriority="66" w:unhideWhenUsed="0"/>
-    <w:lsdException w:name="Medium Grid 1 Accent 5" w:semiHidden="0" w:uiPriority="67" w:unhideWhenUsed="0"/>
-    <w:lsdException w:name="Medium Grid 2 Accent 5" w:semiHidden="0" w:uiPriority="68" w:unhideWhenUsed="0"/>
-    <w:lsdException w:name="Medium Grid 3 Accent 5" w:semiHidden="0" w:uiPriority="69" w:unhideWhenUsed="0"/>
-    <w:lsdException w:name="Dark List Accent 5" w:semiHidden="0" w:uiPriority="70" w:unhideWhenUsed="0"/>
-    <w:lsdException w:name="Colorful Shading Accent 5" w:semiHidden="0" w:uiPriority="71" w:unhideWhenUsed="0"/>
-    <w:lsdException w:name="Colorful List Accent 5" w:semiHidden="0" w:uiPriority="72" w:unhideWhenUsed="0"/>
-    <w:lsdException w:name="Colorful Grid Accent 5" w:semiHidden="0" w:uiPriority="73" w:unhideWhenUsed="0"/>
-    <w:lsdException w:name="Light Shading Accent 6" w:semiHidden="0" w:uiPriority="60" w:unhideWhenUsed="0"/>
-    <w:lsdException w:name="Light List Accent 6" w:semiHidden="0" w:uiPriority="61" w:unhideWhenUsed="0"/>
-    <w:lsdException w:name="Light Grid Accent 6" w:semiHidden="0" w:uiPriority="62" w:unhideWhenUsed="0"/>
-    <w:lsdException w:name="Medium Shading 1 Accent 6" w:semiHidden="0" w:uiPriority="63" w:unhideWhenUsed="0"/>
-    <w:lsdException w:name="Medium Shading 2 Accent 6" w:semiHidden="0" w:uiPriority="64" w:unhideWhenUsed="0"/>
-    <w:lsdException w:name="Medium List 1 Accent 6" w:semiHidden="0" w:uiPriority="65" w:unhideWhenUsed="0"/>
-    <w:lsdException w:name="Medium List 2 Accent 6" w:semiHidden="0" w:uiPriority="66" w:unhideWhenUsed="0"/>
-    <w:lsdException w:name="Medium Grid 1 Accent 6" w:semiHidden="0" w:uiPriority="67" w:unhideWhenUsed="0"/>
-    <w:lsdException w:name="Medium Grid 2 Accent 6" w:semiHidden="0" w:uiPriority="68" w:unhideWhenUsed="0"/>
-    <w:lsdException w:name="Medium Grid 3 Accent 6" w:semiHidden="0" w:uiPriority="69" w:unhideWhenUsed="0"/>
-    <w:lsdException w:name="Dark List Accent 6" w:semiHidden="0" w:uiPriority="70" w:unhideWhenUsed="0"/>
-    <w:lsdException w:name="Colorful Shading Accent 6" w:semiHidden="0" w:uiPriority="71" w:unhideWhenUsed="0"/>
-    <w:lsdException w:name="Colorful List Accent 6" w:semiHidden="0" w:uiPriority="72" w:unhideWhenUsed="0"/>
-    <w:lsdException w:name="Colorful Grid Accent 6" w:semiHidden="0" w:uiPriority="73" w:unhideWhenUsed="0"/>
-    <w:lsdException w:name="Subtle Emphasis" w:semiHidden="0" w:uiPriority="19" w:unhideWhenUsed="0" w:qFormat="1"/>
-    <w:lsdException w:name="Intense Emphasis" w:semiHidden="0" w:uiPriority="21" w:unhideWhenUsed="0" w:qFormat="1"/>
-    <w:lsdException w:name="Subtle Reference" w:semiHidden="0" w:uiPriority="31" w:unhideWhenUsed="0" w:qFormat="1"/>
-    <w:lsdException w:name="Intense Reference" w:semiHidden="0" w:uiPriority="32" w:unhideWhenUsed="0" w:qFormat="1"/>
-    <w:lsdException w:name="Book Title" w:semiHidden="0" w:uiPriority="33" w:unhideWhenUsed="0" w:qFormat="1"/>
-    <w:lsdException w:name="Bibliography" w:uiPriority="37"/>
-    <w:lsdException w:name="TOC Heading" w:uiPriority="39" w:qFormat="1"/>
-  </w:latentStyles>
-  <w:style w:type="paragraph" w:default="1" w:styleId="Normal">
-    <w:name w:val="Normal"/>
-    <w:qFormat/>
-    <w:rsid w:val="004D49E1"/>
-  </w:style>
-  <w:style w:type="paragraph" w:styleId="Ttulo1">
-    <w:name w:val="heading 1"/>
-    <w:basedOn w:val="Normal"/>
-    <w:next w:val="Normal"/>
-    <w:link w:val="Ttulo1Car"/>
-    <w:autoRedefine/>
-    <w:qFormat/>
-    <w:rsid w:val="00C16B1A"/>
-    <w:pPr>
-      <w:keepNext/>
-      <w:pageBreakBefore/>
-      <w:spacing w:before="120" w:after="120" w:line="240" w:lineRule="auto"/>
-      <w:ind w:left="360"/>
-      <w:jc w:val="center"/>
-      <w:outlineLvl w:val="0"/>
-    </w:pPr>
-    <w:rPr>
-      <w:rFonts w:ascii="Arial" w:eastAsia="Times New Roman" w:hAnsi="Arial" w:cs="Times New Roman"/>
-      <w:b/>
-      <w:caps/>
-      <w:color w:val="000000"/>
-      <w:kern w:val="28"/>
-      <w:sz w:val="40"/>
-      <w:szCs w:val="40"/>
-      <w:lang w:val="es-ES_tradnl"/>
-    </w:rPr>
-  </w:style>
-  <w:style w:type="paragraph" w:styleId="Ttulo2">
-    <w:name w:val="heading 2"/>
-    <w:basedOn w:val="Ttulo1"/>
-    <w:next w:val="Ttulo3"/>
-    <w:link w:val="Ttulo2Car"/>
-    <w:autoRedefine/>
-    <w:qFormat/>
-    <w:rsid w:val="00EA73BA"/>
-    <w:pPr>
-      <w:keepLines/>
-      <w:pageBreakBefore w:val="0"/>
-      <w:spacing w:before="360"/>
-      <w:ind w:left="0"/>
-      <w:jc w:val="left"/>
-      <w:outlineLvl w:val="1"/>
-    </w:pPr>
-    <w:rPr>
-      <w:rFonts w:cs="Arial"/>
-      <w:kern w:val="0"/>
-      <w:sz w:val="24"/>
-      <w:szCs w:val="24"/>
-    </w:rPr>
-  </w:style>
-  <w:style w:type="paragraph" w:styleId="Ttulo3">
-    <w:name w:val="heading 3"/>
-    <w:basedOn w:val="Normal"/>
-    <w:next w:val="Normal"/>
-    <w:link w:val="Ttulo3Car"/>
-    <w:unhideWhenUsed/>
-    <w:qFormat/>
-    <w:rsid w:val="001E7C40"/>
-    <w:pPr>
-      <w:keepNext/>
-      <w:keepLines/>
-      <w:spacing w:before="200" w:after="0"/>
-      <w:outlineLvl w:val="2"/>
-    </w:pPr>
-    <w:rPr>
-      <w:rFonts w:asciiTheme="majorHAnsi" w:eastAsiaTheme="majorEastAsia" w:hAnsiTheme="majorHAnsi" w:cstheme="majorBidi"/>
-      <w:b/>
-      <w:bCs/>
-      <w:color w:val="4F81BD" w:themeColor="accent1"/>
-    </w:rPr>
-  </w:style>
-  <w:style w:type="paragraph" w:styleId="Ttulo5">
-    <w:name w:val="heading 5"/>
-    <w:basedOn w:val="Normal"/>
-    <w:next w:val="Normal"/>
-    <w:link w:val="Ttulo5Car"/>
-    <w:qFormat/>
-    <w:rsid w:val="001E7C40"/>
-    <w:pPr>
-      <w:numPr>
-        <w:ilvl w:val="4"/>
-        <w:numId w:val="1"/>
-      </w:numPr>
-      <w:spacing w:before="240" w:after="60" w:line="240" w:lineRule="auto"/>
-      <w:jc w:val="both"/>
-      <w:outlineLvl w:val="4"/>
-    </w:pPr>
-    <w:rPr>
-      <w:rFonts w:ascii="Arial" w:eastAsia="Times New Roman" w:hAnsi="Arial" w:cs="Times New Roman"/>
-      <w:sz w:val="20"/>
-      <w:szCs w:val="20"/>
-      <w:lang w:val="es-ES"/>
-    </w:rPr>
-  </w:style>
-  <w:style w:type="paragraph" w:styleId="Ttulo6">
-    <w:name w:val="heading 6"/>
-    <w:basedOn w:val="Normal"/>
-    <w:next w:val="Normal"/>
-    <w:link w:val="Ttulo6Car"/>
-    <w:qFormat/>
-    <w:rsid w:val="001E7C40"/>
-    <w:pPr>
-      <w:numPr>
-        <w:ilvl w:val="5"/>
-        <w:numId w:val="1"/>
-      </w:numPr>
-      <w:spacing w:before="240" w:after="60" w:line="240" w:lineRule="auto"/>
-      <w:jc w:val="both"/>
-      <w:outlineLvl w:val="5"/>
-    </w:pPr>
-    <w:rPr>
-      <w:rFonts w:ascii="Arial" w:eastAsia="Times New Roman" w:hAnsi="Arial" w:cs="Times New Roman"/>
-      <w:i/>
-      <w:szCs w:val="20"/>
-      <w:lang w:val="es-ES"/>
-    </w:rPr>
-  </w:style>
-  <w:style w:type="paragraph" w:styleId="Ttulo7">
-    <w:name w:val="heading 7"/>
-    <w:basedOn w:val="Normal"/>
-    <w:next w:val="Normal"/>
-    <w:link w:val="Ttulo7Car"/>
-    <w:qFormat/>
-    <w:rsid w:val="001E7C40"/>
-    <w:pPr>
-      <w:numPr>
-        <w:ilvl w:val="6"/>
-        <w:numId w:val="1"/>
-      </w:numPr>
-      <w:spacing w:before="240" w:after="60" w:line="240" w:lineRule="auto"/>
-      <w:jc w:val="both"/>
-      <w:outlineLvl w:val="6"/>
-    </w:pPr>
-    <w:rPr>
-      <w:rFonts w:ascii="Arial" w:eastAsia="Times New Roman" w:hAnsi="Arial" w:cs="Times New Roman"/>
-      <w:szCs w:val="20"/>
-      <w:lang w:val="es-ES"/>
-    </w:rPr>
-  </w:style>
-  <w:style w:type="paragraph" w:styleId="Ttulo8">
-    <w:name w:val="heading 8"/>
-    <w:basedOn w:val="Normal"/>
-    <w:next w:val="Normal"/>
-    <w:link w:val="Ttulo8Car"/>
-    <w:qFormat/>
-    <w:rsid w:val="001E7C40"/>
-    <w:pPr>
-      <w:numPr>
-        <w:ilvl w:val="7"/>
-        <w:numId w:val="1"/>
-      </w:numPr>
-      <w:spacing w:before="240" w:after="60" w:line="240" w:lineRule="auto"/>
-      <w:jc w:val="both"/>
-      <w:outlineLvl w:val="7"/>
-    </w:pPr>
-    <w:rPr>
-      <w:rFonts w:ascii="Arial" w:eastAsia="Times New Roman" w:hAnsi="Arial" w:cs="Times New Roman"/>
-      <w:i/>
-      <w:szCs w:val="20"/>
-      <w:lang w:val="es-ES"/>
-    </w:rPr>
-  </w:style>
-  <w:style w:type="paragraph" w:styleId="Ttulo9">
-    <w:name w:val="heading 9"/>
-    <w:basedOn w:val="Normal"/>
-    <w:next w:val="Normal"/>
-    <w:link w:val="Ttulo9Car"/>
-    <w:qFormat/>
-    <w:rsid w:val="001E7C40"/>
-    <w:pPr>
-      <w:numPr>
-        <w:ilvl w:val="8"/>
-        <w:numId w:val="1"/>
-      </w:numPr>
-      <w:spacing w:before="240" w:after="60" w:line="240" w:lineRule="auto"/>
-      <w:jc w:val="both"/>
-      <w:outlineLvl w:val="8"/>
-    </w:pPr>
-    <w:rPr>
-      <w:rFonts w:ascii="Arial" w:eastAsia="Times New Roman" w:hAnsi="Arial" w:cs="Times New Roman"/>
-      <w:b/>
-      <w:i/>
-      <w:sz w:val="18"/>
-      <w:szCs w:val="20"/>
-      <w:lang w:val="es-ES"/>
-    </w:rPr>
-  </w:style>
-  <w:style w:type="character" w:default="1" w:styleId="Fuentedeprrafopredeter">
-    <w:name w:val="Default Paragraph Font"/>
-    <w:uiPriority w:val="1"/>
-    <w:semiHidden/>
-    <w:unhideWhenUsed/>
-  </w:style>
-  <w:style w:type="table" w:default="1" w:styleId="Tablanormal">
-    <w:name w:val="Normal Table"/>
-    <w:uiPriority w:val="99"/>
-    <w:semiHidden/>
-    <w:unhideWhenUsed/>
-    <w:tblPr>
-      <w:tblInd w:w="0" w:type="dxa"/>
-      <w:tblCellMar>
-        <w:top w:w="0" w:type="dxa"/>
-        <w:left w:w="108" w:type="dxa"/>
-        <w:bottom w:w="0" w:type="dxa"/>
-        <w:right w:w="108" w:type="dxa"/>
-      </w:tblCellMar>
-    </w:tblPr>
-  </w:style>
-  <w:style w:type="numbering" w:default="1" w:styleId="Sinlista">
-    <w:name w:val="No List"/>
-    <w:uiPriority w:val="99"/>
-    <w:semiHidden/>
-    <w:unhideWhenUsed/>
-  </w:style>
-  <w:style w:type="character" w:customStyle="1" w:styleId="Ttulo1Car">
-    <w:name w:val="Título 1 Car"/>
-    <w:basedOn w:val="Fuentedeprrafopredeter"/>
-    <w:link w:val="Ttulo1"/>
-    <w:rsid w:val="00C16B1A"/>
-    <w:rPr>
-      <w:rFonts w:ascii="Arial" w:eastAsia="Times New Roman" w:hAnsi="Arial" w:cs="Times New Roman"/>
-      <w:b/>
-      <w:caps/>
-      <w:color w:val="000000"/>
-      <w:kern w:val="28"/>
-      <w:sz w:val="40"/>
-      <w:szCs w:val="40"/>
-      <w:lang w:val="es-ES_tradnl"/>
-    </w:rPr>
-  </w:style>
-  <w:style w:type="character" w:customStyle="1" w:styleId="Ttulo2Car">
-    <w:name w:val="Título 2 Car"/>
-    <w:basedOn w:val="Fuentedeprrafopredeter"/>
-    <w:link w:val="Ttulo2"/>
-    <w:rsid w:val="00EA73BA"/>
-    <w:rPr>
-      <w:rFonts w:ascii="Arial" w:eastAsia="Times New Roman" w:hAnsi="Arial" w:cs="Arial"/>
-      <w:b/>
-      <w:caps/>
-      <w:color w:val="000000"/>
-      <w:sz w:val="24"/>
-      <w:szCs w:val="24"/>
-      <w:lang w:val="es-ES_tradnl"/>
-    </w:rPr>
-  </w:style>
-  <w:style w:type="character" w:customStyle="1" w:styleId="Ttulo5Car">
-    <w:name w:val="Título 5 Car"/>
-    <w:basedOn w:val="Fuentedeprrafopredeter"/>
-    <w:link w:val="Ttulo5"/>
-    <w:rsid w:val="001E7C40"/>
-    <w:rPr>
-      <w:rFonts w:ascii="Arial" w:eastAsia="Times New Roman" w:hAnsi="Arial" w:cs="Times New Roman"/>
-      <w:sz w:val="20"/>
-      <w:szCs w:val="20"/>
-      <w:lang w:val="es-ES"/>
-    </w:rPr>
-  </w:style>
-  <w:style w:type="character" w:customStyle="1" w:styleId="Ttulo6Car">
-    <w:name w:val="Título 6 Car"/>
-    <w:basedOn w:val="Fuentedeprrafopredeter"/>
-    <w:link w:val="Ttulo6"/>
-    <w:rsid w:val="001E7C40"/>
-    <w:rPr>
-      <w:rFonts w:ascii="Arial" w:eastAsia="Times New Roman" w:hAnsi="Arial" w:cs="Times New Roman"/>
-      <w:i/>
-      <w:szCs w:val="20"/>
-      <w:lang w:val="es-ES"/>
-    </w:rPr>
-  </w:style>
-  <w:style w:type="character" w:customStyle="1" w:styleId="Ttulo7Car">
-    <w:name w:val="Título 7 Car"/>
-    <w:basedOn w:val="Fuentedeprrafopredeter"/>
-    <w:link w:val="Ttulo7"/>
-    <w:rsid w:val="001E7C40"/>
-    <w:rPr>
-      <w:rFonts w:ascii="Arial" w:eastAsia="Times New Roman" w:hAnsi="Arial" w:cs="Times New Roman"/>
-      <w:szCs w:val="20"/>
-      <w:lang w:val="es-ES"/>
-    </w:rPr>
-  </w:style>
-  <w:style w:type="character" w:customStyle="1" w:styleId="Ttulo8Car">
-    <w:name w:val="Título 8 Car"/>
-    <w:basedOn w:val="Fuentedeprrafopredeter"/>
-    <w:link w:val="Ttulo8"/>
-    <w:rsid w:val="001E7C40"/>
-    <w:rPr>
-      <w:rFonts w:ascii="Arial" w:eastAsia="Times New Roman" w:hAnsi="Arial" w:cs="Times New Roman"/>
-      <w:i/>
-      <w:szCs w:val="20"/>
-      <w:lang w:val="es-ES"/>
-    </w:rPr>
-  </w:style>
-  <w:style w:type="character" w:customStyle="1" w:styleId="Ttulo9Car">
-    <w:name w:val="Título 9 Car"/>
-    <w:basedOn w:val="Fuentedeprrafopredeter"/>
-    <w:link w:val="Ttulo9"/>
-    <w:rsid w:val="001E7C40"/>
-    <w:rPr>
-      <w:rFonts w:ascii="Arial" w:eastAsia="Times New Roman" w:hAnsi="Arial" w:cs="Times New Roman"/>
-      <w:b/>
-      <w:i/>
-      <w:sz w:val="18"/>
-      <w:szCs w:val="20"/>
-      <w:lang w:val="es-ES"/>
-    </w:rPr>
-  </w:style>
-  <w:style w:type="character" w:customStyle="1" w:styleId="Ttulo3Car">
-    <w:name w:val="Título 3 Car"/>
-    <w:basedOn w:val="Fuentedeprrafopredeter"/>
-    <w:link w:val="Ttulo3"/>
-    <w:uiPriority w:val="9"/>
-    <w:semiHidden/>
-    <w:rsid w:val="001E7C40"/>
-    <w:rPr>
-      <w:rFonts w:asciiTheme="majorHAnsi" w:eastAsiaTheme="majorEastAsia" w:hAnsiTheme="majorHAnsi" w:cstheme="majorBidi"/>
-      <w:b/>
-      <w:bCs/>
-      <w:color w:val="4F81BD" w:themeColor="accent1"/>
-    </w:rPr>
-  </w:style>
-  <w:style w:type="paragraph" w:styleId="Prrafodelista">
-    <w:name w:val="List Paragraph"/>
-    <w:basedOn w:val="Normal"/>
-    <w:uiPriority w:val="34"/>
-    <w:qFormat/>
-    <w:rsid w:val="001E7C40"/>
-    <w:pPr>
-      <w:ind w:left="720"/>
-      <w:contextualSpacing/>
-    </w:pPr>
-  </w:style>
-  <w:style w:type="table" w:styleId="Tablaconcuadrcula">
-    <w:name w:val="Table Grid"/>
-    <w:basedOn w:val="Tablanormal"/>
-    <w:rsid w:val="00B23211"/>
-    <w:pPr>
-      <w:spacing w:before="120" w:after="0" w:line="240" w:lineRule="auto"/>
-      <w:jc w:val="both"/>
-    </w:pPr>
-    <w:rPr>
-      <w:rFonts w:ascii="Arial" w:eastAsia="Times New Roman" w:hAnsi="Arial" w:cs="Times New Roman"/>
-      <w:szCs w:val="20"/>
-      <w:lang w:eastAsia="es-AR"/>
-    </w:rPr>
-    <w:tblPr>
-      <w:tblBorders>
-        <w:top w:val="single" w:sz="4" w:space="0" w:color="auto"/>
-        <w:left w:val="single" w:sz="4" w:space="0" w:color="auto"/>
-        <w:bottom w:val="single" w:sz="4" w:space="0" w:color="auto"/>
-        <w:right w:val="single" w:sz="4" w:space="0" w:color="auto"/>
-        <w:insideH w:val="single" w:sz="4" w:space="0" w:color="auto"/>
-        <w:insideV w:val="single" w:sz="4" w:space="0" w:color="auto"/>
-      </w:tblBorders>
-    </w:tblPr>
-  </w:style>
-  <w:style w:type="paragraph" w:styleId="Textodeglobo">
-    <w:name w:val="Balloon Text"/>
-    <w:basedOn w:val="Normal"/>
-    <w:link w:val="TextodegloboCar"/>
-    <w:uiPriority w:val="99"/>
-    <w:semiHidden/>
-    <w:unhideWhenUsed/>
-    <w:rsid w:val="00482DCF"/>
-    <w:pPr>
-      <w:spacing w:after="0" w:line="240" w:lineRule="auto"/>
-    </w:pPr>
-    <w:rPr>
-      <w:rFonts w:ascii="Tahoma" w:hAnsi="Tahoma" w:cs="Tahoma"/>
-      <w:sz w:val="16"/>
-      <w:szCs w:val="16"/>
-    </w:rPr>
-  </w:style>
-  <w:style w:type="character" w:customStyle="1" w:styleId="TextodegloboCar">
-    <w:name w:val="Texto de globo Car"/>
-    <w:basedOn w:val="Fuentedeprrafopredeter"/>
-    <w:link w:val="Textodeglobo"/>
-    <w:uiPriority w:val="99"/>
-    <w:semiHidden/>
-    <w:rsid w:val="00482DCF"/>
-    <w:rPr>
-      <w:rFonts w:ascii="Tahoma" w:hAnsi="Tahoma" w:cs="Tahoma"/>
-      <w:sz w:val="16"/>
-      <w:szCs w:val="16"/>
-    </w:rPr>
-  </w:style>
-  <w:style w:type="paragraph" w:styleId="TtulodeTDC">
-    <w:name w:val="TOC Heading"/>
-    <w:basedOn w:val="Ttulo1"/>
-    <w:next w:val="Normal"/>
-    <w:uiPriority w:val="39"/>
-    <w:unhideWhenUsed/>
-    <w:qFormat/>
-    <w:rsid w:val="00350A86"/>
-    <w:pPr>
-      <w:keepLines/>
-      <w:pageBreakBefore w:val="0"/>
-      <w:spacing w:before="480" w:after="0" w:line="276" w:lineRule="auto"/>
-      <w:ind w:left="0"/>
-      <w:jc w:val="left"/>
-      <w:outlineLvl w:val="9"/>
-    </w:pPr>
-    <w:rPr>
-      <w:rFonts w:asciiTheme="majorHAnsi" w:eastAsiaTheme="majorEastAsia" w:hAnsiTheme="majorHAnsi" w:cstheme="majorBidi"/>
-      <w:bCs/>
-      <w:caps w:val="0"/>
-      <w:color w:val="365F91" w:themeColor="accent1" w:themeShade="BF"/>
-      <w:kern w:val="0"/>
-      <w:szCs w:val="28"/>
-      <w:lang w:val="es-AR" w:eastAsia="es-AR"/>
-    </w:rPr>
-  </w:style>
-  <w:style w:type="paragraph" w:styleId="TDC1">
-    <w:name w:val="toc 1"/>
-    <w:basedOn w:val="Normal"/>
-    <w:next w:val="Normal"/>
-    <w:autoRedefine/>
-    <w:uiPriority w:val="39"/>
-    <w:unhideWhenUsed/>
-    <w:qFormat/>
-    <w:rsid w:val="00350A86"/>
-    <w:pPr>
-      <w:spacing w:after="100"/>
-    </w:pPr>
-  </w:style>
-  <w:style w:type="paragraph" w:styleId="TDC2">
-    <w:name w:val="toc 2"/>
-    <w:basedOn w:val="Normal"/>
-    <w:next w:val="Normal"/>
-    <w:autoRedefine/>
-    <w:uiPriority w:val="39"/>
-    <w:unhideWhenUsed/>
-    <w:qFormat/>
-    <w:rsid w:val="00350A86"/>
-    <w:pPr>
-      <w:spacing w:after="100"/>
-      <w:ind w:left="220"/>
-    </w:pPr>
-  </w:style>
-  <w:style w:type="paragraph" w:styleId="TDC3">
-    <w:name w:val="toc 3"/>
-    <w:basedOn w:val="Normal"/>
-    <w:next w:val="Normal"/>
-    <w:autoRedefine/>
-    <w:uiPriority w:val="39"/>
-    <w:unhideWhenUsed/>
-    <w:qFormat/>
-    <w:rsid w:val="00350A86"/>
-    <w:pPr>
-      <w:spacing w:after="100"/>
-      <w:ind w:left="440"/>
-    </w:pPr>
-  </w:style>
-  <w:style w:type="character" w:styleId="Hipervnculo">
-    <w:name w:val="Hyperlink"/>
-    <w:basedOn w:val="Fuentedeprrafopredeter"/>
-    <w:uiPriority w:val="99"/>
-    <w:unhideWhenUsed/>
-    <w:rsid w:val="00350A86"/>
-    <w:rPr>
-      <w:color w:val="0000FF" w:themeColor="hyperlink"/>
-      <w:u w:val="single"/>
-    </w:rPr>
-  </w:style>
-  <w:style w:type="paragraph" w:styleId="Encabezado">
-    <w:name w:val="header"/>
-    <w:basedOn w:val="Normal"/>
-    <w:link w:val="EncabezadoCar"/>
-    <w:uiPriority w:val="99"/>
-    <w:unhideWhenUsed/>
-    <w:rsid w:val="00EA4BB8"/>
-    <w:pPr>
-      <w:tabs>
-        <w:tab w:val="center" w:pos="4419"/>
-        <w:tab w:val="right" w:pos="8838"/>
-      </w:tabs>
-      <w:spacing w:after="0" w:line="240" w:lineRule="auto"/>
-    </w:pPr>
-  </w:style>
-  <w:style w:type="character" w:customStyle="1" w:styleId="EncabezadoCar">
-    <w:name w:val="Encabezado Car"/>
-    <w:basedOn w:val="Fuentedeprrafopredeter"/>
-    <w:link w:val="Encabezado"/>
-    <w:uiPriority w:val="99"/>
-    <w:rsid w:val="00EA4BB8"/>
-  </w:style>
-  <w:style w:type="paragraph" w:styleId="Piedepgina">
-    <w:name w:val="footer"/>
-    <w:basedOn w:val="Normal"/>
-    <w:link w:val="PiedepginaCar"/>
-    <w:uiPriority w:val="99"/>
-    <w:unhideWhenUsed/>
-    <w:rsid w:val="00EA4BB8"/>
-    <w:pPr>
-      <w:tabs>
-        <w:tab w:val="center" w:pos="4419"/>
-        <w:tab w:val="right" w:pos="8838"/>
-      </w:tabs>
-      <w:spacing w:after="0" w:line="240" w:lineRule="auto"/>
-    </w:pPr>
-  </w:style>
-  <w:style w:type="character" w:customStyle="1" w:styleId="PiedepginaCar">
-    <w:name w:val="Pie de página Car"/>
-    <w:basedOn w:val="Fuentedeprrafopredeter"/>
-    <w:link w:val="Piedepgina"/>
-    <w:uiPriority w:val="99"/>
-    <w:rsid w:val="00EA4BB8"/>
-  </w:style>
-  <w:style w:type="paragraph" w:styleId="Textonotapie">
-    <w:name w:val="footnote text"/>
-    <w:basedOn w:val="Normal"/>
-    <w:link w:val="TextonotapieCar"/>
-    <w:uiPriority w:val="99"/>
-    <w:semiHidden/>
-    <w:unhideWhenUsed/>
-    <w:rsid w:val="00C90754"/>
-    <w:pPr>
-      <w:spacing w:after="0" w:line="240" w:lineRule="auto"/>
-    </w:pPr>
-    <w:rPr>
-      <w:sz w:val="20"/>
-      <w:szCs w:val="20"/>
-    </w:rPr>
-  </w:style>
-  <w:style w:type="character" w:customStyle="1" w:styleId="TextonotapieCar">
-    <w:name w:val="Texto nota pie Car"/>
-    <w:basedOn w:val="Fuentedeprrafopredeter"/>
-    <w:link w:val="Textonotapie"/>
-    <w:uiPriority w:val="99"/>
-    <w:semiHidden/>
-    <w:rsid w:val="00C90754"/>
-    <w:rPr>
-      <w:sz w:val="20"/>
-      <w:szCs w:val="20"/>
-    </w:rPr>
-  </w:style>
-  <w:style w:type="character" w:styleId="Refdenotaalpie">
-    <w:name w:val="footnote reference"/>
-    <w:basedOn w:val="Fuentedeprrafopredeter"/>
-    <w:uiPriority w:val="99"/>
-    <w:semiHidden/>
-    <w:unhideWhenUsed/>
-    <w:rsid w:val="00C90754"/>
-    <w:rPr>
-      <w:vertAlign w:val="superscript"/>
-    </w:rPr>
-  </w:style>
-  <w:style w:type="character" w:styleId="Nmerodepgina">
-    <w:name w:val="page number"/>
-    <w:basedOn w:val="Fuentedeprrafopredeter"/>
-    <w:rsid w:val="00231225"/>
-  </w:style>
-  <w:style w:type="character" w:styleId="Refdecomentario">
-    <w:name w:val="annotation reference"/>
-    <w:basedOn w:val="Fuentedeprrafopredeter"/>
-    <w:uiPriority w:val="99"/>
-    <w:semiHidden/>
-    <w:unhideWhenUsed/>
-    <w:rsid w:val="009D4941"/>
-    <w:rPr>
-      <w:sz w:val="16"/>
-      <w:szCs w:val="16"/>
-    </w:rPr>
-  </w:style>
-  <w:style w:type="paragraph" w:styleId="Textocomentario">
-    <w:name w:val="annotation text"/>
-    <w:basedOn w:val="Normal"/>
-    <w:link w:val="TextocomentarioCar"/>
-    <w:uiPriority w:val="99"/>
-    <w:semiHidden/>
-    <w:unhideWhenUsed/>
-    <w:rsid w:val="009D4941"/>
-    <w:pPr>
-      <w:spacing w:line="240" w:lineRule="auto"/>
-    </w:pPr>
-    <w:rPr>
-      <w:sz w:val="20"/>
-      <w:szCs w:val="20"/>
-    </w:rPr>
-  </w:style>
-  <w:style w:type="character" w:customStyle="1" w:styleId="TextocomentarioCar">
-    <w:name w:val="Texto comentario Car"/>
-    <w:basedOn w:val="Fuentedeprrafopredeter"/>
-    <w:link w:val="Textocomentario"/>
-    <w:uiPriority w:val="99"/>
-    <w:semiHidden/>
-    <w:rsid w:val="009D4941"/>
-    <w:rPr>
-      <w:sz w:val="20"/>
-      <w:szCs w:val="20"/>
-    </w:rPr>
-  </w:style>
-  <w:style w:type="paragraph" w:styleId="Asuntodelcomentario">
-    <w:name w:val="annotation subject"/>
-    <w:basedOn w:val="Textocomentario"/>
-    <w:next w:val="Textocomentario"/>
-    <w:link w:val="AsuntodelcomentarioCar"/>
-    <w:uiPriority w:val="99"/>
-    <w:semiHidden/>
-    <w:unhideWhenUsed/>
-    <w:rsid w:val="009D4941"/>
-    <w:rPr>
-      <w:b/>
-      <w:bCs/>
-    </w:rPr>
-  </w:style>
-  <w:style w:type="character" w:customStyle="1" w:styleId="AsuntodelcomentarioCar">
-    <w:name w:val="Asunto del comentario Car"/>
-    <w:basedOn w:val="TextocomentarioCar"/>
-    <w:link w:val="Asuntodelcomentario"/>
-    <w:uiPriority w:val="99"/>
-    <w:semiHidden/>
-    <w:rsid w:val="009D4941"/>
-    <w:rPr>
-      <w:b/>
-      <w:bCs/>
-      <w:sz w:val="20"/>
-      <w:szCs w:val="20"/>
-    </w:rPr>
-  </w:style>
-  <w:style w:type="character" w:styleId="Hipervnculovisitado">
-    <w:name w:val="FollowedHyperlink"/>
-    <w:basedOn w:val="Fuentedeprrafopredeter"/>
-    <w:uiPriority w:val="99"/>
-    <w:semiHidden/>
-    <w:unhideWhenUsed/>
-    <w:rsid w:val="00EA1523"/>
-    <w:rPr>
-      <w:color w:val="800080" w:themeColor="followedHyperlink"/>
-      <w:u w:val="single"/>
-    </w:rPr>
-  </w:style>
-  <w:style w:type="paragraph" w:styleId="NormalWeb">
-    <w:name w:val="Normal (Web)"/>
-    <w:basedOn w:val="Normal"/>
-    <w:uiPriority w:val="99"/>
-    <w:semiHidden/>
-    <w:unhideWhenUsed/>
-    <w:rsid w:val="00415262"/>
-    <w:pPr>
-      <w:spacing w:before="100" w:beforeAutospacing="1" w:after="100" w:afterAutospacing="1" w:line="240" w:lineRule="auto"/>
-    </w:pPr>
-    <w:rPr>
-      <w:rFonts w:ascii="Times New Roman" w:eastAsia="Times New Roman" w:hAnsi="Times New Roman" w:cs="Times New Roman"/>
-      <w:sz w:val="24"/>
-      <w:szCs w:val="24"/>
-      <w:lang w:eastAsia="es-AR"/>
-    </w:rPr>
-  </w:style>
-</w:styles>
-</file>
-
-<file path=word/stylesWithEffects.xml><?xml version="1.0" encoding="utf-8"?>
-<w:styles xmlns:wpc="http://schemas.microsoft.com/office/word/2010/wordprocessingCanvas" xmlns:mc="http://schemas.openxmlformats.org/markup-compatibility/2006" xmlns:o="urn:schemas-microsoft-com:office:office" xmlns:r="http://schemas.openxmlformats.org/officeDocument/2006/relationships" xmlns:m="http://schemas.openxmlformats.org/officeDocument/2006/math" xmlns:v="urn:schemas-microsoft-com:vml" xmlns:wp14="http://schemas.microsoft.com/office/word/2010/wordprocessingDrawing" xmlns:wp="http://schemas.openxmlformats.org/drawingml/2006/wordprocessingDrawing" xmlns:w10="urn:schemas-microsoft-com:office:word" xmlns:w="http://schemas.openxmlformats.org/wordprocessingml/2006/main" xmlns:w14="http://schemas.microsoft.com/office/word/2010/wordml" xmlns:wpg="http://schemas.microsoft.com/office/word/2010/wordprocessingGroup" xmlns:wpi="http://schemas.microsoft.com/office/word/2010/wordprocessingInk" xmlns:wne="http://schemas.microsoft.com/office/word/2006/wordml" xmlns:wps="http://schemas.microsoft.com/office/word/2010/wordprocessingShape" mc:Ignorable="w14 wp14">
-  <w:docDefaults>
-    <w:rPrDefault>
-      <w:rPr>
-        <w:rFonts w:asciiTheme="minorHAnsi" w:eastAsiaTheme="minorHAnsi" w:hAnsiTheme="minorHAnsi" w:cstheme="minorBidi"/>
-        <w:sz w:val="22"/>
-        <w:szCs w:val="22"/>
-        <w:lang w:val="es-AR" w:eastAsia="en-US" w:bidi="ar-SA"/>
-      </w:rPr>
-    </w:rPrDefault>
-    <w:pPrDefault>
-      <w:pPr>
-        <w:spacing w:after="200" w:line="276" w:lineRule="auto"/>
-      </w:pPr>
-    </w:pPrDefault>
-  </w:docDefaults>
-  <w:latentStyles w:defLockedState="0" w:defUIPriority="99" w:defSemiHidden="1" w:defUnhideWhenUsed="1" w:defQFormat="0" w:count="267">
-    <w:lsdException w:name="Normal" w:semiHidden="0" w:uiPriority="0" w:unhideWhenUsed="0" w:qFormat="1"/>
-    <w:lsdException w:name="heading 1" w:semiHidden="0" w:uiPriority="0" w:unhideWhenUsed="0" w:qFormat="1"/>
-    <w:lsdException w:name="heading 2" w:uiPriority="0" w:qFormat="1"/>
-    <w:lsdException w:name="heading 3" w:uiPriority="0" w:qFormat="1"/>
-    <w:lsdException w:name="heading 4" w:uiPriority="9" w:qFormat="1"/>
-    <w:lsdException w:name="heading 5" w:uiPriority="0" w:qFormat="1"/>
-    <w:lsdException w:name="heading 6" w:uiPriority="0" w:qFormat="1"/>
-    <w:lsdException w:name="heading 7" w:uiPriority="0" w:qFormat="1"/>
-    <w:lsdException w:name="heading 8" w:uiPriority="0" w:qFormat="1"/>
-    <w:lsdException w:name="heading 9" w:uiPriority="0" w:qFormat="1"/>
-    <w:lsdException w:name="toc 1" w:uiPriority="39" w:qFormat="1"/>
-    <w:lsdException w:name="toc 2" w:uiPriority="39" w:qFormat="1"/>
-    <w:lsdException w:name="toc 3" w:uiPriority="39" w:qFormat="1"/>
-    <w:lsdException w:name="toc 4" w:uiPriority="39"/>
-    <w:lsdException w:name="toc 5" w:uiPriority="39"/>
-    <w:lsdException w:name="toc 6" w:uiPriority="39"/>
-    <w:lsdException w:name="toc 7" w:uiPriority="39"/>
-    <w:lsdException w:name="toc 8" w:uiPriority="39"/>
-    <w:lsdException w:name="toc 9" w:uiPriority="39"/>
-    <w:lsdException w:name="caption" w:uiPriority="35" w:qFormat="1"/>
-    <w:lsdException w:name="page number" w:uiPriority="0"/>
-    <w:lsdException w:name="Title" w:semiHidden="0" w:uiPriority="10" w:unhideWhenUsed="0" w:qFormat="1"/>
-    <w:lsdException w:name="Default Paragraph Font" w:uiPriority="1"/>
-    <w:lsdException w:name="Subtitle" w:semiHidden="0" w:uiPriority="11" w:unhideWhenUsed="0" w:qFormat="1"/>
-    <w:lsdException w:name="Strong" w:semiHidden="0" w:uiPriority="22" w:unhideWhenUsed="0" w:qFormat="1"/>
-    <w:lsdException w:name="Emphasis" w:semiHidden="0" w:uiPriority="20" w:unhideWhenUsed="0" w:qFormat="1"/>
-    <w:lsdException w:name="Table Grid" w:semiHidden="0" w:uiPriority="0" w:unhideWhenUsed="0"/>
-    <w:lsdException w:name="Placeholder Text" w:unhideWhenUsed="0"/>
-    <w:lsdException w:name="No Spacing" w:semiHidden="0" w:uiPriority="1" w:unhideWhenUsed="0" w:qFormat="1"/>
-    <w:lsdException w:name="Light Shading" w:semiHidden="0" w:uiPriority="60" w:unhideWhenUsed="0"/>
-    <w:lsdException w:name="Light List" w:semiHidden="0" w:uiPriority="61" w:unhideWhenUsed="0"/>
-    <w:lsdException w:name="Light Grid" w:semiHidden="0" w:uiPriority="62" w:unhideWhenUsed="0"/>
-    <w:lsdException w:name="Medium Shading 1" w:semiHidden="0" w:uiPriority="63" w:unhideWhenUsed="0"/>
-    <w:lsdException w:name="Medium Shading 2" w:semiHidden="0" w:uiPriority="64" w:unhideWhenUsed="0"/>
-    <w:lsdException w:name="Medium List 1" w:semiHidden="0" w:uiPriority="65" w:unhideWhenUsed="0"/>
-    <w:lsdException w:name="Medium List 2" w:semiHidden="0" w:uiPriority="66" w:unhideWhenUsed="0"/>
-    <w:lsdException w:name="Medium Grid 1" w:semiHidden="0" w:uiPriority="67" w:unhideWhenUsed="0"/>
-    <w:lsdException w:name="Medium Grid 2" w:semiHidden="0" w:uiPriority="68" w:unhideWhenUsed="0"/>
-    <w:lsdException w:name="Medium Grid 3" w:semiHidden="0" w:uiPriority="69" w:unhideWhenUsed="0"/>
-    <w:lsdException w:name="Dark List" w:semiHidden="0" w:uiPriority="70" w:unhideWhenUsed="0"/>
-    <w:lsdException w:name="Colorful Shading" w:semiHidden="0" w:uiPriority="71" w:unhideWhenUsed="0"/>
-    <w:lsdException w:name="Colorful List" w:semiHidden="0" w:uiPriority="72" w:unhideWhenUsed="0"/>
-    <w:lsdException w:name="Colorful Grid" w:semiHidden="0" w:uiPriority="73" w:unhideWhenUsed="0"/>
-    <w:lsdException w:name="Light Shading Accent 1" w:semiHidden="0" w:uiPriority="60" w:unhideWhenUsed="0"/>
-    <w:lsdException w:name="Light List Accent 1" w:semiHidden="0" w:uiPriority="61" w:unhideWhenUsed="0"/>
-    <w:lsdException w:name="Light Grid Accent 1" w:semiHidden="0" w:uiPriority="62" w:unhideWhenUsed="0"/>
-    <w:lsdException w:name="Medium Shading 1 Accent 1" w:semiHidden="0" w:uiPriority="63" w:unhideWhenUsed="0"/>
-    <w:lsdException w:name="Medium Shading 2 Accent 1" w:semiHidden="0" w:uiPriority="64" w:unhideWhenUsed="0"/>
-    <w:lsdException w:name="Medium List 1 Accent 1" w:semiHidden="0" w:uiPriority="65" w:unhideWhenUsed="0"/>
-    <w:lsdException w:name="Revision" w:unhideWhenUsed="0"/>
-    <w:lsdException w:name="List Paragraph" w:semiHidden="0" w:uiPriority="34" w:unhideWhenUsed="0" w:qFormat="1"/>
-    <w:lsdException w:name="Quote" w:semiHidden="0" w:uiPriority="29" w:unhideWhenUsed="0" w:qFormat="1"/>
-    <w:lsdException w:name="Intense Quote" w:semiHidden="0" w:uiPriority="30" w:unhideWhenUsed="0" w:qFormat="1"/>
-    <w:lsdException w:name="Medium List 2 Accent 1" w:semiHidden="0" w:uiPriority="66" w:unhideWhenUsed="0"/>
-    <w:lsdException w:name="Medium Grid 1 Accent 1" w:semiHidden="0" w:uiPriority="67" w:unhideWhenUsed="0"/>
-    <w:lsdException w:name="Medium Grid 2 Accent 1" w:semiHidden="0" w:uiPriority="68" w:unhideWhenUsed="0"/>
-    <w:lsdException w:name="Medium Grid 3 Accent 1" w:semiHidden="0" w:uiPriority="69" w:unhideWhenUsed="0"/>
-    <w:lsdException w:name="Dark List Accent 1" w:semiHidden="0" w:uiPriority="70" w:unhideWhenUsed="0"/>
-    <w:lsdException w:name="Colorful Shading Accent 1" w:semiHidden="0" w:uiPriority="71" w:unhideWhenUsed="0"/>
-    <w:lsdException w:name="Colorful List Accent 1" w:semiHidden="0" w:uiPriority="72" w:unhideWhenUsed="0"/>
-    <w:lsdException w:name="Colorful Grid Accent 1" w:semiHidden="0" w:uiPriority="73" w:unhideWhenUsed="0"/>
-    <w:lsdException w:name="Light Shading Accent 2" w:semiHidden="0" w:uiPriority="60" w:unhideWhenUsed="0"/>
-    <w:lsdException w:name="Light List Accent 2" w:semiHidden="0" w:uiPriority="61" w:unhideWhenUsed="0"/>
-    <w:lsdException w:name="Light Grid Accent 2" w:semiHidden="0" w:uiPriority="62" w:unhideWhenUsed="0"/>
-    <w:lsdException w:name="Medium Shading 1 Accent 2" w:semiHidden="0" w:uiPriority="63" w:unhideWhenUsed="0"/>
-    <w:lsdException w:name="Medium Shading 2 Accent 2" w:semiHidden="0" w:uiPriority="64" w:unhideWhenUsed="0"/>
-    <w:lsdException w:name="Medium List 1 Accent 2" w:semiHidden="0" w:uiPriority="65" w:unhideWhenUsed="0"/>
-    <w:lsdException w:name="Medium List 2 Accent 2" w:semiHidden="0" w:uiPriority="66" w:unhideWhenUsed="0"/>
-    <w:lsdException w:name="Medium Grid 1 Accent 2" w:semiHidden="0" w:uiPriority="67" w:unhideWhenUsed="0"/>
-    <w:lsdException w:name="Medium Grid 2 Accent 2" w:semiHidden="0" w:uiPriority="68" w:unhideWhenUsed="0"/>
-    <w:lsdException w:name="Medium Grid 3 Accent 2" w:semiHidden="0" w:uiPriority="69" w:unhideWhenUsed="0"/>
-    <w:lsdException w:name="Dark List Accent 2" w:semiHidden="0" w:uiPriority="70" w:unhideWhenUsed="0"/>
-    <w:lsdException w:name="Colorful Shading Accent 2" w:semiHidden="0" w:uiPriority="71" w:unhideWhenUsed="0"/>
-    <w:lsdException w:name="Colorful List Accent 2" w:semiHidden="0" w:uiPriority="72" w:unhideWhenUsed="0"/>
-    <w:lsdException w:name="Colorful Grid Accent 2" w:semiHidden="0" w:uiPriority="73" w:unhideWhenUsed="0"/>
-    <w:lsdException w:name="Light Shading Accent 3" w:semiHidden="0" w:uiPriority="60" w:unhideWhenUsed="0"/>
-    <w:lsdException w:name="Light List Accent 3" w:semiHidden="0" w:uiPriority="61" w:unhideWhenUsed="0"/>
-    <w:lsdException w:name="Light Grid Accent 3" w:semiHidden="0" w:uiPriority="62" w:unhideWhenUsed="0"/>
-    <w:lsdException w:name="Medium Shading 1 Accent 3" w:semiHidden="0" w:uiPriority="63" w:unhideWhenUsed="0"/>
-    <w:lsdException w:name="Medium Shading 2 Accent 3" w:semiHidden="0" w:uiPriority="64" w:unhideWhenUsed="0"/>
-    <w:lsdException w:name="Medium List 1 Accent 3" w:semiHidden="0" w:uiPriority="65" w:unhideWhenUsed="0"/>
-    <w:lsdException w:name="Medium List 2 Accent 3" w:semiHidden="0" w:uiPriority="66" w:unhideWhenUsed="0"/>
-    <w:lsdException w:name="Medium Grid 1 Accent 3" w:semiHidden="0" w:uiPriority="67" w:unhideWhenUsed="0"/>
-    <w:lsdException w:name="Medium Grid 2 Accent 3" w:semiHidden="0" w:uiPriority="68" w:unhideWhenUsed="0"/>
-    <w:lsdException w:name="Medium Grid 3 Accent 3" w:semiHidden="0" w:uiPriority="69" w:unhideWhenUsed="0"/>
-    <w:lsdException w:name="Dark List Accent 3" w:semiHidden="0" w:uiPriority="70" w:unhideWhenUsed="0"/>
-    <w:lsdException w:name="Colorful Shading Accent 3" w:semiHidden="0" w:uiPriority="71" w:unhideWhenUsed="0"/>
-    <w:lsdException w:name="Colorful List Accent 3" w:semiHidden="0" w:uiPriority="72" w:unhideWhenUsed="0"/>
-    <w:lsdException w:name="Colorful Grid Accent 3" w:semiHidden="0" w:uiPriority="73" w:unhideWhenUsed="0"/>
-    <w:lsdException w:name="Light Shading Accent 4" w:semiHidden="0" w:uiPriority="60" w:unhideWhenUsed="0"/>
-    <w:lsdException w:name="Light List Accent 4" w:semiHidden="0" w:uiPriority="61" w:unhideWhenUsed="0"/>
-    <w:lsdException w:name="Light Grid Accent 4" w:semiHidden="0" w:uiPriority="62" w:unhideWhenUsed="0"/>
-    <w:lsdException w:name="Medium Shading 1 Accent 4" w:semiHidden="0" w:uiPriority="63" w:unhideWhenUsed="0"/>
-    <w:lsdException w:name="Medium Shading 2 Accent 4" w:semiHidden="0" w:uiPriority="64" w:unhideWhenUsed="0"/>
-    <w:lsdException w:name="Medium List 1 Accent 4" w:semiHidden="0" w:uiPriority="65" w:unhideWhenUsed="0"/>
-    <w:lsdException w:name="Medium List 2 Accent 4" w:semiHidden="0" w:uiPriority="66" w:unhideWhenUsed="0"/>
-    <w:lsdException w:name="Medium Grid 1 Accent 4" w:semiHidden="0" w:uiPriority="67" w:unhideWhenUsed="0"/>
-    <w:lsdException w:name="Medium Grid 2 Accent 4" w:semiHidden="0" w:uiPriority="68" w:unhideWhenUsed="0"/>
-    <w:lsdException w:name="Medium Grid 3 Accent 4" w:semiHidden="0" w:uiPriority="69" w:unhideWhenUsed="0"/>
-    <w:lsdException w:name="Dark List Accent 4" w:semiHidden="0" w:uiPriority="70" w:unhideWhenUsed="0"/>
-    <w:lsdException w:name="Colorful Shading Accent 4" w:semiHidden="0" w:uiPriority="71" w:unhideWhenUsed="0"/>
-    <w:lsdException w:name="Colorful List Accent 4" w:semiHidden="0" w:uiPriority="72" w:unhideWhenUsed="0"/>
-    <w:lsdException w:name="Colorful Grid Accent 4" w:semiHidden="0" w:uiPriority="73" w:unhideWhenUsed="0"/>
-    <w:lsdException w:name="Light Shading Accent 5" w:semiHidden="0" w:uiPriority="60" w:unhideWhenUsed="0"/>
-    <w:lsdException w:name="Light List Accent 5" w:semiHidden="0" w:uiPriority="61" w:unhideWhenUsed="0"/>
-    <w:lsdException w:name="Light Grid Accent 5" w:semiHidden="0" w:uiPriority="62" w:unhideWhenUsed="0"/>
-    <w:lsdException w:name="Medium Shading 1 Accent 5" w:semiHidden="0" w:uiPriority="63" w:unhideWhenUsed="0"/>
-    <w:lsdException w:name="Medium Shading 2 Accent 5" w:semiHidden="0" w:uiPriority="64" w:unhideWhenUsed="0"/>
-    <w:lsdException w:name="Medium List 1 Accent 5" w:semiHidden="0" w:uiPriority="65" w:unhideWhenUsed="0"/>
-    <w:lsdException w:name="Medium List 2 Accent 5" w:semiHidden="0" w:uiPriority="66" w:unhideWhenUsed="0"/>
-    <w:lsdException w:name="Medium Grid 1 Accent 5" w:semiHidden="0" w:uiPriority="67" w:unhideWhenUsed="0"/>
-    <w:lsdException w:name="Medium Grid 2 Accent 5" w:semiHidden="0" w:uiPriority="68" w:unhideWhenUsed="0"/>
-    <w:lsdException w:name="Medium Grid 3 Accent 5" w:semiHidden="0" w:uiPriority="69" w:unhideWhenUsed="0"/>
-    <w:lsdException w:name="Dark List Accent 5" w:semiHidden="0" w:uiPriority="70" w:unhideWhenUsed="0"/>
-    <w:lsdException w:name="Colorful Shading Accent 5" w:semiHidden="0" w:uiPriority="71" w:unhideWhenUsed="0"/>
-    <w:lsdException w:name="Colorful List Accent 5" w:semiHidden="0" w:uiPriority="72" w:unhideWhenUsed="0"/>
-    <w:lsdException w:name="Colorful Grid Accent 5" w:semiHidden="0" w:uiPriority="73" w:unhideWhenUsed="0"/>
-    <w:lsdException w:name="Light Shading Accent 6" w:semiHidden="0" w:uiPriority="60" w:unhideWhenUsed="0"/>
-    <w:lsdException w:name="Light List Accent 6" w:semiHidden="0" w:uiPriority="61" w:unhideWhenUsed="0"/>
-    <w:lsdException w:name="Light Grid Accent 6" w:semiHidden="0" w:uiPriority="62" w:unhideWhenUsed="0"/>
-    <w:lsdException w:name="Medium Shading 1 Accent 6" w:semiHidden="0" w:uiPriority="63" w:unhideWhenUsed="0"/>
-    <w:lsdException w:name="Medium Shading 2 Accent 6" w:semiHidden="0" w:uiPriority="64" w:unhideWhenUsed="0"/>
-    <w:lsdException w:name="Medium List 1 Accent 6" w:semiHidden="0" w:uiPriority="65" w:unhideWhenUsed="0"/>
-    <w:lsdException w:name="Medium List 2 Accent 6" w:semiHidden="0" w:uiPriority="66" w:unhideWhenUsed="0"/>
-    <w:lsdException w:name="Medium Grid 1 Accent 6" w:semiHidden="0" w:uiPriority="67" w:unhideWhenUsed="0"/>
-    <w:lsdException w:name="Medium Grid 2 Accent 6" w:semiHidden="0" w:uiPriority="68" w:unhideWhenUsed="0"/>
-    <w:lsdException w:name="Medium Grid 3 Accent 6" w:semiHidden="0" w:uiPriority="69" w:unhideWhenUsed="0"/>
-    <w:lsdException w:name="Dark List Accent 6" w:semiHidden="0" w:uiPriority="70" w:unhideWhenUsed="0"/>
-    <w:lsdException w:name="Colorful Shading Accent 6" w:semiHidden="0" w:uiPriority="71" w:unhideWhenUsed="0"/>
-    <w:lsdException w:name="Colorful List Accent 6" w:semiHidden="0" w:uiPriority="72" w:unhideWhenUsed="0"/>
-    <w:lsdException w:name="Colorful Grid Accent 6" w:semiHidden="0" w:uiPriority="73" w:unhideWhenUsed="0"/>
-    <w:lsdException w:name="Subtle Emphasis" w:semiHidden="0" w:uiPriority="19" w:unhideWhenUsed="0" w:qFormat="1"/>
-    <w:lsdException w:name="Intense Emphasis" w:semiHidden="0" w:uiPriority="21" w:unhideWhenUsed="0" w:qFormat="1"/>
-    <w:lsdException w:name="Subtle Reference" w:semiHidden="0" w:uiPriority="31" w:unhideWhenUsed="0" w:qFormat="1"/>
-    <w:lsdException w:name="Intense Reference" w:semiHidden="0" w:uiPriority="32" w:unhideWhenUsed="0" w:qFormat="1"/>
-    <w:lsdException w:name="Book Title" w:semiHidden="0" w:uiPriority="33" w:unhideWhenUsed="0" w:qFormat="1"/>
-    <w:lsdException w:name="Bibliography" w:uiPriority="37"/>
-    <w:lsdException w:name="TOC Heading" w:uiPriority="39" w:qFormat="1"/>
+  <w:latentStyles w:defLockedState="0" w:defUIPriority="99" w:defSemiHidden="0" w:defUnhideWhenUsed="0" w:defQFormat="0" w:count="371">
+    <w:lsdException w:name="Normal" w:uiPriority="0" w:qFormat="1"/>
+    <w:lsdException w:name="heading 1" w:uiPriority="0" w:qFormat="1"/>
+    <w:lsdException w:name="heading 2" w:semiHidden="1" w:uiPriority="0" w:unhideWhenUsed="1" w:qFormat="1"/>
+    <w:lsdException w:name="heading 3" w:semiHidden="1" w:uiPriority="0" w:unhideWhenUsed="1" w:qFormat="1"/>
+    <w:lsdException w:name="heading 4" w:semiHidden="1" w:uiPriority="9" w:unhideWhenUsed="1" w:qFormat="1"/>
+    <w:lsdException w:name="heading 5" w:semiHidden="1" w:uiPriority="0" w:unhideWhenUsed="1" w:qFormat="1"/>
+    <w:lsdException w:name="heading 6" w:semiHidden="1" w:uiPriority="0" w:unhideWhenUsed="1" w:qFormat="1"/>
+    <w:lsdException w:name="heading 7" w:semiHidden="1" w:uiPriority="0" w:unhideWhenUsed="1" w:qFormat="1"/>
+    <w:lsdException w:name="heading 8" w:semiHidden="1" w:uiPriority="0" w:unhideWhenUsed="1" w:qFormat="1"/>
+    <w:lsdException w:name="heading 9" w:semiHidden="1" w:uiPriority="0" w:unhideWhenUsed="1" w:qFormat="1"/>
+    <w:lsdException w:name="index 1" w:semiHidden="1" w:unhideWhenUsed="1"/>
+    <w:lsdException w:name="index 2" w:semiHidden="1" w:unhideWhenUsed="1"/>
+    <w:lsdException w:name="index 3" w:semiHidden="1" w:unhideWhenUsed="1"/>
+    <w:lsdException w:name="index 4" w:semiHidden="1" w:unhideWhenUsed="1"/>
+    <w:lsdException w:name="index 5" w:semiHidden="1" w:unhideWhenUsed="1"/>
+    <w:lsdException w:name="index 6" w:semiHidden="1" w:unhideWhenUsed="1"/>
+    <w:lsdException w:name="index 7" w:semiHidden="1" w:unhideWhenUsed="1"/>
+    <w:lsdException w:name="index 8" w:semiHidden="1" w:unhideWhenUsed="1"/>
+    <w:lsdException w:name="index 9" w:semiHidden="1" w:unhideWhenUsed="1"/>
+    <w:lsdException w:name="toc 1" w:semiHidden="1" w:uiPriority="39" w:unhideWhenUsed="1" w:qFormat="1"/>
+    <w:lsdException w:name="toc 2" w:semiHidden="1" w:uiPriority="39" w:unhideWhenUsed="1" w:qFormat="1"/>
+    <w:lsdException w:name="toc 3" w:semiHidden="1" w:uiPriority="39" w:unhideWhenUsed="1" w:qFormat="1"/>
+    <w:lsdException w:name="toc 4" w:semiHidden="1" w:uiPriority="39" w:unhideWhenUsed="1"/>
+    <w:lsdException w:name="toc 5" w:semiHidden="1" w:uiPriority="39" w:unhideWhenUsed="1"/>
+    <w:lsdException w:name="toc 6" w:semiHidden="1" w:uiPriority="39" w:unhideWhenUsed="1"/>
+    <w:lsdException w:name="toc 7" w:semiHidden="1" w:uiPriority="39" w:unhideWhenUsed="1"/>
+    <w:lsdException w:name="toc 8" w:semiHidden="1" w:uiPriority="39" w:unhideWhenUsed="1"/>
+    <w:lsdException w:name="toc 9" w:semiHidden="1" w:uiPriority="39" w:unhideWhenUsed="1"/>
+    <w:lsdException w:name="Normal Indent" w:semiHidden="1" w:unhideWhenUsed="1"/>
+    <w:lsdException w:name="footnote text" w:semiHidden="1" w:unhideWhenUsed="1"/>
+    <w:lsdException w:name="annotation text" w:semiHidden="1" w:unhideWhenUsed="1"/>
+    <w:lsdException w:name="header" w:semiHidden="1" w:unhideWhenUsed="1"/>
+    <w:lsdException w:name="footer" w:semiHidden="1" w:unhideWhenUsed="1"/>
+    <w:lsdException w:name="index heading" w:semiHidden="1" w:unhideWhenUsed="1"/>
+    <w:lsdException w:name="caption" w:semiHidden="1" w:uiPriority="35" w:unhideWhenUsed="1" w:qFormat="1"/>
+    <w:lsdException w:name="table of figures" w:semiHidden="1" w:unhideWhenUsed="1"/>
+    <w:lsdException w:name="envelope address" w:semiHidden="1" w:unhideWhenUsed="1"/>
+    <w:lsdException w:name="envelope return" w:semiHidden="1" w:unhideWhenUsed="1"/>
+    <w:lsdException w:name="footnote reference" w:semiHidden="1" w:unhideWhenUsed="1"/>
+    <w:lsdException w:name="annotation reference" w:semiHidden="1" w:unhideWhenUsed="1"/>
+    <w:lsdException w:name="line number" w:semiHidden="1" w:unhideWhenUsed="1"/>
+    <w:lsdException w:name="page number" w:semiHidden="1" w:uiPriority="0" w:unhideWhenUsed="1"/>
+    <w:lsdException w:name="endnote reference" w:semiHidden="1" w:unhideWhenUsed="1"/>
+    <w:lsdException w:name="endnote text" w:semiHidden="1" w:unhideWhenUsed="1"/>
+    <w:lsdException w:name="table of authorities" w:semiHidden="1" w:unhideWhenUsed="1"/>
+    <w:lsdException w:name="macro" w:semiHidden="1" w:unhideWhenUsed="1"/>
+    <w:lsdException w:name="toa heading" w:semiHidden="1" w:unhideWhenUsed="1"/>
+    <w:lsdException w:name="List" w:semiHidden="1" w:unhideWhenUsed="1"/>
+    <w:lsdException w:name="List Bullet" w:semiHidden="1" w:unhideWhenUsed="1"/>
+    <w:lsdException w:name="List Number" w:semiHidden="1" w:unhideWhenUsed="1"/>
+    <w:lsdException w:name="List 2" w:semiHidden="1" w:unhideWhenUsed="1"/>
+    <w:lsdException w:name="List 3" w:semiHidden="1" w:unhideWhenUsed="1"/>
+    <w:lsdException w:name="List 4" w:semiHidden="1" w:unhideWhenUsed="1"/>
+    <w:lsdException w:name="List 5" w:semiHidden="1" w:unhideWhenUsed="1"/>
+    <w:lsdException w:name="List Bullet 2" w:semiHidden="1" w:unhideWhenUsed="1"/>
+    <w:lsdException w:name="List Bullet 3" w:semiHidden="1" w:unhideWhenUsed="1"/>
+    <w:lsdException w:name="List Bullet 4" w:semiHidden="1" w:unhideWhenUsed="1"/>
+    <w:lsdException w:name="List Bullet 5" w:semiHidden="1" w:unhideWhenUsed="1"/>
+    <w:lsdException w:name="List Number 2" w:semiHidden="1" w:unhideWhenUsed="1"/>
+    <w:lsdException w:name="List Number 3" w:semiHidden="1" w:unhideWhenUsed="1"/>
+    <w:lsdException w:name="List Number 4" w:semiHidden="1" w:unhideWhenUsed="1"/>
+    <w:lsdException w:name="List Number 5" w:semiHidden="1" w:unhideWhenUsed="1"/>
+    <w:lsdException w:name="Title" w:uiPriority="10" w:qFormat="1"/>
+    <w:lsdException w:name="Closing" w:semiHidden="1" w:unhideWhenUsed="1"/>
+    <w:lsdException w:name="Signature" w:semiHidden="1" w:unhideWhenUsed="1"/>
+    <w:lsdException w:name="Default Paragraph Font" w:semiHidden="1" w:uiPriority="1" w:unhideWhenUsed="1"/>
+    <w:lsdException w:name="Body Text" w:semiHidden="1" w:unhideWhenUsed="1"/>
+    <w:lsdException w:name="Body Text Indent" w:semiHidden="1" w:unhideWhenUsed="1"/>
+    <w:lsdException w:name="List Continue" w:semiHidden="1" w:unhideWhenUsed="1"/>
+    <w:lsdException w:name="List Continue 2" w:semiHidden="1" w:unhideWhenUsed="1"/>
+    <w:lsdException w:name="List Continue 3" w:semiHidden="1" w:unhideWhenUsed="1"/>
+    <w:lsdException w:name="List Continue 4" w:semiHidden="1" w:unhideWhenUsed="1"/>
+    <w:lsdException w:name="List Continue 5" w:semiHidden="1" w:unhideWhenUsed="1"/>
+    <w:lsdException w:name="Message Header" w:semiHidden="1" w:unhideWhenUsed="1"/>
+    <w:lsdException w:name="Subtitle" w:uiPriority="11" w:qFormat="1"/>
+    <w:lsdException w:name="Salutation" w:semiHidden="1" w:unhideWhenUsed="1"/>
+    <w:lsdException w:name="Date" w:semiHidden="1" w:unhideWhenUsed="1"/>
+    <w:lsdException w:name="Body Text First Indent" w:semiHidden="1" w:unhideWhenUsed="1"/>
+    <w:lsdException w:name="Body Text First Indent 2" w:semiHidden="1" w:unhideWhenUsed="1"/>
+    <w:lsdException w:name="Note Heading" w:semiHidden="1" w:unhideWhenUsed="1"/>
+    <w:lsdException w:name="Body Text 2" w:semiHidden="1" w:unhideWhenUsed="1"/>
+    <w:lsdException w:name="Body Text 3" w:semiHidden="1" w:unhideWhenUsed="1"/>
+    <w:lsdException w:name="Body Text Indent 2" w:semiHidden="1" w:unhideWhenUsed="1"/>
+    <w:lsdException w:name="Body Text Indent 3" w:semiHidden="1" w:unhideWhenUsed="1"/>
+    <w:lsdException w:name="Block Text" w:semiHidden="1" w:unhideWhenUsed="1"/>
+    <w:lsdException w:name="Hyperlink" w:semiHidden="1" w:unhideWhenUsed="1"/>
+    <w:lsdException w:name="FollowedHyperlink" w:semiHidden="1" w:unhideWhenUsed="1"/>
+    <w:lsdException w:name="Strong" w:uiPriority="22" w:qFormat="1"/>
+    <w:lsdException w:name="Emphasis" w:uiPriority="20" w:qFormat="1"/>
+    <w:lsdException w:name="Document Map" w:semiHidden="1" w:unhideWhenUsed="1"/>
+    <w:lsdException w:name="Plain Text" w:semiHidden="1" w:unhideWhenUsed="1"/>
+    <w:lsdException w:name="E-mail Signature" w:semiHidden="1" w:unhideWhenUsed="1"/>
+    <w:lsdException w:name="HTML Top of Form" w:semiHidden="1" w:unhideWhenUsed="1"/>
+    <w:lsdException w:name="HTML Bottom of Form" w:semiHidden="1" w:unhideWhenUsed="1"/>
+    <w:lsdException w:name="Normal (Web)" w:semiHidden="1" w:unhideWhenUsed="1"/>
+    <w:lsdException w:name="HTML Acronym" w:semiHidden="1" w:unhideWhenUsed="1"/>
+    <w:lsdException w:name="HTML Address" w:semiHidden="1" w:unhideWhenUsed="1"/>
+    <w:lsdException w:name="HTML Cite" w:semiHidden="1" w:unhideWhenUsed="1"/>
+    <w:lsdException w:name="HTML Code" w:semiHidden="1" w:unhideWhenUsed="1"/>
+    <w:lsdException w:name="HTML Definition" w:semiHidden="1" w:unhideWhenUsed="1"/>
+    <w:lsdException w:name="HTML Keyboard" w:semiHidden="1" w:unhideWhenUsed="1"/>
+    <w:lsdException w:name="HTML Preformatted" w:semiHidden="1" w:unhideWhenUsed="1"/>
+    <w:lsdException w:name="HTML Sample" w:semiHidden="1" w:unhideWhenUsed="1"/>
+    <w:lsdException w:name="HTML Typewriter" w:semiHidden="1" w:unhideWhenUsed="1"/>
+    <w:lsdException w:name="HTML Variable" w:semiHidden="1" w:unhideWhenUsed="1"/>
+    <w:lsdException w:name="Normal Table" w:semiHidden="1" w:unhideWhenUsed="1"/>
+    <w:lsdException w:name="annotation subject" w:semiHidden="1" w:unhideWhenUsed="1"/>
+    <w:lsdException w:name="No List" w:semiHidden="1" w:unhideWhenUsed="1"/>
+    <w:lsdException w:name="Outline List 1" w:semiHidden="1" w:unhideWhenUsed="1"/>
+    <w:lsdException w:name="Outline List 2" w:semiHidden="1" w:unhideWhenUsed="1"/>
+    <w:lsdException w:name="Outline List 3" w:semiHidden="1" w:unhideWhenUsed="1"/>
+    <w:lsdException w:name="Table Simple 1" w:semiHidden="1" w:unhideWhenUsed="1"/>
+    <w:lsdException w:name="Table Simple 2" w:semiHidden="1" w:unhideWhenUsed="1"/>
+    <w:lsdException w:name="Table Simple 3" w:semiHidden="1" w:unhideWhenUsed="1"/>
+    <w:lsdException w:name="Table Classic 1" w:semiHidden="1" w:unhideWhenUsed="1"/>
+    <w:lsdException w:name="Table Classic 2" w:semiHidden="1" w:unhideWhenUsed="1"/>
+    <w:lsdException w:name="Table Classic 3" w:semiHidden="1" w:unhideWhenUsed="1"/>
+    <w:lsdException w:name="Table Classic 4" w:semiHidden="1" w:unhideWhenUsed="1"/>
+    <w:lsdException w:name="Table Colorful 1" w:semiHidden="1" w:unhideWhenUsed="1"/>
+    <w:lsdException w:name="Table Colorful 2" w:semiHidden="1" w:unhideWhenUsed="1"/>
+    <w:lsdException w:name="Table Colorful 3" w:semiHidden="1" w:unhideWhenUsed="1"/>
+    <w:lsdException w:name="Table Columns 1" w:semiHidden="1" w:unhideWhenUsed="1"/>
+    <w:lsdException w:name="Table Columns 2" w:semiHidden="1" w:unhideWhenUsed="1"/>
+    <w:lsdException w:name="Table Columns 3" w:semiHidden="1" w:unhideWhenUsed="1"/>
+    <w:lsdException w:name="Table Columns 4" w:semiHidden="1" w:unhideWhenUsed="1"/>
+    <w:lsdException w:name="Table Columns 5" w:semiHidden="1" w:unhideWhenUsed="1"/>
+    <w:lsdException w:name="Table Grid 1" w:semiHidden="1" w:unhideWhenUsed="1"/>
+    <w:lsdException w:name="Table Grid 2" w:semiHidden="1" w:unhideWhenUsed="1"/>
+    <w:lsdException w:name="Table Grid 3" w:semiHidden="1" w:unhideWhenUsed="1"/>
+    <w:lsdException w:name="Table Grid 4" w:semiHidden="1" w:unhideWhenUsed="1"/>
+    <w:lsdException w:name="Table Grid 5" w:semiHidden="1" w:unhideWhenUsed="1"/>
+    <w:lsdException w:name="Table Grid 6" w:semiHidden="1" w:unhideWhenUsed="1"/>
+    <w:lsdException w:name="Table Grid 7" w:semiHidden="1" w:unhideWhenUsed="1"/>
+    <w:lsdException w:name="Table Grid 8" w:semiHidden="1" w:unhideWhenUsed="1"/>
+    <w:lsdException w:name="Table List 1" w:semiHidden="1" w:unhideWhenUsed="1"/>
+    <w:lsdException w:name="Table List 2" w:semiHidden="1" w:unhideWhenUsed="1"/>
+    <w:lsdException w:name="Table List 3" w:semiHidden="1" w:unhideWhenUsed="1"/>
+    <w:lsdException w:name="Table List 4" w:semiHidden="1" w:unhideWhenUsed="1"/>
+    <w:lsdException w:name="Table List 5" w:semiHidden="1" w:unhideWhenUsed="1"/>
+    <w:lsdException w:name="Table List 6" w:semiHidden="1" w:unhideWhenUsed="1"/>
+    <w:lsdException w:name="Table List 7" w:semiHidden="1" w:unhideWhenUsed="1"/>
+    <w:lsdException w:name="Table List 8" w:semiHidden="1" w:unhideWhenUsed="1"/>
+    <w:lsdException w:name="Table 3D effects 1" w:semiHidden="1" w:unhideWhenUsed="1"/>
+    <w:lsdException w:name="Table 3D effects 2" w:semiHidden="1" w:unhideWhenUsed="1"/>
+    <w:lsdException w:name="Table 3D effects 3" w:semiHidden="1" w:unhideWhenUsed="1"/>
+    <w:lsdException w:name="Table Contemporary" w:semiHidden="1" w:unhideWhenUsed="1"/>
+    <w:lsdException w:name="Table Elegant" w:semiHidden="1" w:unhideWhenUsed="1"/>
+    <w:lsdException w:name="Table Professional" w:semiHidden="1" w:unhideWhenUsed="1"/>
+    <w:lsdException w:name="Table Subtle 1" w:semiHidden="1" w:unhideWhenUsed="1"/>
+    <w:lsdException w:name="Table Subtle 2" w:semiHidden="1" w:unhideWhenUsed="1"/>
+    <w:lsdException w:name="Table Web 1" w:semiHidden="1" w:unhideWhenUsed="1"/>
+    <w:lsdException w:name="Table Web 2" w:semiHidden="1" w:unhideWhenUsed="1"/>
+    <w:lsdException w:name="Table Web 3" w:semiHidden="1" w:unhideWhenUsed="1"/>
+    <w:lsdException w:name="Balloon Text" w:semiHidden="1" w:unhideWhenUsed="1"/>
+    <w:lsdException w:name="Table Grid" w:uiPriority="0"/>
+    <w:lsdException w:name="Table Theme" w:semiHidden="1" w:unhideWhenUsed="1"/>
+    <w:lsdException w:name="Placeholder Text" w:semiHidden="1"/>
+    <w:lsdException w:name="No Spacing" w:uiPriority="1" w:qFormat="1"/>
+    <w:lsdException w:name="Light Shading" w:uiPriority="60"/>
+    <w:lsdException w:name="Light List" w:uiPriority="61"/>
+    <w:lsdException w:name="Light Grid" w:uiPriority="62"/>
+    <w:lsdException w:name="Medium Shading 1" w:uiPriority="63"/>
+    <w:lsdException w:name="Medium Shading 2" w:uiPriority="64"/>
+    <w:lsdException w:name="Medium List 1" w:uiPriority="65"/>
+    <w:lsdException w:name="Medium List 2" w:uiPriority="66"/>
+    <w:lsdException w:name="Medium Grid 1" w:uiPriority="67"/>
+    <w:lsdException w:name="Medium Grid 2" w:uiPriority="68"/>
+    <w:lsdException w:name="Medium Grid 3" w:uiPriority="69"/>
+    <w:lsdException w:name="Dark List" w:uiPriority="70"/>
+    <w:lsdException w:name="Colorful Shading" w:uiPriority="71"/>
+    <w:lsdException w:name="Colorful List" w:uiPriority="72"/>
+    <w:lsdException w:name="Colorful Grid" w:uiPriority="73"/>
+    <w:lsdException w:name="Light Shading Accent 1" w:uiPriority="60"/>
+    <w:lsdException w:name="Light List Accent 1" w:uiPriority="61"/>
+    <w:lsdException w:name="Light Grid Accent 1" w:uiPriority="62"/>
+    <w:lsdException w:name="Medium Shading 1 Accent 1" w:uiPriority="63"/>
+    <w:lsdException w:name="Medium Shading 2 Accent 1" w:uiPriority="64"/>
+    <w:lsdException w:name="Medium List 1 Accent 1" w:uiPriority="65"/>
+    <w:lsdException w:name="Revision" w:semiHidden="1"/>
+    <w:lsdException w:name="List Paragraph" w:uiPriority="34" w:qFormat="1"/>
+    <w:lsdException w:name="Quote" w:uiPriority="29" w:qFormat="1"/>
+    <w:lsdException w:name="Intense Quote" w:uiPriority="30" w:qFormat="1"/>
+    <w:lsdException w:name="Medium List 2 Accent 1" w:uiPriority="66"/>
+    <w:lsdException w:name="Medium Grid 1 Accent 1" w:uiPriority="67"/>
+    <w:lsdException w:name="Medium Grid 2 Accent 1" w:uiPriority="68"/>
+    <w:lsdException w:name="Medium Grid 3 Accent 1" w:uiPriority="69"/>
+    <w:lsdException w:name="Dark List Accent 1" w:uiPriority="70"/>
+    <w:lsdException w:name="Colorful Shading Accent 1" w:uiPriority="71"/>
+    <w:lsdException w:name="Colorful List Accent 1" w:uiPriority="72"/>
+    <w:lsdException w:name="Colorful Grid Accent 1" w:uiPriority="73"/>
+    <w:lsdException w:name="Light Shading Accent 2" w:uiPriority="60"/>
+    <w:lsdException w:name="Light List Accent 2" w:uiPriority="61"/>
+    <w:lsdException w:name="Light Grid Accent 2" w:uiPriority="62"/>
+    <w:lsdException w:name="Medium Shading 1 Accent 2" w:uiPriority="63"/>
+    <w:lsdException w:name="Medium Shading 2 Accent 2" w:uiPriority="64"/>
+    <w:lsdException w:name="Medium List 1 Accent 2" w:uiPriority="65"/>
+    <w:lsdException w:name="Medium List 2 Accent 2" w:uiPriority="66"/>
+    <w:lsdException w:name="Medium Grid 1 Accent 2" w:uiPriority="67"/>
+    <w:lsdException w:name="Medium Grid 2 Accent 2" w:uiPriority="68"/>
+    <w:lsdException w:name="Medium Grid 3 Accent 2" w:uiPriority="69"/>
+    <w:lsdException w:name="Dark List Accent 2" w:uiPriority="70"/>
+    <w:lsdException w:name="Colorful Shading Accent 2" w:uiPriority="71"/>
+    <w:lsdException w:name="Colorful List Accent 2" w:uiPriority="72"/>
+    <w:lsdException w:name="Colorful Grid Accent 2" w:uiPriority="73"/>
+    <w:lsdException w:name="Light Shading Accent 3" w:uiPriority="60"/>
+    <w:lsdException w:name="Light List Accent 3" w:uiPriority="61"/>
+    <w:lsdException w:name="Light Grid Accent 3" w:uiPriority="62"/>
+    <w:lsdException w:name="Medium Shading 1 Accent 3" w:uiPriority="63"/>
+    <w:lsdException w:name="Medium Shading 2 Accent 3" w:uiPriority="64"/>
+    <w:lsdException w:name="Medium List 1 Accent 3" w:uiPriority="65"/>
+    <w:lsdException w:name="Medium List 2 Accent 3" w:uiPriority="66"/>
+    <w:lsdException w:name="Medium Grid 1 Accent 3" w:uiPriority="67"/>
+    <w:lsdException w:name="Medium Grid 2 Accent 3" w:uiPriority="68"/>
+    <w:lsdException w:name="Medium Grid 3 Accent 3" w:uiPriority="69"/>
+    <w:lsdException w:name="Dark List Accent 3" w:uiPriority="70"/>
+    <w:lsdException w:name="Colorful Shading Accent 3" w:uiPriority="71"/>
+    <w:lsdException w:name="Colorful List Accent 3" w:uiPriority="72"/>
+    <w:lsdException w:name="Colorful Grid Accent 3" w:uiPriority="73"/>
+    <w:lsdException w:name="Light Shading Accent 4" w:uiPriority="60"/>
+    <w:lsdException w:name="Light List Accent 4" w:uiPriority="61"/>
+    <w:lsdException w:name="Light Grid Accent 4" w:uiPriority="62"/>
+    <w:lsdException w:name="Medium Shading 1 Accent 4" w:uiPriority="63"/>
+    <w:lsdException w:name="Medium Shading 2 Accent 4" w:uiPriority="64"/>
+    <w:lsdException w:name="Medium List 1 Accent 4" w:uiPriority="65"/>
+    <w:lsdException w:name="Medium List 2 Accent 4" w:uiPriority="66"/>
+    <w:lsdException w:name="Medium Grid 1 Accent 4" w:uiPriority="67"/>
+    <w:lsdException w:name="Medium Grid 2 Accent 4" w:uiPriority="68"/>
+    <w:lsdException w:name="Medium Grid 3 Accent 4" w:uiPriority="69"/>
+    <w:lsdException w:name="Dark List Accent 4" w:uiPriority="70"/>
+    <w:lsdException w:name="Colorful Shading Accent 4" w:uiPriority="71"/>
+    <w:lsdException w:name="Colorful List Accent 4" w:uiPriority="72"/>
+    <w:lsdException w:name="Colorful Grid Accent 4" w:uiPriority="73"/>
+    <w:lsdException w:name="Light Shading Accent 5" w:uiPriority="60"/>
+    <w:lsdException w:name="Light List Accent 5" w:uiPriority="61"/>
+    <w:lsdException w:name="Light Grid Accent 5" w:uiPriority="62"/>
+    <w:lsdException w:name="Medium Shading 1 Accent 5" w:uiPriority="63"/>
+    <w:lsdException w:name="Medium Shading 2 Accent 5" w:uiPriority="64"/>
+    <w:lsdException w:name="Medium List 1 Accent 5" w:uiPriority="65"/>
+    <w:lsdException w:name="Medium List 2 Accent 5" w:uiPriority="66"/>
+    <w:lsdException w:name="Medium Grid 1 Accent 5" w:uiPriority="67"/>
+    <w:lsdException w:name="Medium Grid 2 Accent 5" w:uiPriority="68"/>
+    <w:lsdException w:name="Medium Grid 3 Accent 5" w:uiPriority="69"/>
+    <w:lsdException w:name="Dark List Accent 5" w:uiPriority="70"/>
+    <w:lsdException w:name="Colorful Shading Accent 5" w:uiPriority="71"/>
+    <w:lsdException w:name="Colorful List Accent 5" w:uiPriority="72"/>
+    <w:lsdException w:name="Colorful Grid Accent 5" w:uiPriority="73"/>
+    <w:lsdException w:name="Light Shading Accent 6" w:uiPriority="60"/>
+    <w:lsdException w:name="Light List Accent 6" w:uiPriority="61"/>
+    <w:lsdException w:name="Light Grid Accent 6" w:uiPriority="62"/>
+    <w:lsdException w:name="Medium Shading 1 Accent 6" w:uiPriority="63"/>
+    <w:lsdException w:name="Medium Shading 2 Accent 6" w:uiPriority="64"/>
+    <w:lsdException w:name="Medium List 1 Accent 6" w:uiPriority="65"/>
+    <w:lsdException w:name="Medium List 2 Accent 6" w:uiPriority="66"/>
+    <w:lsdException w:name="Medium Grid 1 Accent 6" w:uiPriority="67"/>
+    <w:lsdException w:name="Medium Grid 2 Accent 6" w:uiPriority="68"/>
+    <w:lsdException w:name="Medium Grid 3 Accent 6" w:uiPriority="69"/>
+    <w:lsdException w:name="Dark List Accent 6" w:uiPriority="70"/>
+    <w:lsdException w:name="Colorful Shading Accent 6" w:uiPriority="71"/>
+    <w:lsdException w:name="Colorful List Accent 6" w:uiPriority="72"/>
+    <w:lsdException w:name="Colorful Grid Accent 6" w:uiPriority="73"/>
+    <w:lsdException w:name="Subtle Emphasis" w:uiPriority="19" w:qFormat="1"/>
+    <w:lsdException w:name="Intense Emphasis" w:uiPriority="21" w:qFormat="1"/>
+    <w:lsdException w:name="Subtle Reference" w:uiPriority="31" w:qFormat="1"/>
+    <w:lsdException w:name="Intense Reference" w:uiPriority="32" w:qFormat="1"/>
+    <w:lsdException w:name="Book Title" w:uiPriority="33" w:qFormat="1"/>
+    <w:lsdException w:name="Bibliography" w:semiHidden="1" w:uiPriority="37" w:unhideWhenUsed="1"/>
+    <w:lsdException w:name="TOC Heading" w:semiHidden="1" w:uiPriority="39" w:unhideWhenUsed="1" w:qFormat="1"/>
+    <w:lsdException w:name="Plain Table 1" w:uiPriority="41"/>
+    <w:lsdException w:name="Plain Table 2" w:uiPriority="42"/>
+    <w:lsdException w:name="Plain Table 3" w:uiPriority="43"/>
+    <w:lsdException w:name="Plain Table 4" w:uiPriority="44"/>
+    <w:lsdException w:name="Plain Table 5" w:uiPriority="45"/>
+    <w:lsdException w:name="Grid Table Light" w:uiPriority="40"/>
+    <w:lsdException w:name="Grid Table 1 Light" w:uiPriority="46"/>
+    <w:lsdException w:name="Grid Table 2" w:uiPriority="47"/>
+    <w:lsdException w:name="Grid Table 3" w:uiPriority="48"/>
+    <w:lsdException w:name="Grid Table 4" w:uiPriority="49"/>
+    <w:lsdException w:name="Grid Table 5 Dark" w:uiPriority="50"/>
+    <w:lsdException w:name="Grid Table 6 Colorful" w:uiPriority="51"/>
+    <w:lsdException w:name="Grid Table 7 Colorful" w:uiPriority="52"/>
+    <w:lsdException w:name="Grid Table 1 Light Accent 1" w:uiPriority="46"/>
+    <w:lsdException w:name="Grid Table 2 Accent 1" w:uiPriority="47"/>
+    <w:lsdException w:name="Grid Table 3 Accent 1" w:uiPriority="48"/>
+    <w:lsdException w:name="Grid Table 4 Accent 1" w:uiPriority="49"/>
+    <w:lsdException w:name="Grid Table 5 Dark Accent 1" w:uiPriority="50"/>
+    <w:lsdException w:name="Grid Table 6 Colorful Accent 1" w:uiPriority="51"/>
+    <w:lsdException w:name="Grid Table 7 Colorful Accent 1" w:uiPriority="52"/>
+    <w:lsdException w:name="Grid Table 1 Light Accent 2" w:uiPriority="46"/>
+    <w:lsdException w:name="Grid Table 2 Accent 2" w:uiPriority="47"/>
+    <w:lsdException w:name="Grid Table 3 Accent 2" w:uiPriority="48"/>
+    <w:lsdException w:name="Grid Table 4 Accent 2" w:uiPriority="49"/>
+    <w:lsdException w:name="Grid Table 5 Dark Accent 2" w:uiPriority="50"/>
+    <w:lsdException w:name="Grid Table 6 Colorful Accent 2" w:uiPriority="51"/>
+    <w:lsdException w:name="Grid Table 7 Colorful Accent 2" w:uiPriority="52"/>
+    <w:lsdException w:name="Grid Table 1 Light Accent 3" w:uiPriority="46"/>
+    <w:lsdException w:name="Grid Table 2 Accent 3" w:uiPriority="47"/>
+    <w:lsdException w:name="Grid Table 3 Accent 3" w:uiPriority="48"/>
+    <w:lsdException w:name="Grid Table 4 Accent 3" w:uiPriority="49"/>
+    <w:lsdException w:name="Grid Table 5 Dark Accent 3" w:uiPriority="50"/>
+    <w:lsdException w:name="Grid Table 6 Colorful Accent 3" w:uiPriority="51"/>
+    <w:lsdException w:name="Grid Table 7 Colorful Accent 3" w:uiPriority="52"/>
+    <w:lsdException w:name="Grid Table 1 Light Accent 4" w:uiPriority="46"/>
+    <w:lsdException w:name="Grid Table 2 Accent 4" w:uiPriority="47"/>
+    <w:lsdException w:name="Grid Table 3 Accent 4" w:uiPriority="48"/>
+    <w:lsdException w:name="Grid Table 4 Accent 4" w:uiPriority="49"/>
+    <w:lsdException w:name="Grid Table 5 Dark Accent 4" w:uiPriority="50"/>
+    <w:lsdException w:name="Grid Table 6 Colorful Accent 4" w:uiPriority="51"/>
+    <w:lsdException w:name="Grid Table 7 Colorful Accent 4" w:uiPriority="52"/>
+    <w:lsdException w:name="Grid Table 1 Light Accent 5" w:uiPriority="46"/>
+    <w:lsdException w:name="Grid Table 2 Accent 5" w:uiPriority="47"/>
+    <w:lsdException w:name="Grid Table 3 Accent 5" w:uiPriority="48"/>
+    <w:lsdException w:name="Grid Table 4 Accent 5" w:uiPriority="49"/>
+    <w:lsdException w:name="Grid Table 5 Dark Accent 5" w:uiPriority="50"/>
+    <w:lsdException w:name="Grid Table 6 Colorful Accent 5" w:uiPriority="51"/>
+    <w:lsdException w:name="Grid Table 7 Colorful Accent 5" w:uiPriority="52"/>
+    <w:lsdException w:name="Grid Table 1 Light Accent 6" w:uiPriority="46"/>
+    <w:lsdException w:name="Grid Table 2 Accent 6" w:uiPriority="47"/>
+    <w:lsdException w:name="Grid Table 3 Accent 6" w:uiPriority="48"/>
+    <w:lsdException w:name="Grid Table 4 Accent 6" w:uiPriority="49"/>
+    <w:lsdException w:name="Grid Table 5 Dark Accent 6" w:uiPriority="50"/>
+    <w:lsdException w:name="Grid Table 6 Colorful Accent 6" w:uiPriority="51"/>
+    <w:lsdException w:name="Grid Table 7 Colorful Accent 6" w:uiPriority="52"/>
+    <w:lsdException w:name="List Table 1 Light" w:uiPriority="46"/>
+    <w:lsdException w:name="List Table 2" w:uiPriority="47"/>
+    <w:lsdException w:name="List Table 3" w:uiPriority="48"/>
+    <w:lsdException w:name="List Table 4" w:uiPriority="49"/>
+    <w:lsdException w:name="List Table 5 Dark" w:uiPriority="50"/>
+    <w:lsdException w:name="List Table 6 Colorful" w:uiPriority="51"/>
+    <w:lsdException w:name="List Table 7 Colorful" w:uiPriority="52"/>
+    <w:lsdException w:name="List Table 1 Light Accent 1" w:uiPriority="46"/>
+    <w:lsdException w:name="List Table 2 Accent 1" w:uiPriority="47"/>
+    <w:lsdException w:name="List Table 3 Accent 1" w:uiPriority="48"/>
+    <w:lsdException w:name="List Table 4 Accent 1" w:uiPriority="49"/>
+    <w:lsdException w:name="List Table 5 Dark Accent 1" w:uiPriority="50"/>
+    <w:lsdException w:name="List Table 6 Colorful Accent 1" w:uiPriority="51"/>
+    <w:lsdException w:name="List Table 7 Colorful Accent 1" w:uiPriority="52"/>
+    <w:lsdException w:name="List Table 1 Light Accent 2" w:uiPriority="46"/>
+    <w:lsdException w:name="List Table 2 Accent 2" w:uiPriority="47"/>
+    <w:lsdException w:name="List Table 3 Accent 2" w:uiPriority="48"/>
+    <w:lsdException w:name="List Table 4 Accent 2" w:uiPriority="49"/>
+    <w:lsdException w:name="List Table 5 Dark Accent 2" w:uiPriority="50"/>
+    <w:lsdException w:name="List Table 6 Colorful Accent 2" w:uiPriority="51"/>
+    <w:lsdException w:name="List Table 7 Colorful Accent 2" w:uiPriority="52"/>
+    <w:lsdException w:name="List Table 1 Light Accent 3" w:uiPriority="46"/>
+    <w:lsdException w:name="List Table 2 Accent 3" w:uiPriority="47"/>
+    <w:lsdException w:name="List Table 3 Accent 3" w:uiPriority="48"/>
+    <w:lsdException w:name="List Table 4 Accent 3" w:uiPriority="49"/>
+    <w:lsdException w:name="List Table 5 Dark Accent 3" w:uiPriority="50"/>
+    <w:lsdException w:name="List Table 6 Colorful Accent 3" w:uiPriority="51"/>
+    <w:lsdException w:name="List Table 7 Colorful Accent 3" w:uiPriority="52"/>
+    <w:lsdException w:name="List Table 1 Light Accent 4" w:uiPriority="46"/>
+    <w:lsdException w:name="List Table 2 Accent 4" w:uiPriority="47"/>
+    <w:lsdException w:name="List Table 3 Accent 4" w:uiPriority="48"/>
+    <w:lsdException w:name="List Table 4 Accent 4" w:uiPriority="49"/>
+    <w:lsdException w:name="List Table 5 Dark Accent 4" w:uiPriority="50"/>
+    <w:lsdException w:name="List Table 6 Colorful Accent 4" w:uiPriority="51"/>
+    <w:lsdException w:name="List Table 7 Colorful Accent 4" w:uiPriority="52"/>
+    <w:lsdException w:name="List Table 1 Light Accent 5" w:uiPriority="46"/>
+    <w:lsdException w:name="List Table 2 Accent 5" w:uiPriority="47"/>
+    <w:lsdException w:name="List Table 3 Accent 5" w:uiPriority="48"/>
+    <w:lsdException w:name="List Table 4 Accent 5" w:uiPriority="49"/>
+    <w:lsdException w:name="List Table 5 Dark Accent 5" w:uiPriority="50"/>
+    <w:lsdException w:name="List Table 6 Colorful Accent 5" w:uiPriority="51"/>
+    <w:lsdException w:name="List Table 7 Colorful Accent 5" w:uiPriority="52"/>
+    <w:lsdException w:name="List Table 1 Light Accent 6" w:uiPriority="46"/>
+    <w:lsdException w:name="List Table 2 Accent 6" w:uiPriority="47"/>
+    <w:lsdException w:name="List Table 3 Accent 6" w:uiPriority="48"/>
+    <w:lsdException w:name="List Table 4 Accent 6" w:uiPriority="49"/>
+    <w:lsdException w:name="List Table 5 Dark Accent 6" w:uiPriority="50"/>
+    <w:lsdException w:name="List Table 6 Colorful Accent 6" w:uiPriority="51"/>
+    <w:lsdException w:name="List Table 7 Colorful Accent 6" w:uiPriority="52"/>
   </w:latentStyles>
   <w:style w:type="paragraph" w:default="1" w:styleId="Normal">
     <w:name w:val="Normal"/>
@@ -19550,7 +18929,7 @@
 </file>
 
 <file path=customXml/itemProps1.xml><?xml version="1.0" encoding="utf-8"?>
-<ds:datastoreItem xmlns:ds="http://schemas.openxmlformats.org/officeDocument/2006/customXml" ds:itemID="{ABC38316-9363-4323-B227-1FC59587D9CA}">
+<ds:datastoreItem xmlns:ds="http://schemas.openxmlformats.org/officeDocument/2006/customXml" ds:itemID="{C5827BCD-AC0F-4786-AD8A-D3CE94C667DF}">
   <ds:schemaRefs>
     <ds:schemaRef ds:uri="http://schemas.openxmlformats.org/officeDocument/2006/bibliography"/>
   </ds:schemaRefs>

</xml_diff>